<commit_message>
Added more references and another item to the existing product comparison in the Product Description.
</commit_message>
<xml_diff>
--- a/doc/Project Description.docx
+++ b/doc/Project Description.docx
@@ -1,6 +1,6 @@
 
 <file path=word/document.xml><?xml version="1.0" encoding="utf-8"?>
-<w:document xmlns:ve="http://schemas.openxmlformats.org/markup-compatibility/2006" xmlns:o="urn:schemas-microsoft-com:office:office" xmlns:r="http://schemas.openxmlformats.org/officeDocument/2006/relationships" xmlns:m="http://schemas.openxmlformats.org/officeDocument/2006/math" xmlns:v="urn:schemas-microsoft-com:vml" xmlns:wp="http://schemas.openxmlformats.org/drawingml/2006/wordprocessingDrawing" xmlns:w10="urn:schemas-microsoft-com:office:word" xmlns:w="http://schemas.openxmlformats.org/wordprocessingml/2006/main" xmlns:wne="http://schemas.microsoft.com/office/word/2006/wordml">
+<w:document xmlns:wpc="http://schemas.microsoft.com/office/word/2010/wordprocessingCanvas" xmlns:mc="http://schemas.openxmlformats.org/markup-compatibility/2006" xmlns:o="urn:schemas-microsoft-com:office:office" xmlns:r="http://schemas.openxmlformats.org/officeDocument/2006/relationships" xmlns:m="http://schemas.openxmlformats.org/officeDocument/2006/math" xmlns:v="urn:schemas-microsoft-com:vml" xmlns:wp14="http://schemas.microsoft.com/office/word/2010/wordprocessingDrawing" xmlns:wp="http://schemas.openxmlformats.org/drawingml/2006/wordprocessingDrawing" xmlns:w10="urn:schemas-microsoft-com:office:word" xmlns:w="http://schemas.openxmlformats.org/wordprocessingml/2006/main" xmlns:w14="http://schemas.microsoft.com/office/word/2010/wordml" xmlns:w15="http://schemas.microsoft.com/office/word/2012/wordml" xmlns:wpg="http://schemas.microsoft.com/office/word/2010/wordprocessingGroup" xmlns:wpi="http://schemas.microsoft.com/office/word/2010/wordprocessingInk" xmlns:wne="http://schemas.microsoft.com/office/word/2006/wordml" xmlns:wps="http://schemas.microsoft.com/office/word/2010/wordprocessingShape" mc:Ignorable="w14 w15 wp14">
   <w:body>
     <w:p>
       <w:r>
@@ -159,7 +159,7 @@
       <w:tblPr>
         <w:tblStyle w:val="TableGrid"/>
         <w:tblW w:w="0" w:type="auto"/>
-        <w:tblLook w:val="04A0"/>
+        <w:tblLook w:val="04A0" w:firstRow="1" w:lastRow="0" w:firstColumn="1" w:lastColumn="0" w:noHBand="0" w:noVBand="1"/>
       </w:tblPr>
       <w:tblGrid>
         <w:gridCol w:w="1636"/>
@@ -189,11 +189,9 @@
             <w:tcW w:w="13277" w:type="dxa"/>
           </w:tcPr>
           <w:p>
-            <w:proofErr w:type="spellStart"/>
             <w:r>
               <w:t>Expensify</w:t>
             </w:r>
-            <w:proofErr w:type="spellEnd"/>
           </w:p>
         </w:tc>
       </w:tr>
@@ -342,15 +340,7 @@
           </w:tcPr>
           <w:p>
             <w:r>
-              <w:t xml:space="preserve">You can select your currency, i.e. Canadian Dollars or </w:t>
-            </w:r>
-            <w:proofErr w:type="gramStart"/>
-            <w:r>
-              <w:t>others,</w:t>
-            </w:r>
-            <w:proofErr w:type="gramEnd"/>
-            <w:r>
-              <w:t xml:space="preserve"> there is a long list to choose from.  </w:t>
+              <w:t xml:space="preserve">You can select your currency, i.e. Canadian Dollars or others, there is a long list to choose from.  </w:t>
             </w:r>
           </w:p>
         </w:tc>
@@ -443,7 +433,7 @@
       <w:tblPr>
         <w:tblStyle w:val="TableGrid"/>
         <w:tblW w:w="0" w:type="auto"/>
-        <w:tblLook w:val="04A0"/>
+        <w:tblLook w:val="04A0" w:firstRow="1" w:lastRow="0" w:firstColumn="1" w:lastColumn="0" w:noHBand="0" w:noVBand="1"/>
       </w:tblPr>
       <w:tblGrid>
         <w:gridCol w:w="1651"/>
@@ -605,15 +595,7 @@
           </w:tcPr>
           <w:p>
             <w:r>
-              <w:t xml:space="preserve">Can upload </w:t>
-            </w:r>
-            <w:proofErr w:type="spellStart"/>
-            <w:r>
-              <w:t>pdfs</w:t>
-            </w:r>
-            <w:proofErr w:type="spellEnd"/>
-            <w:r>
-              <w:t xml:space="preserve"> to Google Drive but not documents that have been scanned with OCR without upgrading and paying for premium version.  </w:t>
+              <w:t xml:space="preserve">Can upload pdfs to Google Drive but not documents that have been scanned with OCR without upgrading and paying for premium version.  </w:t>
             </w:r>
           </w:p>
         </w:tc>
@@ -717,15 +699,7 @@
           </w:tcPr>
           <w:p>
             <w:r>
-              <w:t xml:space="preserve">Logging in to online account does not work after set up of account on </w:t>
-            </w:r>
-            <w:proofErr w:type="spellStart"/>
-            <w:r>
-              <w:t>cellphone</w:t>
-            </w:r>
-            <w:proofErr w:type="spellEnd"/>
-            <w:r>
-              <w:t>.</w:t>
+              <w:t>Logging in to online account does not work after set up of account on cellphone.</w:t>
             </w:r>
           </w:p>
         </w:tc>
@@ -738,7 +712,7 @@
         <w:tblStyle w:val="TableGrid"/>
         <w:tblW w:w="0" w:type="auto"/>
         <w:tblLayout w:type="fixed"/>
-        <w:tblLook w:val="04A0"/>
+        <w:tblLook w:val="04A0" w:firstRow="1" w:lastRow="0" w:firstColumn="1" w:lastColumn="0" w:noHBand="0" w:noVBand="1"/>
       </w:tblPr>
       <w:tblGrid>
         <w:gridCol w:w="1668"/>
@@ -874,15 +848,15 @@
           </w:tcPr>
           <w:p>
             <w:r>
-              <w:t xml:space="preserve">Can’t find </w:t>
+              <w:t xml:space="preserve">Can’t find reports functions </w:t>
             </w:r>
             <w:proofErr w:type="gramStart"/>
             <w:r>
-              <w:t>reports</w:t>
+              <w:t>here.</w:t>
             </w:r>
             <w:proofErr w:type="gramEnd"/>
             <w:r>
-              <w:t xml:space="preserve"> functions here.  </w:t>
+              <w:t xml:space="preserve">  </w:t>
             </w:r>
           </w:p>
         </w:tc>
@@ -1033,7 +1007,7 @@
       <w:tblPr>
         <w:tblStyle w:val="TableGrid"/>
         <w:tblW w:w="0" w:type="auto"/>
-        <w:tblLook w:val="04A0"/>
+        <w:tblLook w:val="04A0" w:firstRow="1" w:lastRow="0" w:firstColumn="1" w:lastColumn="0" w:noHBand="0" w:noVBand="1"/>
       </w:tblPr>
       <w:tblGrid>
         <w:gridCol w:w="1951"/>
@@ -1309,7 +1283,313 @@
       <w:tblPr>
         <w:tblStyle w:val="TableGrid"/>
         <w:tblW w:w="0" w:type="auto"/>
-        <w:tblLook w:val="04A0"/>
+        <w:tblLook w:val="04A0" w:firstRow="1" w:lastRow="0" w:firstColumn="1" w:lastColumn="0" w:noHBand="0" w:noVBand="1"/>
+      </w:tblPr>
+      <w:tblGrid>
+        <w:gridCol w:w="1257"/>
+        <w:gridCol w:w="8319"/>
+      </w:tblGrid>
+      <w:tr>
+        <w:tc>
+          <w:tcPr>
+            <w:tcW w:w="1951" w:type="dxa"/>
+          </w:tcPr>
+          <w:p>
+            <w:pPr>
+              <w:rPr>
+                <w:b/>
+              </w:rPr>
+            </w:pPr>
+            <w:r>
+              <w:rPr>
+                <w:b/>
+              </w:rPr>
+              <w:t>App</w:t>
+            </w:r>
+          </w:p>
+        </w:tc>
+        <w:tc>
+          <w:tcPr>
+            <w:tcW w:w="7625" w:type="dxa"/>
+          </w:tcPr>
+          <w:p>
+            <w:r>
+              <w:t>Receipts</w:t>
+            </w:r>
+          </w:p>
+        </w:tc>
+      </w:tr>
+      <w:tr>
+        <w:tc>
+          <w:tcPr>
+            <w:tcW w:w="1951" w:type="dxa"/>
+          </w:tcPr>
+          <w:p>
+            <w:pPr>
+              <w:rPr>
+                <w:b/>
+              </w:rPr>
+            </w:pPr>
+            <w:r>
+              <w:rPr>
+                <w:b/>
+              </w:rPr>
+              <w:t>Ease of installation</w:t>
+            </w:r>
+          </w:p>
+        </w:tc>
+        <w:tc>
+          <w:tcPr>
+            <w:tcW w:w="7625" w:type="dxa"/>
+          </w:tcPr>
+          <w:p>
+            <w:r>
+              <w:t xml:space="preserve">Easy to install and start using on Android </w:t>
+            </w:r>
+            <w:r>
+              <w:t xml:space="preserve">Phone. No </w:t>
+            </w:r>
+            <w:r>
+              <w:t>need for an account</w:t>
+            </w:r>
+            <w:r>
+              <w:t>, but does require quite a few special permissions</w:t>
+            </w:r>
+            <w:r>
+              <w:t xml:space="preserve">.  </w:t>
+            </w:r>
+          </w:p>
+        </w:tc>
+      </w:tr>
+      <w:tr>
+        <w:tc>
+          <w:tcPr>
+            <w:tcW w:w="1951" w:type="dxa"/>
+          </w:tcPr>
+          <w:p>
+            <w:pPr>
+              <w:rPr>
+                <w:b/>
+              </w:rPr>
+            </w:pPr>
+            <w:r>
+              <w:rPr>
+                <w:b/>
+              </w:rPr>
+              <w:t>Automatic Optical Character Recognition</w:t>
+            </w:r>
+          </w:p>
+        </w:tc>
+        <w:tc>
+          <w:tcPr>
+            <w:tcW w:w="7625" w:type="dxa"/>
+          </w:tcPr>
+          <w:p>
+            <w:r>
+              <w:t>No</w:t>
+            </w:r>
+          </w:p>
+        </w:tc>
+      </w:tr>
+      <w:tr>
+        <w:tc>
+          <w:tcPr>
+            <w:tcW w:w="1951" w:type="dxa"/>
+          </w:tcPr>
+          <w:p>
+            <w:pPr>
+              <w:rPr>
+                <w:b/>
+              </w:rPr>
+            </w:pPr>
+            <w:r>
+              <w:rPr>
+                <w:b/>
+              </w:rPr>
+              <w:t>Reports</w:t>
+            </w:r>
+          </w:p>
+        </w:tc>
+        <w:tc>
+          <w:tcPr>
+            <w:tcW w:w="7625" w:type="dxa"/>
+          </w:tcPr>
+          <w:p>
+            <w:r>
+              <w:t>You can generate</w:t>
+            </w:r>
+            <w:r>
+              <w:t xml:space="preserve"> a nice variety of reports</w:t>
+            </w:r>
+            <w:r>
+              <w:t xml:space="preserve">.     </w:t>
+            </w:r>
+          </w:p>
+        </w:tc>
+      </w:tr>
+      <w:tr>
+        <w:tc>
+          <w:tcPr>
+            <w:tcW w:w="1951" w:type="dxa"/>
+          </w:tcPr>
+          <w:p>
+            <w:pPr>
+              <w:rPr>
+                <w:b/>
+              </w:rPr>
+            </w:pPr>
+            <w:r>
+              <w:rPr>
+                <w:b/>
+              </w:rPr>
+              <w:t>Data organizatio</w:t>
+            </w:r>
+            <w:r>
+              <w:rPr>
+                <w:b/>
+              </w:rPr>
+              <w:lastRenderedPageBreak/>
+              <w:t>n</w:t>
+            </w:r>
+          </w:p>
+        </w:tc>
+        <w:tc>
+          <w:tcPr>
+            <w:tcW w:w="7625" w:type="dxa"/>
+          </w:tcPr>
+          <w:p>
+            <w:r>
+              <w:lastRenderedPageBreak/>
+              <w:t xml:space="preserve">Receipts can be put into pre-defined categories, </w:t>
+            </w:r>
+            <w:r>
+              <w:t>and you can add new categories.</w:t>
+            </w:r>
+          </w:p>
+        </w:tc>
+      </w:tr>
+      <w:tr>
+        <w:tc>
+          <w:tcPr>
+            <w:tcW w:w="1951" w:type="dxa"/>
+          </w:tcPr>
+          <w:p>
+            <w:pPr>
+              <w:rPr>
+                <w:b/>
+              </w:rPr>
+            </w:pPr>
+            <w:r>
+              <w:rPr>
+                <w:b/>
+              </w:rPr>
+              <w:lastRenderedPageBreak/>
+              <w:t>Additional Features</w:t>
+            </w:r>
+          </w:p>
+        </w:tc>
+        <w:tc>
+          <w:tcPr>
+            <w:tcW w:w="7625" w:type="dxa"/>
+          </w:tcPr>
+          <w:p>
+            <w:r>
+              <w:t xml:space="preserve">Although it does not employ O.C.R., you can take a photo of a receipt and save it as an attachment.  </w:t>
+            </w:r>
+          </w:p>
+        </w:tc>
+      </w:tr>
+      <w:tr>
+        <w:tc>
+          <w:tcPr>
+            <w:tcW w:w="1951" w:type="dxa"/>
+          </w:tcPr>
+          <w:p>
+            <w:pPr>
+              <w:rPr>
+                <w:b/>
+              </w:rPr>
+            </w:pPr>
+            <w:r>
+              <w:rPr>
+                <w:b/>
+              </w:rPr>
+              <w:t>Link</w:t>
+            </w:r>
+          </w:p>
+        </w:tc>
+        <w:tc>
+          <w:tcPr>
+            <w:tcW w:w="7625" w:type="dxa"/>
+          </w:tcPr>
+          <w:p>
+            <w:hyperlink r:id="rId9" w:history="1">
+              <w:r>
+                <w:rPr>
+                  <w:rStyle w:val="Hyperlink"/>
+                </w:rPr>
+                <w:t>Receipts</w:t>
+              </w:r>
+            </w:hyperlink>
+            <w:r>
+              <w:t>(</w:t>
+            </w:r>
+            <w:hyperlink r:id="rId10" w:history="1">
+              <w:r>
+                <w:rPr>
+                  <w:rStyle w:val="Hyperlink"/>
+                </w:rPr>
+                <w:t>https://play.google.com/store/apps/details?id=com.tidalpoolsoftware.receiptspro&amp;hl=en</w:t>
+              </w:r>
+            </w:hyperlink>
+            <w:r>
+              <w:t>)</w:t>
+            </w:r>
+          </w:p>
+          <w:p/>
+        </w:tc>
+      </w:tr>
+      <w:tr>
+        <w:tc>
+          <w:tcPr>
+            <w:tcW w:w="1951" w:type="dxa"/>
+          </w:tcPr>
+          <w:p>
+            <w:pPr>
+              <w:rPr>
+                <w:b/>
+              </w:rPr>
+            </w:pPr>
+            <w:r>
+              <w:rPr>
+                <w:b/>
+              </w:rPr>
+              <w:t>Comments</w:t>
+            </w:r>
+          </w:p>
+        </w:tc>
+        <w:tc>
+          <w:tcPr>
+            <w:tcW w:w="7625" w:type="dxa"/>
+          </w:tcPr>
+          <w:p>
+            <w:r>
+              <w:t xml:space="preserve">Has a long list of settings you can use, many options.  </w:t>
+            </w:r>
+          </w:p>
+        </w:tc>
+      </w:tr>
+    </w:tbl>
+    <w:p/>
+    <w:p/>
+    <w:p/>
+    <w:p/>
+    <w:p/>
+    <w:tbl>
+      <w:tblPr>
+        <w:tblStyle w:val="TableGrid"/>
+        <w:tblW w:w="0" w:type="auto"/>
+        <w:tblLook w:val="04A0" w:firstRow="1" w:lastRow="0" w:firstColumn="1" w:lastColumn="0" w:noHBand="0" w:noVBand="1"/>
       </w:tblPr>
       <w:tblGrid>
         <w:gridCol w:w="1951"/>
@@ -1515,7 +1795,7 @@
             <w:tcW w:w="7625" w:type="dxa"/>
           </w:tcPr>
           <w:p>
-            <w:hyperlink r:id="rId9" w:history="1">
+            <w:hyperlink r:id="rId11" w:history="1">
               <w:r>
                 <w:rPr>
                   <w:rStyle w:val="Hyperlink"/>
@@ -1527,11 +1807,7 @@
               <w:t xml:space="preserve"> (</w:t>
             </w:r>
             <w:r>
-              <w:t>https://drive.googleblog.com/2013/05/a-smoother-drive-app-</w:t>
-            </w:r>
-            <w:r>
-              <w:lastRenderedPageBreak/>
-              <w:t>for-android.html</w:t>
+              <w:t>https://drive.googleblog.com/2013/05/a-smoother-drive-app-for-android.html</w:t>
             </w:r>
             <w:r>
               <w:t>)</w:t>
@@ -1554,7 +1830,6 @@
               <w:rPr>
                 <w:b/>
               </w:rPr>
-              <w:lastRenderedPageBreak/>
               <w:t>Comments</w:t>
             </w:r>
           </w:p>
@@ -1565,15 +1840,7 @@
           </w:tcPr>
           <w:p>
             <w:r>
-              <w:t xml:space="preserve">I tried this because it can be used to scan documents and </w:t>
-            </w:r>
-            <w:proofErr w:type="gramStart"/>
-            <w:r>
-              <w:t>is</w:t>
-            </w:r>
-            <w:proofErr w:type="gramEnd"/>
-            <w:r>
-              <w:t xml:space="preserve"> supposed to have OCR.  </w:t>
+              <w:t xml:space="preserve">I tried this because it can be used to scan documents and is supposed to have OCR.  </w:t>
             </w:r>
           </w:p>
         </w:tc>
@@ -1649,7 +1916,11 @@
     </w:p>
     <w:p>
       <w:r>
-        <w:t xml:space="preserve">Another possible additional feature would the ability to record transactions without receipts.  This would be useful because some people make frequent purchases that they don’t get receipts for.  Although these individual transactions are not expensive, the money spent on them can add up to a lot over time and so may be of interest to people to keep track of.  This includes things like coffee and muffins, some people spent quite a bit on these over weeks and months but many coffee shops rarely give people receipts.  To accommodate this, the app could have an option to press a button and simply enter an amount and brief description the first time, and then use a list of previously entered descriptions to let the user enter more such transactions.  Or, for people who like their coffee the same way every time and buy it from the same shop every time, perhaps one button could be added to the app’s main screen and one tap would record a daily coffee sale.  </w:t>
+        <w:t xml:space="preserve">Another possible additional feature would the ability to record transactions without receipts.  This would be useful because some people make frequent purchases that they don’t get receipts for.  Although these individual transactions are not expensive, the money spent on them can add up to a lot over time and so may be of interest to people to keep track of.  This includes things like coffee and muffins, some people spent quite a bit on these over weeks and months but many coffee shops rarely give people receipts.  To accommodate this, the app could have an option to press a button and simply enter an amount and brief description the first time, and then use a list of previously entered descriptions to let the user enter more such transactions.  Or, for people who like their coffee the same </w:t>
+      </w:r>
+      <w:r>
+        <w:lastRenderedPageBreak/>
+        <w:t xml:space="preserve">way every time and buy it from the same shop every time, perhaps one button could be added to the app’s main screen and one tap would record a daily coffee sale.  </w:t>
       </w:r>
     </w:p>
     <w:p/>
@@ -1665,40 +1936,6 @@
         </w:rPr>
         <w:t>References</w:t>
       </w:r>
-    </w:p>
-    <w:p>
-      <w:pPr>
-        <w:pStyle w:val="ListParagraph"/>
-        <w:numPr>
-          <w:ilvl w:val="0"/>
-          <w:numId w:val="1"/>
-        </w:numPr>
-      </w:pPr>
-      <w:hyperlink r:id="rId10" w:history="1">
-        <w:r>
-          <w:rPr>
-            <w:rStyle w:val="Hyperlink"/>
-          </w:rPr>
-          <w:t>https://play.google.com/store/apps/details?id=org.me.mobiexpensifyg&amp;hl=en</w:t>
-        </w:r>
-      </w:hyperlink>
-    </w:p>
-    <w:p>
-      <w:pPr>
-        <w:pStyle w:val="ListParagraph"/>
-        <w:numPr>
-          <w:ilvl w:val="0"/>
-          <w:numId w:val="1"/>
-        </w:numPr>
-      </w:pPr>
-      <w:hyperlink r:id="rId11" w:history="1">
-        <w:r>
-          <w:rPr>
-            <w:rStyle w:val="Hyperlink"/>
-          </w:rPr>
-          <w:t>https://play.google.com/store/apps/details?id=com.intsig.camscanner&amp;hl=en</w:t>
-        </w:r>
-      </w:hyperlink>
     </w:p>
     <w:p>
       <w:pPr>
@@ -1713,7 +1950,7 @@
           <w:rPr>
             <w:rStyle w:val="Hyperlink"/>
           </w:rPr>
-          <w:t>https://play.google.com/store/apps/details?id=com.shoeboxed.android.phonegapapp&amp;hl=en</w:t>
+          <w:t>https://play.google.com/store/apps/details?id=org.me.mobiexpensifyg&amp;hl=en</w:t>
         </w:r>
       </w:hyperlink>
     </w:p>
@@ -1730,7 +1967,19 @@
           <w:rPr>
             <w:rStyle w:val="Hyperlink"/>
           </w:rPr>
-          <w:t>https://play.google.com/store/apps/details?id=wb.receipts&amp;hl=en</w:t>
+          <w:t>https://play.google.com/store/apps/details?id</w:t>
+        </w:r>
+        <w:r>
+          <w:rPr>
+            <w:rStyle w:val="Hyperlink"/>
+          </w:rPr>
+          <w:t>=</w:t>
+        </w:r>
+        <w:r>
+          <w:rPr>
+            <w:rStyle w:val="Hyperlink"/>
+          </w:rPr>
+          <w:t>com.intsig.camscanner&amp;hl=en</w:t>
         </w:r>
       </w:hyperlink>
     </w:p>
@@ -1747,7 +1996,19 @@
           <w:rPr>
             <w:rStyle w:val="Hyperlink"/>
           </w:rPr>
-          <w:t>https://drive.googleblog.com/2013/05/a-smoother-drive-app-for-android.html</w:t>
+          <w:t>https://play.google.com/store/apps/details?id=com.shoeboxed.android.pho</w:t>
+        </w:r>
+        <w:r>
+          <w:rPr>
+            <w:rStyle w:val="Hyperlink"/>
+          </w:rPr>
+          <w:t>n</w:t>
+        </w:r>
+        <w:r>
+          <w:rPr>
+            <w:rStyle w:val="Hyperlink"/>
+          </w:rPr>
+          <w:t>egapapp&amp;hl=en</w:t>
         </w:r>
       </w:hyperlink>
     </w:p>
@@ -1764,9 +2025,123 @@
           <w:rPr>
             <w:rStyle w:val="Hyperlink"/>
           </w:rPr>
+          <w:t>https://play.google.com/store/apps/details?id=wb.receipts&amp;hl=en</w:t>
+        </w:r>
+      </w:hyperlink>
+    </w:p>
+    <w:p>
+      <w:pPr>
+        <w:pStyle w:val="ListParagraph"/>
+        <w:numPr>
+          <w:ilvl w:val="0"/>
+          <w:numId w:val="1"/>
+        </w:numPr>
+      </w:pPr>
+      <w:hyperlink r:id="rId16" w:history="1">
+        <w:r>
+          <w:rPr>
+            <w:rStyle w:val="Hyperlink"/>
+          </w:rPr>
+          <w:t>https://drive.googleblog.com/2013/05/a-smoother-drive-app-for-android.html</w:t>
+        </w:r>
+      </w:hyperlink>
+    </w:p>
+    <w:p>
+      <w:pPr>
+        <w:pStyle w:val="ListParagraph"/>
+        <w:numPr>
+          <w:ilvl w:val="0"/>
+          <w:numId w:val="1"/>
+        </w:numPr>
+        <w:rPr>
+          <w:rStyle w:val="Hyperlink"/>
+          <w:color w:val="auto"/>
+          <w:u w:val="none"/>
+        </w:rPr>
+      </w:pPr>
+      <w:hyperlink r:id="rId17" w:history="1">
+        <w:r>
+          <w:rPr>
+            <w:rStyle w:val="Hyperlink"/>
+          </w:rPr>
           <w:t>http://www.techrepublic.com/blog/five-apps/five-apps-for-managing-your-receipts/</w:t>
         </w:r>
       </w:hyperlink>
+    </w:p>
+    <w:p>
+      <w:pPr>
+        <w:pStyle w:val="ListParagraph"/>
+        <w:numPr>
+          <w:ilvl w:val="0"/>
+          <w:numId w:val="1"/>
+        </w:numPr>
+      </w:pPr>
+      <w:hyperlink r:id="rId18" w:history="1">
+        <w:r>
+          <w:rPr>
+            <w:rStyle w:val="Hyperlink"/>
+          </w:rPr>
+          <w:t>http://www.tidalpool.ca/receipts/manual.html</w:t>
+        </w:r>
+      </w:hyperlink>
+    </w:p>
+    <w:p>
+      <w:pPr>
+        <w:pStyle w:val="ListParagraph"/>
+        <w:numPr>
+          <w:ilvl w:val="0"/>
+          <w:numId w:val="1"/>
+        </w:numPr>
+      </w:pPr>
+      <w:hyperlink r:id="rId19" w:history="1">
+        <w:r>
+          <w:rPr>
+            <w:rStyle w:val="Hyperlink"/>
+          </w:rPr>
+          <w:t>https://www.expensify.com/</w:t>
+        </w:r>
+      </w:hyperlink>
+    </w:p>
+    <w:p>
+      <w:pPr>
+        <w:pStyle w:val="ListParagraph"/>
+        <w:numPr>
+          <w:ilvl w:val="0"/>
+          <w:numId w:val="1"/>
+        </w:numPr>
+      </w:pPr>
+      <w:hyperlink r:id="rId20" w:history="1">
+        <w:r>
+          <w:rPr>
+            <w:rStyle w:val="Hyperlink"/>
+          </w:rPr>
+          <w:t>https://www.camscanner.com/</w:t>
+        </w:r>
+      </w:hyperlink>
+    </w:p>
+    <w:p>
+      <w:pPr>
+        <w:pStyle w:val="ListParagraph"/>
+        <w:numPr>
+          <w:ilvl w:val="0"/>
+          <w:numId w:val="1"/>
+        </w:numPr>
+      </w:pPr>
+      <w:hyperlink r:id="rId21" w:history="1">
+        <w:r>
+          <w:rPr>
+            <w:rStyle w:val="Hyperlink"/>
+          </w:rPr>
+          <w:t>https://www.shoeboxed.com/?utm_source=google_play_store&amp;utm_medium=text&amp;utm_campaign=website</w:t>
+        </w:r>
+      </w:hyperlink>
+    </w:p>
+    <w:p>
+      <w:pPr>
+        <w:pStyle w:val="ListParagraph"/>
+      </w:pPr>
+      <w:bookmarkStart w:id="0" w:name="_GoBack"/>
+      <w:bookmarkEnd w:id="0"/>
     </w:p>
     <w:p>
       <w:pPr>
@@ -1786,8 +2161,8 @@
 </file>
 
 <file path=word/numbering.xml><?xml version="1.0" encoding="utf-8"?>
-<w:numbering xmlns:ve="http://schemas.openxmlformats.org/markup-compatibility/2006" xmlns:o="urn:schemas-microsoft-com:office:office" xmlns:r="http://schemas.openxmlformats.org/officeDocument/2006/relationships" xmlns:m="http://schemas.openxmlformats.org/officeDocument/2006/math" xmlns:v="urn:schemas-microsoft-com:vml" xmlns:wp="http://schemas.openxmlformats.org/drawingml/2006/wordprocessingDrawing" xmlns:w10="urn:schemas-microsoft-com:office:word" xmlns:w="http://schemas.openxmlformats.org/wordprocessingml/2006/main" xmlns:wne="http://schemas.microsoft.com/office/word/2006/wordml">
-  <w:abstractNum w:abstractNumId="0">
+<w:numbering xmlns:wpc="http://schemas.microsoft.com/office/word/2010/wordprocessingCanvas" xmlns:mc="http://schemas.openxmlformats.org/markup-compatibility/2006" xmlns:o="urn:schemas-microsoft-com:office:office" xmlns:r="http://schemas.openxmlformats.org/officeDocument/2006/relationships" xmlns:m="http://schemas.openxmlformats.org/officeDocument/2006/math" xmlns:v="urn:schemas-microsoft-com:vml" xmlns:wp14="http://schemas.microsoft.com/office/word/2010/wordprocessingDrawing" xmlns:wp="http://schemas.openxmlformats.org/drawingml/2006/wordprocessingDrawing" xmlns:w10="urn:schemas-microsoft-com:office:word" xmlns:w="http://schemas.openxmlformats.org/wordprocessingml/2006/main" xmlns:w14="http://schemas.microsoft.com/office/word/2010/wordml" xmlns:w15="http://schemas.microsoft.com/office/word/2012/wordml" xmlns:wpg="http://schemas.microsoft.com/office/word/2010/wordprocessingGroup" xmlns:wpi="http://schemas.microsoft.com/office/word/2010/wordprocessingInk" xmlns:wne="http://schemas.microsoft.com/office/word/2006/wordml" xmlns:wps="http://schemas.microsoft.com/office/word/2010/wordprocessingShape" mc:Ignorable="w14 w15 wp14">
+  <w:abstractNum w:abstractNumId="0" w15:restartNumberingAfterBreak="0">
     <w:nsid w:val="4CCF643E"/>
     <w:multiLevelType w:val="hybridMultilevel"/>
     <w:tmpl w:val="35AC8A8A"/>
@@ -1883,7 +2258,7 @@
 </file>
 
 <file path=word/styles.xml><?xml version="1.0" encoding="utf-8"?>
-<w:styles xmlns:r="http://schemas.openxmlformats.org/officeDocument/2006/relationships" xmlns:w="http://schemas.openxmlformats.org/wordprocessingml/2006/main">
+<w:styles xmlns:mc="http://schemas.openxmlformats.org/markup-compatibility/2006" xmlns:r="http://schemas.openxmlformats.org/officeDocument/2006/relationships" xmlns:w="http://schemas.openxmlformats.org/wordprocessingml/2006/main" xmlns:w14="http://schemas.microsoft.com/office/word/2010/wordml" xmlns:w15="http://schemas.microsoft.com/office/word/2012/wordml" mc:Ignorable="w14 w15">
   <w:docDefaults>
     <w:rPrDefault>
       <w:rPr>
@@ -1899,144 +2274,378 @@
       </w:pPr>
     </w:pPrDefault>
   </w:docDefaults>
-  <w:latentStyles w:defLockedState="0" w:defUIPriority="99" w:defSemiHidden="1" w:defUnhideWhenUsed="1" w:defQFormat="0" w:count="267">
-    <w:lsdException w:name="Normal" w:semiHidden="0" w:uiPriority="0" w:unhideWhenUsed="0" w:qFormat="1"/>
-    <w:lsdException w:name="heading 1" w:semiHidden="0" w:uiPriority="9" w:unhideWhenUsed="0" w:qFormat="1"/>
-    <w:lsdException w:name="heading 2" w:uiPriority="9" w:qFormat="1"/>
-    <w:lsdException w:name="heading 3" w:uiPriority="9" w:qFormat="1"/>
-    <w:lsdException w:name="heading 4" w:uiPriority="9" w:qFormat="1"/>
-    <w:lsdException w:name="heading 5" w:uiPriority="9" w:qFormat="1"/>
-    <w:lsdException w:name="heading 6" w:uiPriority="9" w:qFormat="1"/>
-    <w:lsdException w:name="heading 7" w:uiPriority="9" w:qFormat="1"/>
-    <w:lsdException w:name="heading 8" w:uiPriority="9" w:qFormat="1"/>
-    <w:lsdException w:name="heading 9" w:uiPriority="9" w:qFormat="1"/>
-    <w:lsdException w:name="toc 1" w:uiPriority="39"/>
-    <w:lsdException w:name="toc 2" w:uiPriority="39"/>
-    <w:lsdException w:name="toc 3" w:uiPriority="39"/>
-    <w:lsdException w:name="toc 4" w:uiPriority="39"/>
-    <w:lsdException w:name="toc 5" w:uiPriority="39"/>
-    <w:lsdException w:name="toc 6" w:uiPriority="39"/>
-    <w:lsdException w:name="toc 7" w:uiPriority="39"/>
-    <w:lsdException w:name="toc 8" w:uiPriority="39"/>
-    <w:lsdException w:name="toc 9" w:uiPriority="39"/>
-    <w:lsdException w:name="caption" w:uiPriority="35" w:qFormat="1"/>
-    <w:lsdException w:name="Title" w:semiHidden="0" w:uiPriority="10" w:unhideWhenUsed="0" w:qFormat="1"/>
-    <w:lsdException w:name="Default Paragraph Font" w:uiPriority="1"/>
-    <w:lsdException w:name="Subtitle" w:semiHidden="0" w:uiPriority="11" w:unhideWhenUsed="0" w:qFormat="1"/>
-    <w:lsdException w:name="Strong" w:semiHidden="0" w:uiPriority="22" w:unhideWhenUsed="0" w:qFormat="1"/>
-    <w:lsdException w:name="Emphasis" w:semiHidden="0" w:uiPriority="20" w:unhideWhenUsed="0" w:qFormat="1"/>
-    <w:lsdException w:name="Table Grid" w:semiHidden="0" w:uiPriority="39" w:unhideWhenUsed="0"/>
-    <w:lsdException w:name="Placeholder Text" w:unhideWhenUsed="0"/>
-    <w:lsdException w:name="No Spacing" w:semiHidden="0" w:uiPriority="1" w:unhideWhenUsed="0" w:qFormat="1"/>
-    <w:lsdException w:name="Light Shading" w:semiHidden="0" w:uiPriority="60" w:unhideWhenUsed="0"/>
-    <w:lsdException w:name="Light List" w:semiHidden="0" w:uiPriority="61" w:unhideWhenUsed="0"/>
-    <w:lsdException w:name="Light Grid" w:semiHidden="0" w:uiPriority="62" w:unhideWhenUsed="0"/>
-    <w:lsdException w:name="Medium Shading 1" w:semiHidden="0" w:uiPriority="63" w:unhideWhenUsed="0"/>
-    <w:lsdException w:name="Medium Shading 2" w:semiHidden="0" w:uiPriority="64" w:unhideWhenUsed="0"/>
-    <w:lsdException w:name="Medium List 1" w:semiHidden="0" w:uiPriority="65" w:unhideWhenUsed="0"/>
-    <w:lsdException w:name="Medium List 2" w:semiHidden="0" w:uiPriority="66" w:unhideWhenUsed="0"/>
-    <w:lsdException w:name="Medium Grid 1" w:semiHidden="0" w:uiPriority="67" w:unhideWhenUsed="0"/>
-    <w:lsdException w:name="Medium Grid 2" w:semiHidden="0" w:uiPriority="68" w:unhideWhenUsed="0"/>
-    <w:lsdException w:name="Medium Grid 3" w:semiHidden="0" w:uiPriority="69" w:unhideWhenUsed="0"/>
-    <w:lsdException w:name="Dark List" w:semiHidden="0" w:uiPriority="70" w:unhideWhenUsed="0"/>
-    <w:lsdException w:name="Colorful Shading" w:semiHidden="0" w:uiPriority="71" w:unhideWhenUsed="0"/>
-    <w:lsdException w:name="Colorful List" w:semiHidden="0" w:uiPriority="72" w:unhideWhenUsed="0"/>
-    <w:lsdException w:name="Colorful Grid" w:semiHidden="0" w:uiPriority="73" w:unhideWhenUsed="0"/>
-    <w:lsdException w:name="Light Shading Accent 1" w:semiHidden="0" w:uiPriority="60" w:unhideWhenUsed="0"/>
-    <w:lsdException w:name="Light List Accent 1" w:semiHidden="0" w:uiPriority="61" w:unhideWhenUsed="0"/>
-    <w:lsdException w:name="Light Grid Accent 1" w:semiHidden="0" w:uiPriority="62" w:unhideWhenUsed="0"/>
-    <w:lsdException w:name="Medium Shading 1 Accent 1" w:semiHidden="0" w:uiPriority="63" w:unhideWhenUsed="0"/>
-    <w:lsdException w:name="Medium Shading 2 Accent 1" w:semiHidden="0" w:uiPriority="64" w:unhideWhenUsed="0"/>
-    <w:lsdException w:name="Medium List 1 Accent 1" w:semiHidden="0" w:uiPriority="65" w:unhideWhenUsed="0"/>
-    <w:lsdException w:name="Revision" w:unhideWhenUsed="0"/>
-    <w:lsdException w:name="List Paragraph" w:semiHidden="0" w:uiPriority="34" w:unhideWhenUsed="0" w:qFormat="1"/>
-    <w:lsdException w:name="Quote" w:semiHidden="0" w:uiPriority="29" w:unhideWhenUsed="0" w:qFormat="1"/>
-    <w:lsdException w:name="Intense Quote" w:semiHidden="0" w:uiPriority="30" w:unhideWhenUsed="0" w:qFormat="1"/>
-    <w:lsdException w:name="Medium List 2 Accent 1" w:semiHidden="0" w:uiPriority="66" w:unhideWhenUsed="0"/>
-    <w:lsdException w:name="Medium Grid 1 Accent 1" w:semiHidden="0" w:uiPriority="67" w:unhideWhenUsed="0"/>
-    <w:lsdException w:name="Medium Grid 2 Accent 1" w:semiHidden="0" w:uiPriority="68" w:unhideWhenUsed="0"/>
-    <w:lsdException w:name="Medium Grid 3 Accent 1" w:semiHidden="0" w:uiPriority="69" w:unhideWhenUsed="0"/>
-    <w:lsdException w:name="Dark List Accent 1" w:semiHidden="0" w:uiPriority="70" w:unhideWhenUsed="0"/>
-    <w:lsdException w:name="Colorful Shading Accent 1" w:semiHidden="0" w:uiPriority="71" w:unhideWhenUsed="0"/>
-    <w:lsdException w:name="Colorful List Accent 1" w:semiHidden="0" w:uiPriority="72" w:unhideWhenUsed="0"/>
-    <w:lsdException w:name="Colorful Grid Accent 1" w:semiHidden="0" w:uiPriority="73" w:unhideWhenUsed="0"/>
-    <w:lsdException w:name="Light Shading Accent 2" w:semiHidden="0" w:uiPriority="60" w:unhideWhenUsed="0"/>
-    <w:lsdException w:name="Light List Accent 2" w:semiHidden="0" w:uiPriority="61" w:unhideWhenUsed="0"/>
-    <w:lsdException w:name="Light Grid Accent 2" w:semiHidden="0" w:uiPriority="62" w:unhideWhenUsed="0"/>
-    <w:lsdException w:name="Medium Shading 1 Accent 2" w:semiHidden="0" w:uiPriority="63" w:unhideWhenUsed="0"/>
-    <w:lsdException w:name="Medium Shading 2 Accent 2" w:semiHidden="0" w:uiPriority="64" w:unhideWhenUsed="0"/>
-    <w:lsdException w:name="Medium List 1 Accent 2" w:semiHidden="0" w:uiPriority="65" w:unhideWhenUsed="0"/>
-    <w:lsdException w:name="Medium List 2 Accent 2" w:semiHidden="0" w:uiPriority="66" w:unhideWhenUsed="0"/>
-    <w:lsdException w:name="Medium Grid 1 Accent 2" w:semiHidden="0" w:uiPriority="67" w:unhideWhenUsed="0"/>
-    <w:lsdException w:name="Medium Grid 2 Accent 2" w:semiHidden="0" w:uiPriority="68" w:unhideWhenUsed="0"/>
-    <w:lsdException w:name="Medium Grid 3 Accent 2" w:semiHidden="0" w:uiPriority="69" w:unhideWhenUsed="0"/>
-    <w:lsdException w:name="Dark List Accent 2" w:semiHidden="0" w:uiPriority="70" w:unhideWhenUsed="0"/>
-    <w:lsdException w:name="Colorful Shading Accent 2" w:semiHidden="0" w:uiPriority="71" w:unhideWhenUsed="0"/>
-    <w:lsdException w:name="Colorful List Accent 2" w:semiHidden="0" w:uiPriority="72" w:unhideWhenUsed="0"/>
-    <w:lsdException w:name="Colorful Grid Accent 2" w:semiHidden="0" w:uiPriority="73" w:unhideWhenUsed="0"/>
-    <w:lsdException w:name="Light Shading Accent 3" w:semiHidden="0" w:uiPriority="60" w:unhideWhenUsed="0"/>
-    <w:lsdException w:name="Light List Accent 3" w:semiHidden="0" w:uiPriority="61" w:unhideWhenUsed="0"/>
-    <w:lsdException w:name="Light Grid Accent 3" w:semiHidden="0" w:uiPriority="62" w:unhideWhenUsed="0"/>
-    <w:lsdException w:name="Medium Shading 1 Accent 3" w:semiHidden="0" w:uiPriority="63" w:unhideWhenUsed="0"/>
-    <w:lsdException w:name="Medium Shading 2 Accent 3" w:semiHidden="0" w:uiPriority="64" w:unhideWhenUsed="0"/>
-    <w:lsdException w:name="Medium List 1 Accent 3" w:semiHidden="0" w:uiPriority="65" w:unhideWhenUsed="0"/>
-    <w:lsdException w:name="Medium List 2 Accent 3" w:semiHidden="0" w:uiPriority="66" w:unhideWhenUsed="0"/>
-    <w:lsdException w:name="Medium Grid 1 Accent 3" w:semiHidden="0" w:uiPriority="67" w:unhideWhenUsed="0"/>
-    <w:lsdException w:name="Medium Grid 2 Accent 3" w:semiHidden="0" w:uiPriority="68" w:unhideWhenUsed="0"/>
-    <w:lsdException w:name="Medium Grid 3 Accent 3" w:semiHidden="0" w:uiPriority="69" w:unhideWhenUsed="0"/>
-    <w:lsdException w:name="Dark List Accent 3" w:semiHidden="0" w:uiPriority="70" w:unhideWhenUsed="0"/>
-    <w:lsdException w:name="Colorful Shading Accent 3" w:semiHidden="0" w:uiPriority="71" w:unhideWhenUsed="0"/>
-    <w:lsdException w:name="Colorful List Accent 3" w:semiHidden="0" w:uiPriority="72" w:unhideWhenUsed="0"/>
-    <w:lsdException w:name="Colorful Grid Accent 3" w:semiHidden="0" w:uiPriority="73" w:unhideWhenUsed="0"/>
-    <w:lsdException w:name="Light Shading Accent 4" w:semiHidden="0" w:uiPriority="60" w:unhideWhenUsed="0"/>
-    <w:lsdException w:name="Light List Accent 4" w:semiHidden="0" w:uiPriority="61" w:unhideWhenUsed="0"/>
-    <w:lsdException w:name="Light Grid Accent 4" w:semiHidden="0" w:uiPriority="62" w:unhideWhenUsed="0"/>
-    <w:lsdException w:name="Medium Shading 1 Accent 4" w:semiHidden="0" w:uiPriority="63" w:unhideWhenUsed="0"/>
-    <w:lsdException w:name="Medium Shading 2 Accent 4" w:semiHidden="0" w:uiPriority="64" w:unhideWhenUsed="0"/>
-    <w:lsdException w:name="Medium List 1 Accent 4" w:semiHidden="0" w:uiPriority="65" w:unhideWhenUsed="0"/>
-    <w:lsdException w:name="Medium List 2 Accent 4" w:semiHidden="0" w:uiPriority="66" w:unhideWhenUsed="0"/>
-    <w:lsdException w:name="Medium Grid 1 Accent 4" w:semiHidden="0" w:uiPriority="67" w:unhideWhenUsed="0"/>
-    <w:lsdException w:name="Medium Grid 2 Accent 4" w:semiHidden="0" w:uiPriority="68" w:unhideWhenUsed="0"/>
-    <w:lsdException w:name="Medium Grid 3 Accent 4" w:semiHidden="0" w:uiPriority="69" w:unhideWhenUsed="0"/>
-    <w:lsdException w:name="Dark List Accent 4" w:semiHidden="0" w:uiPriority="70" w:unhideWhenUsed="0"/>
-    <w:lsdException w:name="Colorful Shading Accent 4" w:semiHidden="0" w:uiPriority="71" w:unhideWhenUsed="0"/>
-    <w:lsdException w:name="Colorful List Accent 4" w:semiHidden="0" w:uiPriority="72" w:unhideWhenUsed="0"/>
-    <w:lsdException w:name="Colorful Grid Accent 4" w:semiHidden="0" w:uiPriority="73" w:unhideWhenUsed="0"/>
-    <w:lsdException w:name="Light Shading Accent 5" w:semiHidden="0" w:uiPriority="60" w:unhideWhenUsed="0"/>
-    <w:lsdException w:name="Light List Accent 5" w:semiHidden="0" w:uiPriority="61" w:unhideWhenUsed="0"/>
-    <w:lsdException w:name="Light Grid Accent 5" w:semiHidden="0" w:uiPriority="62" w:unhideWhenUsed="0"/>
-    <w:lsdException w:name="Medium Shading 1 Accent 5" w:semiHidden="0" w:uiPriority="63" w:unhideWhenUsed="0"/>
-    <w:lsdException w:name="Medium Shading 2 Accent 5" w:semiHidden="0" w:uiPriority="64" w:unhideWhenUsed="0"/>
-    <w:lsdException w:name="Medium List 1 Accent 5" w:semiHidden="0" w:uiPriority="65" w:unhideWhenUsed="0"/>
-    <w:lsdException w:name="Medium List 2 Accent 5" w:semiHidden="0" w:uiPriority="66" w:unhideWhenUsed="0"/>
-    <w:lsdException w:name="Medium Grid 1 Accent 5" w:semiHidden="0" w:uiPriority="67" w:unhideWhenUsed="0"/>
-    <w:lsdException w:name="Medium Grid 2 Accent 5" w:semiHidden="0" w:uiPriority="68" w:unhideWhenUsed="0"/>
-    <w:lsdException w:name="Medium Grid 3 Accent 5" w:semiHidden="0" w:uiPriority="69" w:unhideWhenUsed="0"/>
-    <w:lsdException w:name="Dark List Accent 5" w:semiHidden="0" w:uiPriority="70" w:unhideWhenUsed="0"/>
-    <w:lsdException w:name="Colorful Shading Accent 5" w:semiHidden="0" w:uiPriority="71" w:unhideWhenUsed="0"/>
-    <w:lsdException w:name="Colorful List Accent 5" w:semiHidden="0" w:uiPriority="72" w:unhideWhenUsed="0"/>
-    <w:lsdException w:name="Colorful Grid Accent 5" w:semiHidden="0" w:uiPriority="73" w:unhideWhenUsed="0"/>
-    <w:lsdException w:name="Light Shading Accent 6" w:semiHidden="0" w:uiPriority="60" w:unhideWhenUsed="0"/>
-    <w:lsdException w:name="Light List Accent 6" w:semiHidden="0" w:uiPriority="61" w:unhideWhenUsed="0"/>
-    <w:lsdException w:name="Light Grid Accent 6" w:semiHidden="0" w:uiPriority="62" w:unhideWhenUsed="0"/>
-    <w:lsdException w:name="Medium Shading 1 Accent 6" w:semiHidden="0" w:uiPriority="63" w:unhideWhenUsed="0"/>
-    <w:lsdException w:name="Medium Shading 2 Accent 6" w:semiHidden="0" w:uiPriority="64" w:unhideWhenUsed="0"/>
-    <w:lsdException w:name="Medium List 1 Accent 6" w:semiHidden="0" w:uiPriority="65" w:unhideWhenUsed="0"/>
-    <w:lsdException w:name="Medium List 2 Accent 6" w:semiHidden="0" w:uiPriority="66" w:unhideWhenUsed="0"/>
-    <w:lsdException w:name="Medium Grid 1 Accent 6" w:semiHidden="0" w:uiPriority="67" w:unhideWhenUsed="0"/>
-    <w:lsdException w:name="Medium Grid 2 Accent 6" w:semiHidden="0" w:uiPriority="68" w:unhideWhenUsed="0"/>
-    <w:lsdException w:name="Medium Grid 3 Accent 6" w:semiHidden="0" w:uiPriority="69" w:unhideWhenUsed="0"/>
-    <w:lsdException w:name="Dark List Accent 6" w:semiHidden="0" w:uiPriority="70" w:unhideWhenUsed="0"/>
-    <w:lsdException w:name="Colorful Shading Accent 6" w:semiHidden="0" w:uiPriority="71" w:unhideWhenUsed="0"/>
-    <w:lsdException w:name="Colorful List Accent 6" w:semiHidden="0" w:uiPriority="72" w:unhideWhenUsed="0"/>
-    <w:lsdException w:name="Colorful Grid Accent 6" w:semiHidden="0" w:uiPriority="73" w:unhideWhenUsed="0"/>
-    <w:lsdException w:name="Subtle Emphasis" w:semiHidden="0" w:uiPriority="19" w:unhideWhenUsed="0" w:qFormat="1"/>
-    <w:lsdException w:name="Intense Emphasis" w:semiHidden="0" w:uiPriority="21" w:unhideWhenUsed="0" w:qFormat="1"/>
-    <w:lsdException w:name="Subtle Reference" w:semiHidden="0" w:uiPriority="31" w:unhideWhenUsed="0" w:qFormat="1"/>
-    <w:lsdException w:name="Intense Reference" w:semiHidden="0" w:uiPriority="32" w:unhideWhenUsed="0" w:qFormat="1"/>
-    <w:lsdException w:name="Book Title" w:semiHidden="0" w:uiPriority="33" w:unhideWhenUsed="0" w:qFormat="1"/>
-    <w:lsdException w:name="Bibliography" w:uiPriority="37"/>
-    <w:lsdException w:name="TOC Heading" w:uiPriority="39" w:qFormat="1"/>
+  <w:latentStyles w:defLockedState="0" w:defUIPriority="99" w:defSemiHidden="0" w:defUnhideWhenUsed="0" w:defQFormat="0" w:count="371">
+    <w:lsdException w:name="Normal" w:uiPriority="0" w:qFormat="1"/>
+    <w:lsdException w:name="heading 1" w:uiPriority="9" w:qFormat="1"/>
+    <w:lsdException w:name="heading 2" w:semiHidden="1" w:uiPriority="9" w:unhideWhenUsed="1" w:qFormat="1"/>
+    <w:lsdException w:name="heading 3" w:semiHidden="1" w:uiPriority="9" w:unhideWhenUsed="1" w:qFormat="1"/>
+    <w:lsdException w:name="heading 4" w:semiHidden="1" w:uiPriority="9" w:unhideWhenUsed="1" w:qFormat="1"/>
+    <w:lsdException w:name="heading 5" w:semiHidden="1" w:uiPriority="9" w:unhideWhenUsed="1" w:qFormat="1"/>
+    <w:lsdException w:name="heading 6" w:semiHidden="1" w:uiPriority="9" w:unhideWhenUsed="1" w:qFormat="1"/>
+    <w:lsdException w:name="heading 7" w:semiHidden="1" w:uiPriority="9" w:unhideWhenUsed="1" w:qFormat="1"/>
+    <w:lsdException w:name="heading 8" w:semiHidden="1" w:uiPriority="9" w:unhideWhenUsed="1" w:qFormat="1"/>
+    <w:lsdException w:name="heading 9" w:semiHidden="1" w:uiPriority="9" w:unhideWhenUsed="1" w:qFormat="1"/>
+    <w:lsdException w:name="index 1" w:semiHidden="1" w:unhideWhenUsed="1"/>
+    <w:lsdException w:name="index 2" w:semiHidden="1" w:unhideWhenUsed="1"/>
+    <w:lsdException w:name="index 3" w:semiHidden="1" w:unhideWhenUsed="1"/>
+    <w:lsdException w:name="index 4" w:semiHidden="1" w:unhideWhenUsed="1"/>
+    <w:lsdException w:name="index 5" w:semiHidden="1" w:unhideWhenUsed="1"/>
+    <w:lsdException w:name="index 6" w:semiHidden="1" w:unhideWhenUsed="1"/>
+    <w:lsdException w:name="index 7" w:semiHidden="1" w:unhideWhenUsed="1"/>
+    <w:lsdException w:name="index 8" w:semiHidden="1" w:unhideWhenUsed="1"/>
+    <w:lsdException w:name="index 9" w:semiHidden="1" w:unhideWhenUsed="1"/>
+    <w:lsdException w:name="toc 1" w:semiHidden="1" w:uiPriority="39" w:unhideWhenUsed="1"/>
+    <w:lsdException w:name="toc 2" w:semiHidden="1" w:uiPriority="39" w:unhideWhenUsed="1"/>
+    <w:lsdException w:name="toc 3" w:semiHidden="1" w:uiPriority="39" w:unhideWhenUsed="1"/>
+    <w:lsdException w:name="toc 4" w:semiHidden="1" w:uiPriority="39" w:unhideWhenUsed="1"/>
+    <w:lsdException w:name="toc 5" w:semiHidden="1" w:uiPriority="39" w:unhideWhenUsed="1"/>
+    <w:lsdException w:name="toc 6" w:semiHidden="1" w:uiPriority="39" w:unhideWhenUsed="1"/>
+    <w:lsdException w:name="toc 7" w:semiHidden="1" w:uiPriority="39" w:unhideWhenUsed="1"/>
+    <w:lsdException w:name="toc 8" w:semiHidden="1" w:uiPriority="39" w:unhideWhenUsed="1"/>
+    <w:lsdException w:name="toc 9" w:semiHidden="1" w:uiPriority="39" w:unhideWhenUsed="1"/>
+    <w:lsdException w:name="Normal Indent" w:semiHidden="1" w:unhideWhenUsed="1"/>
+    <w:lsdException w:name="footnote text" w:semiHidden="1" w:unhideWhenUsed="1"/>
+    <w:lsdException w:name="annotation text" w:semiHidden="1" w:unhideWhenUsed="1"/>
+    <w:lsdException w:name="header" w:semiHidden="1" w:unhideWhenUsed="1"/>
+    <w:lsdException w:name="footer" w:semiHidden="1" w:unhideWhenUsed="1"/>
+    <w:lsdException w:name="index heading" w:semiHidden="1" w:unhideWhenUsed="1"/>
+    <w:lsdException w:name="caption" w:semiHidden="1" w:uiPriority="35" w:unhideWhenUsed="1" w:qFormat="1"/>
+    <w:lsdException w:name="table of figures" w:semiHidden="1" w:unhideWhenUsed="1"/>
+    <w:lsdException w:name="envelope address" w:semiHidden="1" w:unhideWhenUsed="1"/>
+    <w:lsdException w:name="envelope return" w:semiHidden="1" w:unhideWhenUsed="1"/>
+    <w:lsdException w:name="footnote reference" w:semiHidden="1" w:unhideWhenUsed="1"/>
+    <w:lsdException w:name="annotation reference" w:semiHidden="1" w:unhideWhenUsed="1"/>
+    <w:lsdException w:name="line number" w:semiHidden="1" w:unhideWhenUsed="1"/>
+    <w:lsdException w:name="page number" w:semiHidden="1" w:unhideWhenUsed="1"/>
+    <w:lsdException w:name="endnote reference" w:semiHidden="1" w:unhideWhenUsed="1"/>
+    <w:lsdException w:name="endnote text" w:semiHidden="1" w:unhideWhenUsed="1"/>
+    <w:lsdException w:name="table of authorities" w:semiHidden="1" w:unhideWhenUsed="1"/>
+    <w:lsdException w:name="macro" w:semiHidden="1" w:unhideWhenUsed="1"/>
+    <w:lsdException w:name="toa heading" w:semiHidden="1" w:unhideWhenUsed="1"/>
+    <w:lsdException w:name="List" w:semiHidden="1" w:unhideWhenUsed="1"/>
+    <w:lsdException w:name="List Bullet" w:semiHidden="1" w:unhideWhenUsed="1"/>
+    <w:lsdException w:name="List Number" w:semiHidden="1" w:unhideWhenUsed="1"/>
+    <w:lsdException w:name="List 2" w:semiHidden="1" w:unhideWhenUsed="1"/>
+    <w:lsdException w:name="List 3" w:semiHidden="1" w:unhideWhenUsed="1"/>
+    <w:lsdException w:name="List 4" w:semiHidden="1" w:unhideWhenUsed="1"/>
+    <w:lsdException w:name="List 5" w:semiHidden="1" w:unhideWhenUsed="1"/>
+    <w:lsdException w:name="List Bullet 2" w:semiHidden="1" w:unhideWhenUsed="1"/>
+    <w:lsdException w:name="List Bullet 3" w:semiHidden="1" w:unhideWhenUsed="1"/>
+    <w:lsdException w:name="List Bullet 4" w:semiHidden="1" w:unhideWhenUsed="1"/>
+    <w:lsdException w:name="List Bullet 5" w:semiHidden="1" w:unhideWhenUsed="1"/>
+    <w:lsdException w:name="List Number 2" w:semiHidden="1" w:unhideWhenUsed="1"/>
+    <w:lsdException w:name="List Number 3" w:semiHidden="1" w:unhideWhenUsed="1"/>
+    <w:lsdException w:name="List Number 4" w:semiHidden="1" w:unhideWhenUsed="1"/>
+    <w:lsdException w:name="List Number 5" w:semiHidden="1" w:unhideWhenUsed="1"/>
+    <w:lsdException w:name="Title" w:uiPriority="10" w:qFormat="1"/>
+    <w:lsdException w:name="Closing" w:semiHidden="1" w:unhideWhenUsed="1"/>
+    <w:lsdException w:name="Signature" w:semiHidden="1" w:unhideWhenUsed="1"/>
+    <w:lsdException w:name="Default Paragraph Font" w:semiHidden="1" w:uiPriority="1" w:unhideWhenUsed="1"/>
+    <w:lsdException w:name="Body Text" w:semiHidden="1" w:unhideWhenUsed="1"/>
+    <w:lsdException w:name="Body Text Indent" w:semiHidden="1" w:unhideWhenUsed="1"/>
+    <w:lsdException w:name="List Continue" w:semiHidden="1" w:unhideWhenUsed="1"/>
+    <w:lsdException w:name="List Continue 2" w:semiHidden="1" w:unhideWhenUsed="1"/>
+    <w:lsdException w:name="List Continue 3" w:semiHidden="1" w:unhideWhenUsed="1"/>
+    <w:lsdException w:name="List Continue 4" w:semiHidden="1" w:unhideWhenUsed="1"/>
+    <w:lsdException w:name="List Continue 5" w:semiHidden="1" w:unhideWhenUsed="1"/>
+    <w:lsdException w:name="Message Header" w:semiHidden="1" w:unhideWhenUsed="1"/>
+    <w:lsdException w:name="Subtitle" w:uiPriority="11" w:qFormat="1"/>
+    <w:lsdException w:name="Salutation" w:semiHidden="1" w:unhideWhenUsed="1"/>
+    <w:lsdException w:name="Date" w:semiHidden="1" w:unhideWhenUsed="1"/>
+    <w:lsdException w:name="Body Text First Indent" w:semiHidden="1" w:unhideWhenUsed="1"/>
+    <w:lsdException w:name="Body Text First Indent 2" w:semiHidden="1" w:unhideWhenUsed="1"/>
+    <w:lsdException w:name="Note Heading" w:semiHidden="1" w:unhideWhenUsed="1"/>
+    <w:lsdException w:name="Body Text 2" w:semiHidden="1" w:unhideWhenUsed="1"/>
+    <w:lsdException w:name="Body Text 3" w:semiHidden="1" w:unhideWhenUsed="1"/>
+    <w:lsdException w:name="Body Text Indent 2" w:semiHidden="1" w:unhideWhenUsed="1"/>
+    <w:lsdException w:name="Body Text Indent 3" w:semiHidden="1" w:unhideWhenUsed="1"/>
+    <w:lsdException w:name="Block Text" w:semiHidden="1" w:unhideWhenUsed="1"/>
+    <w:lsdException w:name="Hyperlink" w:semiHidden="1" w:unhideWhenUsed="1"/>
+    <w:lsdException w:name="FollowedHyperlink" w:semiHidden="1" w:unhideWhenUsed="1"/>
+    <w:lsdException w:name="Strong" w:uiPriority="22" w:qFormat="1"/>
+    <w:lsdException w:name="Emphasis" w:uiPriority="20" w:qFormat="1"/>
+    <w:lsdException w:name="Document Map" w:semiHidden="1" w:unhideWhenUsed="1"/>
+    <w:lsdException w:name="Plain Text" w:semiHidden="1" w:unhideWhenUsed="1"/>
+    <w:lsdException w:name="E-mail Signature" w:semiHidden="1" w:unhideWhenUsed="1"/>
+    <w:lsdException w:name="HTML Top of Form" w:semiHidden="1" w:unhideWhenUsed="1"/>
+    <w:lsdException w:name="HTML Bottom of Form" w:semiHidden="1" w:unhideWhenUsed="1"/>
+    <w:lsdException w:name="Normal (Web)" w:semiHidden="1" w:unhideWhenUsed="1"/>
+    <w:lsdException w:name="HTML Acronym" w:semiHidden="1" w:unhideWhenUsed="1"/>
+    <w:lsdException w:name="HTML Address" w:semiHidden="1" w:unhideWhenUsed="1"/>
+    <w:lsdException w:name="HTML Cite" w:semiHidden="1" w:unhideWhenUsed="1"/>
+    <w:lsdException w:name="HTML Code" w:semiHidden="1" w:unhideWhenUsed="1"/>
+    <w:lsdException w:name="HTML Definition" w:semiHidden="1" w:unhideWhenUsed="1"/>
+    <w:lsdException w:name="HTML Keyboard" w:semiHidden="1" w:unhideWhenUsed="1"/>
+    <w:lsdException w:name="HTML Preformatted" w:semiHidden="1" w:unhideWhenUsed="1"/>
+    <w:lsdException w:name="HTML Sample" w:semiHidden="1" w:unhideWhenUsed="1"/>
+    <w:lsdException w:name="HTML Typewriter" w:semiHidden="1" w:unhideWhenUsed="1"/>
+    <w:lsdException w:name="HTML Variable" w:semiHidden="1" w:unhideWhenUsed="1"/>
+    <w:lsdException w:name="Normal Table" w:semiHidden="1" w:unhideWhenUsed="1"/>
+    <w:lsdException w:name="annotation subject" w:semiHidden="1" w:unhideWhenUsed="1"/>
+    <w:lsdException w:name="No List" w:semiHidden="1" w:unhideWhenUsed="1"/>
+    <w:lsdException w:name="Outline List 1" w:semiHidden="1" w:unhideWhenUsed="1"/>
+    <w:lsdException w:name="Outline List 2" w:semiHidden="1" w:unhideWhenUsed="1"/>
+    <w:lsdException w:name="Outline List 3" w:semiHidden="1" w:unhideWhenUsed="1"/>
+    <w:lsdException w:name="Table Simple 1" w:semiHidden="1" w:unhideWhenUsed="1"/>
+    <w:lsdException w:name="Table Simple 2" w:semiHidden="1" w:unhideWhenUsed="1"/>
+    <w:lsdException w:name="Table Simple 3" w:semiHidden="1" w:unhideWhenUsed="1"/>
+    <w:lsdException w:name="Table Classic 1" w:semiHidden="1" w:unhideWhenUsed="1"/>
+    <w:lsdException w:name="Table Classic 2" w:semiHidden="1" w:unhideWhenUsed="1"/>
+    <w:lsdException w:name="Table Classic 3" w:semiHidden="1" w:unhideWhenUsed="1"/>
+    <w:lsdException w:name="Table Classic 4" w:semiHidden="1" w:unhideWhenUsed="1"/>
+    <w:lsdException w:name="Table Colorful 1" w:semiHidden="1" w:unhideWhenUsed="1"/>
+    <w:lsdException w:name="Table Colorful 2" w:semiHidden="1" w:unhideWhenUsed="1"/>
+    <w:lsdException w:name="Table Colorful 3" w:semiHidden="1" w:unhideWhenUsed="1"/>
+    <w:lsdException w:name="Table Columns 1" w:semiHidden="1" w:unhideWhenUsed="1"/>
+    <w:lsdException w:name="Table Columns 2" w:semiHidden="1" w:unhideWhenUsed="1"/>
+    <w:lsdException w:name="Table Columns 3" w:semiHidden="1" w:unhideWhenUsed="1"/>
+    <w:lsdException w:name="Table Columns 4" w:semiHidden="1" w:unhideWhenUsed="1"/>
+    <w:lsdException w:name="Table Columns 5" w:semiHidden="1" w:unhideWhenUsed="1"/>
+    <w:lsdException w:name="Table Grid 1" w:semiHidden="1" w:unhideWhenUsed="1"/>
+    <w:lsdException w:name="Table Grid 2" w:semiHidden="1" w:unhideWhenUsed="1"/>
+    <w:lsdException w:name="Table Grid 3" w:semiHidden="1" w:unhideWhenUsed="1"/>
+    <w:lsdException w:name="Table Grid 4" w:semiHidden="1" w:unhideWhenUsed="1"/>
+    <w:lsdException w:name="Table Grid 5" w:semiHidden="1" w:unhideWhenUsed="1"/>
+    <w:lsdException w:name="Table Grid 6" w:semiHidden="1" w:unhideWhenUsed="1"/>
+    <w:lsdException w:name="Table Grid 7" w:semiHidden="1" w:unhideWhenUsed="1"/>
+    <w:lsdException w:name="Table Grid 8" w:semiHidden="1" w:unhideWhenUsed="1"/>
+    <w:lsdException w:name="Table List 1" w:semiHidden="1" w:unhideWhenUsed="1"/>
+    <w:lsdException w:name="Table List 2" w:semiHidden="1" w:unhideWhenUsed="1"/>
+    <w:lsdException w:name="Table List 3" w:semiHidden="1" w:unhideWhenUsed="1"/>
+    <w:lsdException w:name="Table List 4" w:semiHidden="1" w:unhideWhenUsed="1"/>
+    <w:lsdException w:name="Table List 5" w:semiHidden="1" w:unhideWhenUsed="1"/>
+    <w:lsdException w:name="Table List 6" w:semiHidden="1" w:unhideWhenUsed="1"/>
+    <w:lsdException w:name="Table List 7" w:semiHidden="1" w:unhideWhenUsed="1"/>
+    <w:lsdException w:name="Table List 8" w:semiHidden="1" w:unhideWhenUsed="1"/>
+    <w:lsdException w:name="Table 3D effects 1" w:semiHidden="1" w:unhideWhenUsed="1"/>
+    <w:lsdException w:name="Table 3D effects 2" w:semiHidden="1" w:unhideWhenUsed="1"/>
+    <w:lsdException w:name="Table 3D effects 3" w:semiHidden="1" w:unhideWhenUsed="1"/>
+    <w:lsdException w:name="Table Contemporary" w:semiHidden="1" w:unhideWhenUsed="1"/>
+    <w:lsdException w:name="Table Elegant" w:semiHidden="1" w:unhideWhenUsed="1"/>
+    <w:lsdException w:name="Table Professional" w:semiHidden="1" w:unhideWhenUsed="1"/>
+    <w:lsdException w:name="Table Subtle 1" w:semiHidden="1" w:unhideWhenUsed="1"/>
+    <w:lsdException w:name="Table Subtle 2" w:semiHidden="1" w:unhideWhenUsed="1"/>
+    <w:lsdException w:name="Table Web 1" w:semiHidden="1" w:unhideWhenUsed="1"/>
+    <w:lsdException w:name="Table Web 2" w:semiHidden="1" w:unhideWhenUsed="1"/>
+    <w:lsdException w:name="Table Web 3" w:semiHidden="1" w:unhideWhenUsed="1"/>
+    <w:lsdException w:name="Balloon Text" w:semiHidden="1" w:unhideWhenUsed="1"/>
+    <w:lsdException w:name="Table Grid" w:uiPriority="39"/>
+    <w:lsdException w:name="Table Theme" w:semiHidden="1" w:unhideWhenUsed="1"/>
+    <w:lsdException w:name="Placeholder Text" w:semiHidden="1"/>
+    <w:lsdException w:name="No Spacing" w:uiPriority="1" w:qFormat="1"/>
+    <w:lsdException w:name="Light Shading" w:uiPriority="60"/>
+    <w:lsdException w:name="Light List" w:uiPriority="61"/>
+    <w:lsdException w:name="Light Grid" w:uiPriority="62"/>
+    <w:lsdException w:name="Medium Shading 1" w:uiPriority="63"/>
+    <w:lsdException w:name="Medium Shading 2" w:uiPriority="64"/>
+    <w:lsdException w:name="Medium List 1" w:uiPriority="65"/>
+    <w:lsdException w:name="Medium List 2" w:uiPriority="66"/>
+    <w:lsdException w:name="Medium Grid 1" w:uiPriority="67"/>
+    <w:lsdException w:name="Medium Grid 2" w:uiPriority="68"/>
+    <w:lsdException w:name="Medium Grid 3" w:uiPriority="69"/>
+    <w:lsdException w:name="Dark List" w:uiPriority="70"/>
+    <w:lsdException w:name="Colorful Shading" w:uiPriority="71"/>
+    <w:lsdException w:name="Colorful List" w:uiPriority="72"/>
+    <w:lsdException w:name="Colorful Grid" w:uiPriority="73"/>
+    <w:lsdException w:name="Light Shading Accent 1" w:uiPriority="60"/>
+    <w:lsdException w:name="Light List Accent 1" w:uiPriority="61"/>
+    <w:lsdException w:name="Light Grid Accent 1" w:uiPriority="62"/>
+    <w:lsdException w:name="Medium Shading 1 Accent 1" w:uiPriority="63"/>
+    <w:lsdException w:name="Medium Shading 2 Accent 1" w:uiPriority="64"/>
+    <w:lsdException w:name="Medium List 1 Accent 1" w:uiPriority="65"/>
+    <w:lsdException w:name="Revision" w:semiHidden="1"/>
+    <w:lsdException w:name="List Paragraph" w:uiPriority="34" w:qFormat="1"/>
+    <w:lsdException w:name="Quote" w:uiPriority="29" w:qFormat="1"/>
+    <w:lsdException w:name="Intense Quote" w:uiPriority="30" w:qFormat="1"/>
+    <w:lsdException w:name="Medium List 2 Accent 1" w:uiPriority="66"/>
+    <w:lsdException w:name="Medium Grid 1 Accent 1" w:uiPriority="67"/>
+    <w:lsdException w:name="Medium Grid 2 Accent 1" w:uiPriority="68"/>
+    <w:lsdException w:name="Medium Grid 3 Accent 1" w:uiPriority="69"/>
+    <w:lsdException w:name="Dark List Accent 1" w:uiPriority="70"/>
+    <w:lsdException w:name="Colorful Shading Accent 1" w:uiPriority="71"/>
+    <w:lsdException w:name="Colorful List Accent 1" w:uiPriority="72"/>
+    <w:lsdException w:name="Colorful Grid Accent 1" w:uiPriority="73"/>
+    <w:lsdException w:name="Light Shading Accent 2" w:uiPriority="60"/>
+    <w:lsdException w:name="Light List Accent 2" w:uiPriority="61"/>
+    <w:lsdException w:name="Light Grid Accent 2" w:uiPriority="62"/>
+    <w:lsdException w:name="Medium Shading 1 Accent 2" w:uiPriority="63"/>
+    <w:lsdException w:name="Medium Shading 2 Accent 2" w:uiPriority="64"/>
+    <w:lsdException w:name="Medium List 1 Accent 2" w:uiPriority="65"/>
+    <w:lsdException w:name="Medium List 2 Accent 2" w:uiPriority="66"/>
+    <w:lsdException w:name="Medium Grid 1 Accent 2" w:uiPriority="67"/>
+    <w:lsdException w:name="Medium Grid 2 Accent 2" w:uiPriority="68"/>
+    <w:lsdException w:name="Medium Grid 3 Accent 2" w:uiPriority="69"/>
+    <w:lsdException w:name="Dark List Accent 2" w:uiPriority="70"/>
+    <w:lsdException w:name="Colorful Shading Accent 2" w:uiPriority="71"/>
+    <w:lsdException w:name="Colorful List Accent 2" w:uiPriority="72"/>
+    <w:lsdException w:name="Colorful Grid Accent 2" w:uiPriority="73"/>
+    <w:lsdException w:name="Light Shading Accent 3" w:uiPriority="60"/>
+    <w:lsdException w:name="Light List Accent 3" w:uiPriority="61"/>
+    <w:lsdException w:name="Light Grid Accent 3" w:uiPriority="62"/>
+    <w:lsdException w:name="Medium Shading 1 Accent 3" w:uiPriority="63"/>
+    <w:lsdException w:name="Medium Shading 2 Accent 3" w:uiPriority="64"/>
+    <w:lsdException w:name="Medium List 1 Accent 3" w:uiPriority="65"/>
+    <w:lsdException w:name="Medium List 2 Accent 3" w:uiPriority="66"/>
+    <w:lsdException w:name="Medium Grid 1 Accent 3" w:uiPriority="67"/>
+    <w:lsdException w:name="Medium Grid 2 Accent 3" w:uiPriority="68"/>
+    <w:lsdException w:name="Medium Grid 3 Accent 3" w:uiPriority="69"/>
+    <w:lsdException w:name="Dark List Accent 3" w:uiPriority="70"/>
+    <w:lsdException w:name="Colorful Shading Accent 3" w:uiPriority="71"/>
+    <w:lsdException w:name="Colorful List Accent 3" w:uiPriority="72"/>
+    <w:lsdException w:name="Colorful Grid Accent 3" w:uiPriority="73"/>
+    <w:lsdException w:name="Light Shading Accent 4" w:uiPriority="60"/>
+    <w:lsdException w:name="Light List Accent 4" w:uiPriority="61"/>
+    <w:lsdException w:name="Light Grid Accent 4" w:uiPriority="62"/>
+    <w:lsdException w:name="Medium Shading 1 Accent 4" w:uiPriority="63"/>
+    <w:lsdException w:name="Medium Shading 2 Accent 4" w:uiPriority="64"/>
+    <w:lsdException w:name="Medium List 1 Accent 4" w:uiPriority="65"/>
+    <w:lsdException w:name="Medium List 2 Accent 4" w:uiPriority="66"/>
+    <w:lsdException w:name="Medium Grid 1 Accent 4" w:uiPriority="67"/>
+    <w:lsdException w:name="Medium Grid 2 Accent 4" w:uiPriority="68"/>
+    <w:lsdException w:name="Medium Grid 3 Accent 4" w:uiPriority="69"/>
+    <w:lsdException w:name="Dark List Accent 4" w:uiPriority="70"/>
+    <w:lsdException w:name="Colorful Shading Accent 4" w:uiPriority="71"/>
+    <w:lsdException w:name="Colorful List Accent 4" w:uiPriority="72"/>
+    <w:lsdException w:name="Colorful Grid Accent 4" w:uiPriority="73"/>
+    <w:lsdException w:name="Light Shading Accent 5" w:uiPriority="60"/>
+    <w:lsdException w:name="Light List Accent 5" w:uiPriority="61"/>
+    <w:lsdException w:name="Light Grid Accent 5" w:uiPriority="62"/>
+    <w:lsdException w:name="Medium Shading 1 Accent 5" w:uiPriority="63"/>
+    <w:lsdException w:name="Medium Shading 2 Accent 5" w:uiPriority="64"/>
+    <w:lsdException w:name="Medium List 1 Accent 5" w:uiPriority="65"/>
+    <w:lsdException w:name="Medium List 2 Accent 5" w:uiPriority="66"/>
+    <w:lsdException w:name="Medium Grid 1 Accent 5" w:uiPriority="67"/>
+    <w:lsdException w:name="Medium Grid 2 Accent 5" w:uiPriority="68"/>
+    <w:lsdException w:name="Medium Grid 3 Accent 5" w:uiPriority="69"/>
+    <w:lsdException w:name="Dark List Accent 5" w:uiPriority="70"/>
+    <w:lsdException w:name="Colorful Shading Accent 5" w:uiPriority="71"/>
+    <w:lsdException w:name="Colorful List Accent 5" w:uiPriority="72"/>
+    <w:lsdException w:name="Colorful Grid Accent 5" w:uiPriority="73"/>
+    <w:lsdException w:name="Light Shading Accent 6" w:uiPriority="60"/>
+    <w:lsdException w:name="Light List Accent 6" w:uiPriority="61"/>
+    <w:lsdException w:name="Light Grid Accent 6" w:uiPriority="62"/>
+    <w:lsdException w:name="Medium Shading 1 Accent 6" w:uiPriority="63"/>
+    <w:lsdException w:name="Medium Shading 2 Accent 6" w:uiPriority="64"/>
+    <w:lsdException w:name="Medium List 1 Accent 6" w:uiPriority="65"/>
+    <w:lsdException w:name="Medium List 2 Accent 6" w:uiPriority="66"/>
+    <w:lsdException w:name="Medium Grid 1 Accent 6" w:uiPriority="67"/>
+    <w:lsdException w:name="Medium Grid 2 Accent 6" w:uiPriority="68"/>
+    <w:lsdException w:name="Medium Grid 3 Accent 6" w:uiPriority="69"/>
+    <w:lsdException w:name="Dark List Accent 6" w:uiPriority="70"/>
+    <w:lsdException w:name="Colorful Shading Accent 6" w:uiPriority="71"/>
+    <w:lsdException w:name="Colorful List Accent 6" w:uiPriority="72"/>
+    <w:lsdException w:name="Colorful Grid Accent 6" w:uiPriority="73"/>
+    <w:lsdException w:name="Subtle Emphasis" w:uiPriority="19" w:qFormat="1"/>
+    <w:lsdException w:name="Intense Emphasis" w:uiPriority="21" w:qFormat="1"/>
+    <w:lsdException w:name="Subtle Reference" w:uiPriority="31" w:qFormat="1"/>
+    <w:lsdException w:name="Intense Reference" w:uiPriority="32" w:qFormat="1"/>
+    <w:lsdException w:name="Book Title" w:uiPriority="33" w:qFormat="1"/>
+    <w:lsdException w:name="Bibliography" w:semiHidden="1" w:uiPriority="37" w:unhideWhenUsed="1"/>
+    <w:lsdException w:name="TOC Heading" w:semiHidden="1" w:uiPriority="39" w:unhideWhenUsed="1" w:qFormat="1"/>
+    <w:lsdException w:name="Plain Table 1" w:uiPriority="41"/>
+    <w:lsdException w:name="Plain Table 2" w:uiPriority="42"/>
+    <w:lsdException w:name="Plain Table 3" w:uiPriority="43"/>
+    <w:lsdException w:name="Plain Table 4" w:uiPriority="44"/>
+    <w:lsdException w:name="Plain Table 5" w:uiPriority="45"/>
+    <w:lsdException w:name="Grid Table Light" w:uiPriority="40"/>
+    <w:lsdException w:name="Grid Table 1 Light" w:uiPriority="46"/>
+    <w:lsdException w:name="Grid Table 2" w:uiPriority="47"/>
+    <w:lsdException w:name="Grid Table 3" w:uiPriority="48"/>
+    <w:lsdException w:name="Grid Table 4" w:uiPriority="49"/>
+    <w:lsdException w:name="Grid Table 5 Dark" w:uiPriority="50"/>
+    <w:lsdException w:name="Grid Table 6 Colorful" w:uiPriority="51"/>
+    <w:lsdException w:name="Grid Table 7 Colorful" w:uiPriority="52"/>
+    <w:lsdException w:name="Grid Table 1 Light Accent 1" w:uiPriority="46"/>
+    <w:lsdException w:name="Grid Table 2 Accent 1" w:uiPriority="47"/>
+    <w:lsdException w:name="Grid Table 3 Accent 1" w:uiPriority="48"/>
+    <w:lsdException w:name="Grid Table 4 Accent 1" w:uiPriority="49"/>
+    <w:lsdException w:name="Grid Table 5 Dark Accent 1" w:uiPriority="50"/>
+    <w:lsdException w:name="Grid Table 6 Colorful Accent 1" w:uiPriority="51"/>
+    <w:lsdException w:name="Grid Table 7 Colorful Accent 1" w:uiPriority="52"/>
+    <w:lsdException w:name="Grid Table 1 Light Accent 2" w:uiPriority="46"/>
+    <w:lsdException w:name="Grid Table 2 Accent 2" w:uiPriority="47"/>
+    <w:lsdException w:name="Grid Table 3 Accent 2" w:uiPriority="48"/>
+    <w:lsdException w:name="Grid Table 4 Accent 2" w:uiPriority="49"/>
+    <w:lsdException w:name="Grid Table 5 Dark Accent 2" w:uiPriority="50"/>
+    <w:lsdException w:name="Grid Table 6 Colorful Accent 2" w:uiPriority="51"/>
+    <w:lsdException w:name="Grid Table 7 Colorful Accent 2" w:uiPriority="52"/>
+    <w:lsdException w:name="Grid Table 1 Light Accent 3" w:uiPriority="46"/>
+    <w:lsdException w:name="Grid Table 2 Accent 3" w:uiPriority="47"/>
+    <w:lsdException w:name="Grid Table 3 Accent 3" w:uiPriority="48"/>
+    <w:lsdException w:name="Grid Table 4 Accent 3" w:uiPriority="49"/>
+    <w:lsdException w:name="Grid Table 5 Dark Accent 3" w:uiPriority="50"/>
+    <w:lsdException w:name="Grid Table 6 Colorful Accent 3" w:uiPriority="51"/>
+    <w:lsdException w:name="Grid Table 7 Colorful Accent 3" w:uiPriority="52"/>
+    <w:lsdException w:name="Grid Table 1 Light Accent 4" w:uiPriority="46"/>
+    <w:lsdException w:name="Grid Table 2 Accent 4" w:uiPriority="47"/>
+    <w:lsdException w:name="Grid Table 3 Accent 4" w:uiPriority="48"/>
+    <w:lsdException w:name="Grid Table 4 Accent 4" w:uiPriority="49"/>
+    <w:lsdException w:name="Grid Table 5 Dark Accent 4" w:uiPriority="50"/>
+    <w:lsdException w:name="Grid Table 6 Colorful Accent 4" w:uiPriority="51"/>
+    <w:lsdException w:name="Grid Table 7 Colorful Accent 4" w:uiPriority="52"/>
+    <w:lsdException w:name="Grid Table 1 Light Accent 5" w:uiPriority="46"/>
+    <w:lsdException w:name="Grid Table 2 Accent 5" w:uiPriority="47"/>
+    <w:lsdException w:name="Grid Table 3 Accent 5" w:uiPriority="48"/>
+    <w:lsdException w:name="Grid Table 4 Accent 5" w:uiPriority="49"/>
+    <w:lsdException w:name="Grid Table 5 Dark Accent 5" w:uiPriority="50"/>
+    <w:lsdException w:name="Grid Table 6 Colorful Accent 5" w:uiPriority="51"/>
+    <w:lsdException w:name="Grid Table 7 Colorful Accent 5" w:uiPriority="52"/>
+    <w:lsdException w:name="Grid Table 1 Light Accent 6" w:uiPriority="46"/>
+    <w:lsdException w:name="Grid Table 2 Accent 6" w:uiPriority="47"/>
+    <w:lsdException w:name="Grid Table 3 Accent 6" w:uiPriority="48"/>
+    <w:lsdException w:name="Grid Table 4 Accent 6" w:uiPriority="49"/>
+    <w:lsdException w:name="Grid Table 5 Dark Accent 6" w:uiPriority="50"/>
+    <w:lsdException w:name="Grid Table 6 Colorful Accent 6" w:uiPriority="51"/>
+    <w:lsdException w:name="Grid Table 7 Colorful Accent 6" w:uiPriority="52"/>
+    <w:lsdException w:name="List Table 1 Light" w:uiPriority="46"/>
+    <w:lsdException w:name="List Table 2" w:uiPriority="47"/>
+    <w:lsdException w:name="List Table 3" w:uiPriority="48"/>
+    <w:lsdException w:name="List Table 4" w:uiPriority="49"/>
+    <w:lsdException w:name="List Table 5 Dark" w:uiPriority="50"/>
+    <w:lsdException w:name="List Table 6 Colorful" w:uiPriority="51"/>
+    <w:lsdException w:name="List Table 7 Colorful" w:uiPriority="52"/>
+    <w:lsdException w:name="List Table 1 Light Accent 1" w:uiPriority="46"/>
+    <w:lsdException w:name="List Table 2 Accent 1" w:uiPriority="47"/>
+    <w:lsdException w:name="List Table 3 Accent 1" w:uiPriority="48"/>
+    <w:lsdException w:name="List Table 4 Accent 1" w:uiPriority="49"/>
+    <w:lsdException w:name="List Table 5 Dark Accent 1" w:uiPriority="50"/>
+    <w:lsdException w:name="List Table 6 Colorful Accent 1" w:uiPriority="51"/>
+    <w:lsdException w:name="List Table 7 Colorful Accent 1" w:uiPriority="52"/>
+    <w:lsdException w:name="List Table 1 Light Accent 2" w:uiPriority="46"/>
+    <w:lsdException w:name="List Table 2 Accent 2" w:uiPriority="47"/>
+    <w:lsdException w:name="List Table 3 Accent 2" w:uiPriority="48"/>
+    <w:lsdException w:name="List Table 4 Accent 2" w:uiPriority="49"/>
+    <w:lsdException w:name="List Table 5 Dark Accent 2" w:uiPriority="50"/>
+    <w:lsdException w:name="List Table 6 Colorful Accent 2" w:uiPriority="51"/>
+    <w:lsdException w:name="List Table 7 Colorful Accent 2" w:uiPriority="52"/>
+    <w:lsdException w:name="List Table 1 Light Accent 3" w:uiPriority="46"/>
+    <w:lsdException w:name="List Table 2 Accent 3" w:uiPriority="47"/>
+    <w:lsdException w:name="List Table 3 Accent 3" w:uiPriority="48"/>
+    <w:lsdException w:name="List Table 4 Accent 3" w:uiPriority="49"/>
+    <w:lsdException w:name="List Table 5 Dark Accent 3" w:uiPriority="50"/>
+    <w:lsdException w:name="List Table 6 Colorful Accent 3" w:uiPriority="51"/>
+    <w:lsdException w:name="List Table 7 Colorful Accent 3" w:uiPriority="52"/>
+    <w:lsdException w:name="List Table 1 Light Accent 4" w:uiPriority="46"/>
+    <w:lsdException w:name="List Table 2 Accent 4" w:uiPriority="47"/>
+    <w:lsdException w:name="List Table 3 Accent 4" w:uiPriority="48"/>
+    <w:lsdException w:name="List Table 4 Accent 4" w:uiPriority="49"/>
+    <w:lsdException w:name="List Table 5 Dark Accent 4" w:uiPriority="50"/>
+    <w:lsdException w:name="List Table 6 Colorful Accent 4" w:uiPriority="51"/>
+    <w:lsdException w:name="List Table 7 Colorful Accent 4" w:uiPriority="52"/>
+    <w:lsdException w:name="List Table 1 Light Accent 5" w:uiPriority="46"/>
+    <w:lsdException w:name="List Table 2 Accent 5" w:uiPriority="47"/>
+    <w:lsdException w:name="List Table 3 Accent 5" w:uiPriority="48"/>
+    <w:lsdException w:name="List Table 4 Accent 5" w:uiPriority="49"/>
+    <w:lsdException w:name="List Table 5 Dark Accent 5" w:uiPriority="50"/>
+    <w:lsdException w:name="List Table 6 Colorful Accent 5" w:uiPriority="51"/>
+    <w:lsdException w:name="List Table 7 Colorful Accent 5" w:uiPriority="52"/>
+    <w:lsdException w:name="List Table 1 Light Accent 6" w:uiPriority="46"/>
+    <w:lsdException w:name="List Table 2 Accent 6" w:uiPriority="47"/>
+    <w:lsdException w:name="List Table 3 Accent 6" w:uiPriority="48"/>
+    <w:lsdException w:name="List Table 4 Accent 6" w:uiPriority="49"/>
+    <w:lsdException w:name="List Table 5 Dark Accent 6" w:uiPriority="50"/>
+    <w:lsdException w:name="List Table 6 Colorful Accent 6" w:uiPriority="51"/>
+    <w:lsdException w:name="List Table 7 Colorful Accent 6" w:uiPriority="52"/>
   </w:latentStyles>
   <w:style w:type="paragraph" w:default="1" w:styleId="Normal">
     <w:name w:val="Normal"/>
@@ -2054,7 +2663,6 @@
     <w:uiPriority w:val="99"/>
     <w:semiHidden/>
     <w:unhideWhenUsed/>
-    <w:qFormat/>
     <w:tblPr>
       <w:tblInd w:w="0" w:type="dxa"/>
       <w:tblCellMar>
@@ -2080,7 +2688,6 @@
       <w:spacing w:after="0" w:line="240" w:lineRule="auto"/>
     </w:pPr>
     <w:tblPr>
-      <w:tblInd w:w="0" w:type="dxa"/>
       <w:tblBorders>
         <w:top w:val="single" w:sz="4" w:space="0" w:color="auto"/>
         <w:left w:val="single" w:sz="4" w:space="0" w:color="auto"/>
@@ -2089,12 +2696,6 @@
         <w:insideH w:val="single" w:sz="4" w:space="0" w:color="auto"/>
         <w:insideV w:val="single" w:sz="4" w:space="0" w:color="auto"/>
       </w:tblBorders>
-      <w:tblCellMar>
-        <w:top w:w="0" w:type="dxa"/>
-        <w:left w:w="108" w:type="dxa"/>
-        <w:bottom w:w="0" w:type="dxa"/>
-        <w:right w:w="108" w:type="dxa"/>
-      </w:tblCellMar>
     </w:tblPr>
   </w:style>
   <w:style w:type="character" w:styleId="Hyperlink">
@@ -2389,7 +2990,7 @@
   <a:extraClrSchemeLst/>
   <a:extLst>
     <a:ext uri="{05A4C25C-085E-4340-85A3-A5531E510DB2}">
-      <thm15:themeFamily xmlns="" xmlns:thm15="http://schemas.microsoft.com/office/thememl/2012/main" name="Office Theme" id="{62F939B6-93AF-4DB8-9C6B-D6C7DFDC589F}" vid="{4A3C46E8-61CC-4603-A589-7422A47A8E4A}"/>
+      <thm15:themeFamily xmlns:thm15="http://schemas.microsoft.com/office/thememl/2012/main" name="Office Theme" id="{62F939B6-93AF-4DB8-9C6B-D6C7DFDC589F}" vid="{4A3C46E8-61CC-4603-A589-7422A47A8E4A}"/>
     </a:ext>
   </a:extLst>
 </a:theme>

</xml_diff>

<commit_message>
Fixed formatting so printed version looks better.
</commit_message>
<xml_diff>
--- a/doc/Project Description.docx
+++ b/doc/Project Description.docx
@@ -1,6 +1,6 @@
 
 <file path=word/document.xml><?xml version="1.0" encoding="utf-8"?>
-<w:document xmlns:ve="http://schemas.openxmlformats.org/markup-compatibility/2006" xmlns:o="urn:schemas-microsoft-com:office:office" xmlns:r="http://schemas.openxmlformats.org/officeDocument/2006/relationships" xmlns:m="http://schemas.openxmlformats.org/officeDocument/2006/math" xmlns:v="urn:schemas-microsoft-com:vml" xmlns:wp="http://schemas.openxmlformats.org/drawingml/2006/wordprocessingDrawing" xmlns:w10="urn:schemas-microsoft-com:office:word" xmlns:w="http://schemas.openxmlformats.org/wordprocessingml/2006/main" xmlns:wne="http://schemas.microsoft.com/office/word/2006/wordml">
+<w:document xmlns:wpc="http://schemas.microsoft.com/office/word/2010/wordprocessingCanvas" xmlns:mc="http://schemas.openxmlformats.org/markup-compatibility/2006" xmlns:o="urn:schemas-microsoft-com:office:office" xmlns:r="http://schemas.openxmlformats.org/officeDocument/2006/relationships" xmlns:m="http://schemas.openxmlformats.org/officeDocument/2006/math" xmlns:v="urn:schemas-microsoft-com:vml" xmlns:wp14="http://schemas.microsoft.com/office/word/2010/wordprocessingDrawing" xmlns:wp="http://schemas.openxmlformats.org/drawingml/2006/wordprocessingDrawing" xmlns:w10="urn:schemas-microsoft-com:office:word" xmlns:w="http://schemas.openxmlformats.org/wordprocessingml/2006/main" xmlns:w14="http://schemas.microsoft.com/office/word/2010/wordml" xmlns:w15="http://schemas.microsoft.com/office/word/2012/wordml" xmlns:wpg="http://schemas.microsoft.com/office/word/2010/wordprocessingGroup" xmlns:wpi="http://schemas.microsoft.com/office/word/2010/wordprocessingInk" xmlns:wne="http://schemas.microsoft.com/office/word/2006/wordml" xmlns:wps="http://schemas.microsoft.com/office/word/2010/wordprocessingShape" mc:Ignorable="w14 w15 wp14">
   <w:body>
     <w:p>
       <w:pPr>
@@ -28,27 +28,65 @@
           <w:b/>
           <w:lang w:val="en-CA"/>
         </w:rPr>
-        <w:t>Team Members:</w:t>
-      </w:r>
-      <w:r>
-        <w:rPr>
+        <w:t xml:space="preserve">Team </w:t>
+      </w:r>
+      <w:proofErr w:type="spellStart"/>
+      <w:r>
+        <w:rPr>
+          <w:b/>
           <w:lang w:val="en-CA"/>
         </w:rPr>
-        <w:t>Chang Ho Choi, Sung Joe Kim, Hassan Nahhal, Nicholas Collins</w:t>
-      </w:r>
-    </w:p>
-    <w:p>
-      <w:pPr>
+        <w:t>Members</w:t>
+      </w:r>
+      <w:proofErr w:type="gramStart"/>
+      <w:r>
         <w:rPr>
           <w:b/>
           <w:lang w:val="en-CA"/>
         </w:rPr>
-      </w:pPr>
-      <w:r>
-        <w:rPr>
-          <w:b/>
+        <w:t>:</w:t>
+      </w:r>
+      <w:r>
+        <w:rPr>
           <w:lang w:val="en-CA"/>
         </w:rPr>
+        <w:t>Chang</w:t>
+      </w:r>
+      <w:proofErr w:type="spellEnd"/>
+      <w:proofErr w:type="gramEnd"/>
+      <w:r>
+        <w:rPr>
+          <w:lang w:val="en-CA"/>
+        </w:rPr>
+        <w:t xml:space="preserve"> Ho Choi, Sung Joe Kim, Hassan </w:t>
+      </w:r>
+      <w:proofErr w:type="spellStart"/>
+      <w:r>
+        <w:rPr>
+          <w:lang w:val="en-CA"/>
+        </w:rPr>
+        <w:t>Nahhal</w:t>
+      </w:r>
+      <w:proofErr w:type="spellEnd"/>
+      <w:r>
+        <w:rPr>
+          <w:lang w:val="en-CA"/>
+        </w:rPr>
+        <w:t>, Nicholas Collins</w:t>
+      </w:r>
+    </w:p>
+    <w:p>
+      <w:pPr>
+        <w:rPr>
+          <w:b/>
+          <w:lang w:val="en-CA"/>
+        </w:rPr>
+      </w:pPr>
+      <w:r>
+        <w:rPr>
+          <w:b/>
+          <w:lang w:val="en-CA"/>
+        </w:rPr>
         <w:t>Problem</w:t>
       </w:r>
     </w:p>
@@ -62,25 +100,21 @@
         <w:rPr>
           <w:lang w:val="en-CA"/>
         </w:rPr>
-        <w:t xml:space="preserve">Many existing apps for </w:t>
-      </w:r>
+        <w:t xml:space="preserve">Many existing apps </w:t>
+      </w:r>
+      <w:proofErr w:type="gramStart"/>
       <w:r>
         <w:rPr>
           <w:lang w:val="en-CA"/>
         </w:rPr>
-        <w:t xml:space="preserve"> using receipts to track</w:t>
-      </w:r>
+        <w:t>for  using</w:t>
+      </w:r>
+      <w:proofErr w:type="gramEnd"/>
       <w:r>
         <w:rPr>
           <w:lang w:val="en-CA"/>
         </w:rPr>
-        <w:t xml:space="preserve"> expenses have </w:t>
-      </w:r>
-      <w:r>
-        <w:rPr>
-          <w:lang w:val="en-CA"/>
-        </w:rPr>
-        <w:t>problems such as:</w:t>
+        <w:t xml:space="preserve"> receipts to track expenses have problems such as:</w:t>
       </w:r>
     </w:p>
     <w:p>
@@ -100,19 +134,11 @@
         </w:rPr>
         <w:t>A</w:t>
       </w:r>
-      <w:bookmarkStart w:id="0" w:name="_GoBack"/>
-      <w:bookmarkEnd w:id="0"/>
       <w:r>
         <w:rPr>
           <w:lang w:val="en-CA"/>
         </w:rPr>
-        <w:t xml:space="preserve"> time consuming process for gathering data</w:t>
-      </w:r>
-      <w:r>
-        <w:rPr>
-          <w:lang w:val="en-CA"/>
-        </w:rPr>
-        <w:t xml:space="preserve"> because the user has to enter data or human intervention is required to complete a scan of a receipt at all.  </w:t>
+        <w:t xml:space="preserve"> time consuming process for gathering data because the user has to enter data or human intervention is required to complete a scan of a receipt at all.  </w:t>
       </w:r>
     </w:p>
     <w:p>
@@ -178,31 +204,7 @@
         <w:rPr>
           <w:lang w:val="en-CA"/>
         </w:rPr>
-        <w:t xml:space="preserve">A long process to set up and start using </w:t>
-      </w:r>
-      <w:r>
-        <w:rPr>
-          <w:lang w:val="en-CA"/>
-        </w:rPr>
-        <w:t xml:space="preserve">the app </w:t>
-      </w:r>
-      <w:r>
-        <w:rPr>
-          <w:lang w:val="en-CA"/>
-        </w:rPr>
-        <w:t xml:space="preserve">due to the requirement to set up an online account </w:t>
-      </w:r>
-      <w:r>
-        <w:rPr>
-          <w:lang w:val="en-CA"/>
-        </w:rPr>
-        <w:t xml:space="preserve">specifically for the app and </w:t>
-      </w:r>
-      <w:r>
-        <w:rPr>
-          <w:lang w:val="en-CA"/>
-        </w:rPr>
-        <w:t>before you can start using them</w:t>
+        <w:t>A long process to set up and start using the app due to the requirement to set up an online account specifically for the app and before you can start using them</w:t>
       </w:r>
     </w:p>
     <w:p>
@@ -233,190 +235,148 @@
         <w:rPr>
           <w:lang w:val="en-CA"/>
         </w:rPr>
-        <w:t xml:space="preserve">Apps on the market now typically have one of these drawbacks and do not offer a solution that effectively </w:t>
-      </w:r>
-      <w:r>
-        <w:rPr>
+        <w:t>Apps on the market now typically have one of these drawbacks and do not offer a solution that effectively solves all of these problems.  Many apps take longer to gather data, don’t offer good reporting functions, are difficult to set up, are expensive or have several of these problems.  Our goal is to combine solutions to these problems with some exciting new features in a new app.</w:t>
+      </w:r>
+    </w:p>
+    <w:p>
+      <w:pPr>
+        <w:rPr>
+          <w:b/>
           <w:lang w:val="en-CA"/>
         </w:rPr>
-        <w:t xml:space="preserve">solves all of these problems.  Many </w:t>
-      </w:r>
-      <w:r>
-        <w:rPr>
+      </w:pPr>
+      <w:r>
+        <w:rPr>
+          <w:b/>
           <w:lang w:val="en-CA"/>
         </w:rPr>
-        <w:t>apps take</w:t>
-      </w:r>
-      <w:r>
+        <w:t>Our Solution</w:t>
+      </w:r>
+    </w:p>
+    <w:p>
+      <w:pPr>
         <w:rPr>
           <w:lang w:val="en-CA"/>
         </w:rPr>
-        <w:t xml:space="preserve"> longer to </w:t>
-      </w:r>
+      </w:pPr>
       <w:r>
         <w:rPr>
           <w:lang w:val="en-CA"/>
         </w:rPr>
-        <w:t xml:space="preserve">gather data, don’t offer good reporting functions, are difficult to set up, are expensive or have several of these problems.  Our goal is to combine solutions to these problems </w:t>
+        <w:t>Our app</w:t>
       </w:r>
       <w:r>
         <w:rPr>
           <w:lang w:val="en-CA"/>
         </w:rPr>
-        <w:t>w</w:t>
+        <w:t xml:space="preserve"> will combine these features to make expense </w:t>
       </w:r>
       <w:r>
         <w:rPr>
           <w:lang w:val="en-CA"/>
         </w:rPr>
-        <w:t xml:space="preserve">ith some exciting new features </w:t>
+        <w:t>tracking quick and easy</w:t>
       </w:r>
       <w:r>
         <w:rPr>
           <w:lang w:val="en-CA"/>
         </w:rPr>
-        <w:t>in a new app.</w:t>
-      </w:r>
-    </w:p>
-    <w:p>
-      <w:pPr>
-        <w:rPr>
-          <w:b/>
+        <w:t>.  To do this, it will u</w:t>
+      </w:r>
+      <w:r>
+        <w:rPr>
           <w:lang w:val="en-CA"/>
         </w:rPr>
-      </w:pPr>
-      <w:r>
-        <w:rPr>
-          <w:b/>
+        <w:t xml:space="preserve">se O.C.R. to make gathering the data </w:t>
+      </w:r>
+      <w:r>
+        <w:rPr>
           <w:lang w:val="en-CA"/>
         </w:rPr>
-        <w:t>Our Solution</w:t>
-      </w:r>
-    </w:p>
-    <w:p>
-      <w:pPr>
+        <w:t xml:space="preserve">from paper receipts </w:t>
+      </w:r>
+      <w:r>
         <w:rPr>
           <w:lang w:val="en-CA"/>
         </w:rPr>
-      </w:pPr>
+        <w:t>faster and easier and minimize how much work the user needs to do</w:t>
+      </w:r>
       <w:r>
         <w:rPr>
           <w:lang w:val="en-CA"/>
         </w:rPr>
-        <w:t>Our app</w:t>
+        <w:t>, and it will g</w:t>
       </w:r>
       <w:r>
         <w:rPr>
           <w:lang w:val="en-CA"/>
         </w:rPr>
-        <w:t xml:space="preserve"> will combine these features to make expense </w:t>
+        <w:t>enerate reports that allow the user to see where their money is going including for small incidentals with costs that add up over time.</w:t>
       </w:r>
       <w:r>
         <w:rPr>
           <w:lang w:val="en-CA"/>
         </w:rPr>
-        <w:t>tracking quick and easy</w:t>
+        <w:t xml:space="preserve">  It will also minimize the time it takes to </w:t>
       </w:r>
       <w:r>
         <w:rPr>
           <w:lang w:val="en-CA"/>
         </w:rPr>
-        <w:t>.  To do this, it will u</w:t>
+        <w:t xml:space="preserve">get  the app up and </w:t>
       </w:r>
       <w:r>
         <w:rPr>
           <w:lang w:val="en-CA"/>
         </w:rPr>
-        <w:t xml:space="preserve">se O.C.R. to make gathering the data </w:t>
+        <w:t xml:space="preserve">running by allowing people to </w:t>
       </w:r>
       <w:r>
         <w:rPr>
           <w:lang w:val="en-CA"/>
         </w:rPr>
-        <w:t xml:space="preserve">from paper receipts </w:t>
+        <w:t>log in</w:t>
       </w:r>
       <w:r>
         <w:rPr>
           <w:lang w:val="en-CA"/>
         </w:rPr>
-        <w:t>faster and easier and minimize how much work the user needs to do</w:t>
+        <w:t xml:space="preserve"> using an existing Facebook or Google account.</w:t>
       </w:r>
       <w:r>
         <w:rPr>
           <w:lang w:val="en-CA"/>
         </w:rPr>
-        <w:t>, and it will g</w:t>
+        <w:t xml:space="preserve">  The solution will be free </w:t>
       </w:r>
       <w:r>
         <w:rPr>
           <w:lang w:val="en-CA"/>
         </w:rPr>
-        <w:t>enerate reports that allow the user to see where their money is going including for small incidentals with costs that add up over time.</w:t>
+        <w:t xml:space="preserve">and will only ask for fees </w:t>
       </w:r>
       <w:r>
         <w:rPr>
           <w:lang w:val="en-CA"/>
         </w:rPr>
-        <w:t xml:space="preserve">  It will also minimize the time it takes to </w:t>
+        <w:t xml:space="preserve"> </w:t>
       </w:r>
       <w:r>
         <w:rPr>
           <w:lang w:val="en-CA"/>
         </w:rPr>
-        <w:t xml:space="preserve">get  the app up and </w:t>
+        <w:t>when users have exceeded a certain number of receipts</w:t>
       </w:r>
       <w:r>
         <w:rPr>
           <w:lang w:val="en-CA"/>
         </w:rPr>
-        <w:t xml:space="preserve">running by allowing people to </w:t>
+        <w:t xml:space="preserve"> entered</w:t>
       </w:r>
       <w:r>
         <w:rPr>
           <w:lang w:val="en-CA"/>
         </w:rPr>
-        <w:t>log in</w:t>
-      </w:r>
-      <w:r>
-        <w:rPr>
-          <w:lang w:val="en-CA"/>
-        </w:rPr>
-        <w:t xml:space="preserve"> using an existing Facebook or Google account.</w:t>
-      </w:r>
-      <w:r>
-        <w:rPr>
-          <w:lang w:val="en-CA"/>
-        </w:rPr>
-        <w:t xml:space="preserve">  The solution will be free </w:t>
-      </w:r>
-      <w:r>
-        <w:rPr>
-          <w:lang w:val="en-CA"/>
-        </w:rPr>
-        <w:t xml:space="preserve">and will only ask for fees </w:t>
-      </w:r>
-      <w:r>
-        <w:rPr>
-          <w:lang w:val="en-CA"/>
-        </w:rPr>
-        <w:t xml:space="preserve"> </w:t>
-      </w:r>
-      <w:r>
-        <w:rPr>
-          <w:lang w:val="en-CA"/>
-        </w:rPr>
-        <w:t>when users have exceeded a certain number of receipts</w:t>
-      </w:r>
-      <w:r>
-        <w:rPr>
-          <w:lang w:val="en-CA"/>
-        </w:rPr>
-        <w:t xml:space="preserve"> entered</w:t>
-      </w:r>
-      <w:r>
-        <w:rPr>
-          <w:lang w:val="en-CA"/>
-        </w:rPr>
         <w:t xml:space="preserve"> per month, but will allow more than existing apps.  </w:t>
       </w:r>
     </w:p>
@@ -491,6 +451,7 @@
     </w:p>
     <w:p>
       <w:r>
+        <w:lastRenderedPageBreak/>
         <w:t>These apps were tested on a Motorola Moto E (2</w:t>
       </w:r>
       <w:r>
@@ -526,6 +487,8 @@
       <w:pPr>
         <w:rPr>
           <w:rFonts w:eastAsia="MS Mincho"/>
+          <w:sz w:val="20"/>
+          <w:szCs w:val="20"/>
         </w:rPr>
       </w:pPr>
       <w:r>
@@ -544,36 +507,51 @@
     <w:tbl>
       <w:tblPr>
         <w:tblStyle w:val="TableGrid1"/>
-        <w:tblW w:w="11610" w:type="dxa"/>
+        <w:tblW w:w="10260" w:type="dxa"/>
         <w:tblInd w:w="-185" w:type="dxa"/>
         <w:tblLayout w:type="fixed"/>
-        <w:tblLook w:val="04A0"/>
+        <w:tblLook w:val="04A0" w:firstRow="1" w:lastRow="0" w:firstColumn="1" w:lastColumn="0" w:noHBand="0" w:noVBand="1"/>
       </w:tblPr>
       <w:tblGrid>
-        <w:gridCol w:w="1913"/>
         <w:gridCol w:w="1440"/>
-        <w:gridCol w:w="1530"/>
+        <w:gridCol w:w="1260"/>
+        <w:gridCol w:w="1710"/>
+        <w:gridCol w:w="1080"/>
         <w:gridCol w:w="1350"/>
-        <w:gridCol w:w="1417"/>
-        <w:gridCol w:w="1553"/>
-        <w:gridCol w:w="1417"/>
-        <w:gridCol w:w="990"/>
+        <w:gridCol w:w="1350"/>
+        <w:gridCol w:w="1260"/>
+        <w:gridCol w:w="810"/>
       </w:tblGrid>
       <w:tr>
         <w:tc>
           <w:tcPr>
-            <w:tcW w:w="1913" w:type="dxa"/>
-          </w:tcPr>
-          <w:p/>
-        </w:tc>
-        <w:tc>
-          <w:tcPr>
             <w:tcW w:w="1440" w:type="dxa"/>
           </w:tcPr>
           <w:p>
-            <w:r>
-              <w:rPr>
-                <w:b/>
+            <w:pPr>
+              <w:rPr>
+                <w:sz w:val="20"/>
+                <w:szCs w:val="20"/>
+              </w:rPr>
+            </w:pPr>
+          </w:p>
+        </w:tc>
+        <w:tc>
+          <w:tcPr>
+            <w:tcW w:w="1260" w:type="dxa"/>
+          </w:tcPr>
+          <w:p>
+            <w:pPr>
+              <w:rPr>
+                <w:sz w:val="20"/>
+                <w:szCs w:val="20"/>
+              </w:rPr>
+            </w:pPr>
+            <w:r>
+              <w:rPr>
+                <w:b/>
+                <w:sz w:val="20"/>
+                <w:szCs w:val="20"/>
               </w:rPr>
               <w:t>Ease of installation and setup</w:t>
             </w:r>
@@ -581,12 +559,20 @@
         </w:tc>
         <w:tc>
           <w:tcPr>
-            <w:tcW w:w="1530" w:type="dxa"/>
-          </w:tcPr>
-          <w:p>
-            <w:r>
-              <w:rPr>
-                <w:b/>
+            <w:tcW w:w="1710" w:type="dxa"/>
+          </w:tcPr>
+          <w:p>
+            <w:pPr>
+              <w:rPr>
+                <w:sz w:val="20"/>
+                <w:szCs w:val="20"/>
+              </w:rPr>
+            </w:pPr>
+            <w:r>
+              <w:rPr>
+                <w:b/>
+                <w:sz w:val="20"/>
+                <w:szCs w:val="20"/>
               </w:rPr>
               <w:t>Automatic Optical Character Recognition</w:t>
             </w:r>
@@ -594,25 +580,41 @@
         </w:tc>
         <w:tc>
           <w:tcPr>
+            <w:tcW w:w="1080" w:type="dxa"/>
+          </w:tcPr>
+          <w:p>
+            <w:pPr>
+              <w:rPr>
+                <w:sz w:val="20"/>
+                <w:szCs w:val="20"/>
+              </w:rPr>
+            </w:pPr>
+            <w:r>
+              <w:rPr>
+                <w:b/>
+                <w:sz w:val="20"/>
+                <w:szCs w:val="20"/>
+              </w:rPr>
+              <w:t>Reports</w:t>
+            </w:r>
+          </w:p>
+        </w:tc>
+        <w:tc>
+          <w:tcPr>
             <w:tcW w:w="1350" w:type="dxa"/>
           </w:tcPr>
           <w:p>
-            <w:r>
-              <w:rPr>
-                <w:b/>
-              </w:rPr>
-              <w:t>Reports</w:t>
-            </w:r>
-          </w:p>
-        </w:tc>
-        <w:tc>
-          <w:tcPr>
-            <w:tcW w:w="1417" w:type="dxa"/>
-          </w:tcPr>
-          <w:p>
-            <w:r>
-              <w:rPr>
-                <w:b/>
+            <w:pPr>
+              <w:rPr>
+                <w:sz w:val="20"/>
+                <w:szCs w:val="20"/>
+              </w:rPr>
+            </w:pPr>
+            <w:r>
+              <w:rPr>
+                <w:b/>
+                <w:sz w:val="20"/>
+                <w:szCs w:val="20"/>
               </w:rPr>
               <w:t>Data Structure</w:t>
             </w:r>
@@ -620,12 +622,20 @@
         </w:tc>
         <w:tc>
           <w:tcPr>
-            <w:tcW w:w="1553" w:type="dxa"/>
-          </w:tcPr>
-          <w:p>
-            <w:r>
-              <w:rPr>
-                <w:b/>
+            <w:tcW w:w="1350" w:type="dxa"/>
+          </w:tcPr>
+          <w:p>
+            <w:pPr>
+              <w:rPr>
+                <w:sz w:val="20"/>
+                <w:szCs w:val="20"/>
+              </w:rPr>
+            </w:pPr>
+            <w:r>
+              <w:rPr>
+                <w:b/>
+                <w:sz w:val="20"/>
+                <w:szCs w:val="20"/>
               </w:rPr>
               <w:t>Additional Features</w:t>
             </w:r>
@@ -633,17 +643,21 @@
         </w:tc>
         <w:tc>
           <w:tcPr>
-            <w:tcW w:w="1417" w:type="dxa"/>
-          </w:tcPr>
-          <w:p>
-            <w:pPr>
-              <w:rPr>
-                <w:b/>
-              </w:rPr>
-            </w:pPr>
-            <w:r>
-              <w:rPr>
-                <w:b/>
+            <w:tcW w:w="1260" w:type="dxa"/>
+          </w:tcPr>
+          <w:p>
+            <w:pPr>
+              <w:rPr>
+                <w:b/>
+                <w:sz w:val="20"/>
+                <w:szCs w:val="20"/>
+              </w:rPr>
+            </w:pPr>
+            <w:r>
+              <w:rPr>
+                <w:b/>
+                <w:sz w:val="20"/>
+                <w:szCs w:val="20"/>
               </w:rPr>
               <w:t>Speed</w:t>
             </w:r>
@@ -651,17 +665,21 @@
         </w:tc>
         <w:tc>
           <w:tcPr>
-            <w:tcW w:w="990" w:type="dxa"/>
-          </w:tcPr>
-          <w:p>
-            <w:pPr>
-              <w:rPr>
-                <w:b/>
-              </w:rPr>
-            </w:pPr>
-            <w:r>
-              <w:rPr>
-                <w:b/>
+            <w:tcW w:w="810" w:type="dxa"/>
+          </w:tcPr>
+          <w:p>
+            <w:pPr>
+              <w:rPr>
+                <w:b/>
+                <w:sz w:val="20"/>
+                <w:szCs w:val="20"/>
+              </w:rPr>
+            </w:pPr>
+            <w:r>
+              <w:rPr>
+                <w:b/>
+                <w:sz w:val="20"/>
+                <w:szCs w:val="20"/>
               </w:rPr>
               <w:t>Avg.</w:t>
             </w:r>
@@ -671,17 +689,21 @@
       <w:tr>
         <w:tc>
           <w:tcPr>
-            <w:tcW w:w="1913" w:type="dxa"/>
-          </w:tcPr>
-          <w:p>
-            <w:pPr>
-              <w:rPr>
-                <w:b/>
-              </w:rPr>
-            </w:pPr>
-            <w:r>
-              <w:rPr>
-                <w:b/>
+            <w:tcW w:w="1440" w:type="dxa"/>
+          </w:tcPr>
+          <w:p>
+            <w:pPr>
+              <w:rPr>
+                <w:b/>
+                <w:sz w:val="20"/>
+                <w:szCs w:val="20"/>
+              </w:rPr>
+            </w:pPr>
+            <w:r>
+              <w:rPr>
+                <w:b/>
+                <w:sz w:val="20"/>
+                <w:szCs w:val="20"/>
               </w:rPr>
               <w:t>Expensify</w:t>
             </w:r>
@@ -689,28 +711,32 @@
         </w:tc>
         <w:tc>
           <w:tcPr>
-            <w:tcW w:w="1440" w:type="dxa"/>
-          </w:tcPr>
-          <w:p>
-            <w:pPr>
-              <w:rPr>
-                <w:rFonts w:ascii="Segoe UI Symbol" w:hAnsi="Segoe UI Symbol"/>
-                <w:color w:val="3366FF"/>
+            <w:tcW w:w="1260" w:type="dxa"/>
+          </w:tcPr>
+          <w:p>
+            <w:pPr>
+              <w:rPr>
+                <w:color w:val="3366FF"/>
+                <w:sz w:val="20"/>
+                <w:szCs w:val="20"/>
                 <w:lang w:eastAsia="ja-JP"/>
               </w:rPr>
             </w:pPr>
             <w:r>
               <w:rPr>
-                <w:rFonts w:ascii="Segoe UI Symbol" w:hAnsi="Segoe UI Symbol" w:hint="eastAsia"/>
-                <w:color w:val="3366FF"/>
+                <w:rFonts w:ascii="Segoe UI Symbol" w:hAnsi="Segoe UI Symbol" w:cs="Segoe UI Symbol"/>
+                <w:color w:val="3366FF"/>
+                <w:sz w:val="20"/>
+                <w:szCs w:val="20"/>
                 <w:lang w:eastAsia="ja-JP"/>
               </w:rPr>
               <w:t>★★</w:t>
             </w:r>
             <w:r>
               <w:rPr>
-                <w:rFonts w:ascii="Segoe UI Symbol" w:hAnsi="Segoe UI Symbol"/>
-                <w:color w:val="3366FF"/>
+                <w:color w:val="3366FF"/>
+                <w:sz w:val="20"/>
+                <w:szCs w:val="20"/>
                 <w:lang w:eastAsia="ja-JP"/>
               </w:rPr>
               <w:t>½</w:t>
@@ -719,18 +745,22 @@
         </w:tc>
         <w:tc>
           <w:tcPr>
-            <w:tcW w:w="1530" w:type="dxa"/>
-          </w:tcPr>
-          <w:p>
-            <w:pPr>
-              <w:rPr>
-                <w:color w:val="3366FF"/>
-              </w:rPr>
-            </w:pPr>
-            <w:r>
-              <w:rPr>
-                <w:rFonts w:ascii="Segoe UI Symbol" w:hAnsi="Segoe UI Symbol" w:hint="eastAsia"/>
-                <w:color w:val="3366FF"/>
+            <w:tcW w:w="1710" w:type="dxa"/>
+          </w:tcPr>
+          <w:p>
+            <w:pPr>
+              <w:rPr>
+                <w:color w:val="3366FF"/>
+                <w:sz w:val="20"/>
+                <w:szCs w:val="20"/>
+              </w:rPr>
+            </w:pPr>
+            <w:r>
+              <w:rPr>
+                <w:rFonts w:ascii="Segoe UI Symbol" w:hAnsi="Segoe UI Symbol" w:cs="Segoe UI Symbol"/>
+                <w:color w:val="3366FF"/>
+                <w:sz w:val="20"/>
+                <w:szCs w:val="20"/>
                 <w:lang w:eastAsia="ja-JP"/>
               </w:rPr>
               <w:t>★★★★</w:t>
@@ -739,110 +769,135 @@
         </w:tc>
         <w:tc>
           <w:tcPr>
+            <w:tcW w:w="1080" w:type="dxa"/>
+          </w:tcPr>
+          <w:p>
+            <w:pPr>
+              <w:rPr>
+                <w:color w:val="3366FF"/>
+                <w:sz w:val="20"/>
+                <w:szCs w:val="20"/>
+              </w:rPr>
+            </w:pPr>
+            <w:r>
+              <w:rPr>
+                <w:rFonts w:ascii="Segoe UI Symbol" w:hAnsi="Segoe UI Symbol" w:cs="Segoe UI Symbol"/>
+                <w:color w:val="3366FF"/>
+                <w:sz w:val="20"/>
+                <w:szCs w:val="20"/>
+                <w:lang w:eastAsia="ja-JP"/>
+              </w:rPr>
+              <w:t>★★</w:t>
+            </w:r>
+          </w:p>
+        </w:tc>
+        <w:tc>
+          <w:tcPr>
             <w:tcW w:w="1350" w:type="dxa"/>
           </w:tcPr>
           <w:p>
             <w:pPr>
               <w:rPr>
                 <w:color w:val="3366FF"/>
-              </w:rPr>
-            </w:pPr>
-            <w:r>
-              <w:rPr>
-                <w:rFonts w:ascii="Segoe UI Symbol" w:hAnsi="Segoe UI Symbol" w:hint="eastAsia"/>
-                <w:color w:val="3366FF"/>
+                <w:sz w:val="20"/>
+                <w:szCs w:val="20"/>
+              </w:rPr>
+            </w:pPr>
+            <w:r>
+              <w:rPr>
+                <w:rFonts w:ascii="Segoe UI Symbol" w:hAnsi="Segoe UI Symbol" w:cs="Segoe UI Symbol"/>
+                <w:color w:val="3366FF"/>
+                <w:sz w:val="20"/>
+                <w:szCs w:val="20"/>
                 <w:lang w:eastAsia="ja-JP"/>
               </w:rPr>
+              <w:t>★★★★★</w:t>
+            </w:r>
+          </w:p>
+        </w:tc>
+        <w:tc>
+          <w:tcPr>
+            <w:tcW w:w="1350" w:type="dxa"/>
+          </w:tcPr>
+          <w:p>
+            <w:pPr>
+              <w:rPr>
+                <w:color w:val="3366FF"/>
+                <w:sz w:val="20"/>
+                <w:szCs w:val="20"/>
+              </w:rPr>
+            </w:pPr>
+            <w:r>
+              <w:rPr>
+                <w:rFonts w:ascii="Segoe UI Symbol" w:hAnsi="Segoe UI Symbol" w:cs="Segoe UI Symbol"/>
+                <w:color w:val="3366FF"/>
+                <w:sz w:val="20"/>
+                <w:szCs w:val="20"/>
+                <w:lang w:eastAsia="ja-JP"/>
+              </w:rPr>
+              <w:t>★★★</w:t>
+            </w:r>
+          </w:p>
+        </w:tc>
+        <w:tc>
+          <w:tcPr>
+            <w:tcW w:w="1260" w:type="dxa"/>
+          </w:tcPr>
+          <w:p>
+            <w:pPr>
+              <w:rPr>
+                <w:color w:val="3366FF"/>
+                <w:sz w:val="20"/>
+                <w:szCs w:val="20"/>
+              </w:rPr>
+            </w:pPr>
+            <w:r>
+              <w:rPr>
+                <w:rFonts w:ascii="Segoe UI Symbol" w:hAnsi="Segoe UI Symbol" w:cs="Segoe UI Symbol"/>
+                <w:color w:val="3366FF"/>
+                <w:sz w:val="20"/>
+                <w:szCs w:val="20"/>
+                <w:lang w:eastAsia="ja-JP"/>
+              </w:rPr>
               <w:t>★★</w:t>
             </w:r>
-          </w:p>
-        </w:tc>
-        <w:tc>
-          <w:tcPr>
-            <w:tcW w:w="1417" w:type="dxa"/>
-          </w:tcPr>
-          <w:p>
-            <w:pPr>
-              <w:rPr>
-                <w:color w:val="3366FF"/>
-              </w:rPr>
-            </w:pPr>
-            <w:r>
-              <w:rPr>
-                <w:rFonts w:ascii="Segoe UI Symbol" w:hAnsi="Segoe UI Symbol" w:hint="eastAsia"/>
-                <w:color w:val="3366FF"/>
+            <w:r>
+              <w:rPr>
+                <w:color w:val="3366FF"/>
+                <w:sz w:val="20"/>
+                <w:szCs w:val="20"/>
                 <w:lang w:eastAsia="ja-JP"/>
               </w:rPr>
-              <w:t>★★★★★</w:t>
-            </w:r>
-          </w:p>
-        </w:tc>
-        <w:tc>
-          <w:tcPr>
-            <w:tcW w:w="1553" w:type="dxa"/>
-          </w:tcPr>
-          <w:p>
-            <w:pPr>
-              <w:rPr>
-                <w:color w:val="3366FF"/>
-              </w:rPr>
-            </w:pPr>
-            <w:r>
-              <w:rPr>
-                <w:rFonts w:ascii="Segoe UI Symbol" w:hAnsi="Segoe UI Symbol" w:hint="eastAsia"/>
-                <w:color w:val="3366FF"/>
+              <w:t>½</w:t>
+            </w:r>
+          </w:p>
+        </w:tc>
+        <w:tc>
+          <w:tcPr>
+            <w:tcW w:w="810" w:type="dxa"/>
+          </w:tcPr>
+          <w:p>
+            <w:pPr>
+              <w:rPr>
+                <w:sz w:val="20"/>
+                <w:szCs w:val="20"/>
+              </w:rPr>
+            </w:pPr>
+            <w:r>
+              <w:rPr>
+                <w:rFonts w:ascii="Segoe UI Symbol" w:hAnsi="Segoe UI Symbol" w:cs="Segoe UI Symbol"/>
+                <w:color w:val="3366FF"/>
+                <w:sz w:val="20"/>
+                <w:szCs w:val="20"/>
                 <w:lang w:eastAsia="ja-JP"/>
               </w:rPr>
-              <w:t>★★★</w:t>
-            </w:r>
-          </w:p>
-        </w:tc>
-        <w:tc>
-          <w:tcPr>
-            <w:tcW w:w="1417" w:type="dxa"/>
-          </w:tcPr>
-          <w:p>
-            <w:pPr>
-              <w:rPr>
-                <w:color w:val="3366FF"/>
-              </w:rPr>
-            </w:pPr>
-            <w:r>
-              <w:rPr>
-                <w:rFonts w:ascii="Segoe UI Symbol" w:hAnsi="Segoe UI Symbol" w:hint="eastAsia"/>
-                <w:color w:val="3366FF"/>
-                <w:lang w:eastAsia="ja-JP"/>
-              </w:rPr>
-              <w:t>★★</w:t>
-            </w:r>
-            <w:r>
-              <w:rPr>
-                <w:rFonts w:ascii="Segoe UI Symbol" w:hAnsi="Segoe UI Symbol"/>
-                <w:color w:val="3366FF"/>
-                <w:lang w:eastAsia="ja-JP"/>
-              </w:rPr>
-              <w:t>½</w:t>
-            </w:r>
-          </w:p>
-        </w:tc>
-        <w:tc>
-          <w:tcPr>
-            <w:tcW w:w="990" w:type="dxa"/>
-          </w:tcPr>
-          <w:p>
-            <w:r>
-              <w:rPr>
-                <w:rFonts w:ascii="Segoe UI Symbol" w:hAnsi="Segoe UI Symbol" w:cs="Segoe UI Symbol" w:hint="eastAsia"/>
-                <w:color w:val="3366FF"/>
-                <w:lang w:eastAsia="ja-JP"/>
-              </w:rPr>
               <w:t>★</w:t>
             </w:r>
             <w:r>
               <w:rPr>
                 <w:color w:val="3366FF"/>
-                <w:sz w:val="28"/>
-                <w:szCs w:val="28"/>
+                <w:sz w:val="20"/>
+                <w:szCs w:val="20"/>
                 <w:lang w:eastAsia="ja-JP"/>
               </w:rPr>
               <w:t>3.1</w:t>
@@ -853,17 +908,21 @@
       <w:tr>
         <w:tc>
           <w:tcPr>
-            <w:tcW w:w="1913" w:type="dxa"/>
-          </w:tcPr>
-          <w:p>
-            <w:pPr>
-              <w:rPr>
-                <w:b/>
-              </w:rPr>
-            </w:pPr>
-            <w:r>
-              <w:rPr>
-                <w:b/>
+            <w:tcW w:w="1440" w:type="dxa"/>
+          </w:tcPr>
+          <w:p>
+            <w:pPr>
+              <w:rPr>
+                <w:b/>
+                <w:sz w:val="20"/>
+                <w:szCs w:val="20"/>
+              </w:rPr>
+            </w:pPr>
+            <w:r>
+              <w:rPr>
+                <w:b/>
+                <w:sz w:val="20"/>
+                <w:szCs w:val="20"/>
               </w:rPr>
               <w:t>CamScanner</w:t>
             </w:r>
@@ -871,18 +930,22 @@
         </w:tc>
         <w:tc>
           <w:tcPr>
-            <w:tcW w:w="1440" w:type="dxa"/>
-          </w:tcPr>
-          <w:p>
-            <w:pPr>
-              <w:rPr>
-                <w:color w:val="3366FF"/>
-              </w:rPr>
-            </w:pPr>
-            <w:r>
-              <w:rPr>
-                <w:rFonts w:ascii="Segoe UI Symbol" w:hAnsi="Segoe UI Symbol" w:hint="eastAsia"/>
-                <w:color w:val="3366FF"/>
+            <w:tcW w:w="1260" w:type="dxa"/>
+          </w:tcPr>
+          <w:p>
+            <w:pPr>
+              <w:rPr>
+                <w:color w:val="3366FF"/>
+                <w:sz w:val="20"/>
+                <w:szCs w:val="20"/>
+              </w:rPr>
+            </w:pPr>
+            <w:r>
+              <w:rPr>
+                <w:rFonts w:ascii="Segoe UI Symbol" w:hAnsi="Segoe UI Symbol" w:cs="Segoe UI Symbol"/>
+                <w:color w:val="3366FF"/>
+                <w:sz w:val="20"/>
+                <w:szCs w:val="20"/>
                 <w:lang w:eastAsia="ja-JP"/>
               </w:rPr>
               <w:t>★★</w:t>
@@ -891,18 +954,22 @@
         </w:tc>
         <w:tc>
           <w:tcPr>
-            <w:tcW w:w="1530" w:type="dxa"/>
-          </w:tcPr>
-          <w:p>
-            <w:pPr>
-              <w:rPr>
-                <w:color w:val="3366FF"/>
-              </w:rPr>
-            </w:pPr>
-            <w:r>
-              <w:rPr>
-                <w:rFonts w:ascii="Segoe UI Symbol" w:hAnsi="Segoe UI Symbol" w:hint="eastAsia"/>
-                <w:color w:val="3366FF"/>
+            <w:tcW w:w="1710" w:type="dxa"/>
+          </w:tcPr>
+          <w:p>
+            <w:pPr>
+              <w:rPr>
+                <w:color w:val="3366FF"/>
+                <w:sz w:val="20"/>
+                <w:szCs w:val="20"/>
+              </w:rPr>
+            </w:pPr>
+            <w:r>
+              <w:rPr>
+                <w:rFonts w:ascii="Segoe UI Symbol" w:hAnsi="Segoe UI Symbol" w:cs="Segoe UI Symbol"/>
+                <w:color w:val="3366FF"/>
+                <w:sz w:val="20"/>
+                <w:szCs w:val="20"/>
                 <w:lang w:eastAsia="ja-JP"/>
               </w:rPr>
               <w:t>★★</w:t>
@@ -911,118 +978,143 @@
         </w:tc>
         <w:tc>
           <w:tcPr>
+            <w:tcW w:w="1080" w:type="dxa"/>
+          </w:tcPr>
+          <w:p>
+            <w:pPr>
+              <w:rPr>
+                <w:color w:val="3366FF"/>
+                <w:sz w:val="20"/>
+                <w:szCs w:val="20"/>
+              </w:rPr>
+            </w:pPr>
+            <w:r>
+              <w:rPr>
+                <w:color w:val="3366FF"/>
+                <w:sz w:val="20"/>
+                <w:szCs w:val="20"/>
+                <w:lang w:eastAsia="ja-JP"/>
+              </w:rPr>
+              <w:t>N/A</w:t>
+            </w:r>
+          </w:p>
+        </w:tc>
+        <w:tc>
+          <w:tcPr>
             <w:tcW w:w="1350" w:type="dxa"/>
           </w:tcPr>
           <w:p>
             <w:pPr>
               <w:rPr>
                 <w:color w:val="3366FF"/>
-              </w:rPr>
-            </w:pPr>
-            <w:r>
-              <w:rPr>
-                <w:rFonts w:ascii="Segoe UI Symbol" w:hAnsi="Segoe UI Symbol" w:hint="eastAsia"/>
-                <w:color w:val="3366FF"/>
+                <w:sz w:val="20"/>
+                <w:szCs w:val="20"/>
+              </w:rPr>
+            </w:pPr>
+            <w:r>
+              <w:rPr>
+                <w:rFonts w:ascii="Segoe UI Symbol" w:hAnsi="Segoe UI Symbol" w:cs="Segoe UI Symbol"/>
+                <w:color w:val="3366FF"/>
+                <w:sz w:val="20"/>
+                <w:szCs w:val="20"/>
                 <w:lang w:eastAsia="ja-JP"/>
               </w:rPr>
-              <w:t>N/A</w:t>
-            </w:r>
-          </w:p>
-        </w:tc>
-        <w:tc>
-          <w:tcPr>
-            <w:tcW w:w="1417" w:type="dxa"/>
-          </w:tcPr>
-          <w:p>
-            <w:pPr>
-              <w:rPr>
-                <w:color w:val="3366FF"/>
-              </w:rPr>
-            </w:pPr>
-            <w:r>
-              <w:rPr>
-                <w:rFonts w:ascii="Segoe UI Symbol" w:hAnsi="Segoe UI Symbol" w:hint="eastAsia"/>
-                <w:color w:val="3366FF"/>
+              <w:t>★★</w:t>
+            </w:r>
+            <w:r>
+              <w:rPr>
+                <w:color w:val="3366FF"/>
+                <w:sz w:val="20"/>
+                <w:szCs w:val="20"/>
                 <w:lang w:eastAsia="ja-JP"/>
               </w:rPr>
+              <w:t>½</w:t>
+            </w:r>
+          </w:p>
+        </w:tc>
+        <w:tc>
+          <w:tcPr>
+            <w:tcW w:w="1350" w:type="dxa"/>
+          </w:tcPr>
+          <w:p>
+            <w:pPr>
+              <w:rPr>
+                <w:color w:val="3366FF"/>
+                <w:sz w:val="20"/>
+                <w:szCs w:val="20"/>
+              </w:rPr>
+            </w:pPr>
+            <w:r>
+              <w:rPr>
+                <w:rFonts w:ascii="Segoe UI Symbol" w:hAnsi="Segoe UI Symbol" w:cs="Segoe UI Symbol"/>
+                <w:color w:val="3366FF"/>
+                <w:sz w:val="20"/>
+                <w:szCs w:val="20"/>
+                <w:lang w:eastAsia="ja-JP"/>
+              </w:rPr>
               <w:t>★★</w:t>
             </w:r>
-            <w:r>
-              <w:rPr>
-                <w:rFonts w:ascii="Segoe UI Symbol" w:hAnsi="Segoe UI Symbol"/>
-                <w:color w:val="3366FF"/>
+          </w:p>
+        </w:tc>
+        <w:tc>
+          <w:tcPr>
+            <w:tcW w:w="1260" w:type="dxa"/>
+          </w:tcPr>
+          <w:p>
+            <w:pPr>
+              <w:rPr>
+                <w:color w:val="3366FF"/>
+                <w:sz w:val="20"/>
+                <w:szCs w:val="20"/>
+              </w:rPr>
+            </w:pPr>
+            <w:r>
+              <w:rPr>
+                <w:rFonts w:ascii="Segoe UI Symbol" w:hAnsi="Segoe UI Symbol" w:cs="Segoe UI Symbol"/>
+                <w:color w:val="3366FF"/>
+                <w:sz w:val="20"/>
+                <w:szCs w:val="20"/>
                 <w:lang w:eastAsia="ja-JP"/>
               </w:rPr>
+              <w:t>★★</w:t>
+            </w:r>
+            <w:r>
+              <w:rPr>
+                <w:color w:val="3366FF"/>
+                <w:sz w:val="20"/>
+                <w:szCs w:val="20"/>
+                <w:lang w:eastAsia="ja-JP"/>
+              </w:rPr>
               <w:t>½</w:t>
             </w:r>
           </w:p>
         </w:tc>
         <w:tc>
           <w:tcPr>
-            <w:tcW w:w="1553" w:type="dxa"/>
-          </w:tcPr>
-          <w:p>
-            <w:pPr>
-              <w:rPr>
-                <w:color w:val="3366FF"/>
-              </w:rPr>
-            </w:pPr>
-            <w:r>
-              <w:rPr>
-                <w:rFonts w:ascii="Segoe UI Symbol" w:hAnsi="Segoe UI Symbol" w:hint="eastAsia"/>
-                <w:color w:val="3366FF"/>
+            <w:tcW w:w="810" w:type="dxa"/>
+          </w:tcPr>
+          <w:p>
+            <w:pPr>
+              <w:rPr>
+                <w:sz w:val="20"/>
+                <w:szCs w:val="20"/>
+              </w:rPr>
+            </w:pPr>
+            <w:r>
+              <w:rPr>
+                <w:rFonts w:ascii="Segoe UI Symbol" w:hAnsi="Segoe UI Symbol" w:cs="Segoe UI Symbol"/>
+                <w:color w:val="3366FF"/>
+                <w:sz w:val="20"/>
+                <w:szCs w:val="20"/>
                 <w:lang w:eastAsia="ja-JP"/>
               </w:rPr>
-              <w:t>★★</w:t>
-            </w:r>
-          </w:p>
-        </w:tc>
-        <w:tc>
-          <w:tcPr>
-            <w:tcW w:w="1417" w:type="dxa"/>
-          </w:tcPr>
-          <w:p>
-            <w:pPr>
-              <w:rPr>
-                <w:color w:val="3366FF"/>
-              </w:rPr>
-            </w:pPr>
-            <w:r>
-              <w:rPr>
-                <w:rFonts w:ascii="Segoe UI Symbol" w:hAnsi="Segoe UI Symbol" w:hint="eastAsia"/>
-                <w:color w:val="3366FF"/>
-                <w:lang w:eastAsia="ja-JP"/>
-              </w:rPr>
-              <w:t>★★</w:t>
-            </w:r>
-            <w:r>
-              <w:rPr>
-                <w:rFonts w:ascii="Segoe UI Symbol" w:hAnsi="Segoe UI Symbol"/>
-                <w:color w:val="3366FF"/>
-                <w:lang w:eastAsia="ja-JP"/>
-              </w:rPr>
-              <w:t>½</w:t>
-            </w:r>
-          </w:p>
-        </w:tc>
-        <w:tc>
-          <w:tcPr>
-            <w:tcW w:w="990" w:type="dxa"/>
-          </w:tcPr>
-          <w:p>
-            <w:r>
-              <w:rPr>
-                <w:rFonts w:ascii="Segoe UI Symbol" w:hAnsi="Segoe UI Symbol" w:cs="Segoe UI Symbol" w:hint="eastAsia"/>
-                <w:color w:val="3366FF"/>
-                <w:lang w:eastAsia="ja-JP"/>
-              </w:rPr>
               <w:t>★</w:t>
             </w:r>
             <w:r>
               <w:rPr>
                 <w:color w:val="3366FF"/>
-                <w:sz w:val="28"/>
-                <w:szCs w:val="28"/>
+                <w:sz w:val="20"/>
+                <w:szCs w:val="20"/>
               </w:rPr>
               <w:t>1.8</w:t>
             </w:r>
@@ -1032,17 +1124,21 @@
       <w:tr>
         <w:tc>
           <w:tcPr>
-            <w:tcW w:w="1913" w:type="dxa"/>
-          </w:tcPr>
-          <w:p>
-            <w:pPr>
-              <w:rPr>
-                <w:b/>
-              </w:rPr>
-            </w:pPr>
-            <w:r>
-              <w:rPr>
-                <w:b/>
+            <w:tcW w:w="1440" w:type="dxa"/>
+          </w:tcPr>
+          <w:p>
+            <w:pPr>
+              <w:rPr>
+                <w:b/>
+                <w:sz w:val="20"/>
+                <w:szCs w:val="20"/>
+              </w:rPr>
+            </w:pPr>
+            <w:r>
+              <w:rPr>
+                <w:b/>
+                <w:sz w:val="20"/>
+                <w:szCs w:val="20"/>
               </w:rPr>
               <w:t>ShoeBoxed</w:t>
             </w:r>
@@ -1050,18 +1146,22 @@
         </w:tc>
         <w:tc>
           <w:tcPr>
-            <w:tcW w:w="1440" w:type="dxa"/>
-          </w:tcPr>
-          <w:p>
-            <w:pPr>
-              <w:rPr>
-                <w:color w:val="3366FF"/>
-              </w:rPr>
-            </w:pPr>
-            <w:r>
-              <w:rPr>
-                <w:rFonts w:ascii="Segoe UI Symbol" w:hAnsi="Segoe UI Symbol" w:hint="eastAsia"/>
-                <w:color w:val="3366FF"/>
+            <w:tcW w:w="1260" w:type="dxa"/>
+          </w:tcPr>
+          <w:p>
+            <w:pPr>
+              <w:rPr>
+                <w:color w:val="3366FF"/>
+                <w:sz w:val="20"/>
+                <w:szCs w:val="20"/>
+              </w:rPr>
+            </w:pPr>
+            <w:r>
+              <w:rPr>
+                <w:rFonts w:ascii="Segoe UI Symbol" w:hAnsi="Segoe UI Symbol" w:cs="Segoe UI Symbol"/>
+                <w:color w:val="3366FF"/>
+                <w:sz w:val="20"/>
+                <w:szCs w:val="20"/>
                 <w:lang w:eastAsia="ja-JP"/>
               </w:rPr>
               <w:t>★★</w:t>
@@ -1070,26 +1170,31 @@
         </w:tc>
         <w:tc>
           <w:tcPr>
-            <w:tcW w:w="1530" w:type="dxa"/>
-          </w:tcPr>
-          <w:p>
-            <w:pPr>
-              <w:rPr>
-                <w:color w:val="3366FF"/>
-              </w:rPr>
-            </w:pPr>
-            <w:r>
-              <w:rPr>
-                <w:rFonts w:ascii="Segoe UI Symbol" w:hAnsi="Segoe UI Symbol" w:hint="eastAsia"/>
-                <w:color w:val="3366FF"/>
+            <w:tcW w:w="1710" w:type="dxa"/>
+          </w:tcPr>
+          <w:p>
+            <w:pPr>
+              <w:rPr>
+                <w:color w:val="3366FF"/>
+                <w:sz w:val="20"/>
+                <w:szCs w:val="20"/>
+              </w:rPr>
+            </w:pPr>
+            <w:r>
+              <w:rPr>
+                <w:rFonts w:ascii="Segoe UI Symbol" w:hAnsi="Segoe UI Symbol" w:cs="Segoe UI Symbol"/>
+                <w:color w:val="3366FF"/>
+                <w:sz w:val="20"/>
+                <w:szCs w:val="20"/>
                 <w:lang w:eastAsia="ja-JP"/>
               </w:rPr>
               <w:t>★★</w:t>
             </w:r>
             <w:r>
               <w:rPr>
-                <w:rFonts w:ascii="Segoe UI Symbol" w:hAnsi="Segoe UI Symbol"/>
-                <w:color w:val="3366FF"/>
+                <w:color w:val="3366FF"/>
+                <w:sz w:val="20"/>
+                <w:szCs w:val="20"/>
                 <w:lang w:eastAsia="ja-JP"/>
               </w:rPr>
               <w:t>½</w:t>
@@ -1098,38 +1203,69 @@
         </w:tc>
         <w:tc>
           <w:tcPr>
+            <w:tcW w:w="1080" w:type="dxa"/>
+          </w:tcPr>
+          <w:p>
+            <w:pPr>
+              <w:rPr>
+                <w:color w:val="3366FF"/>
+                <w:sz w:val="20"/>
+                <w:szCs w:val="20"/>
+              </w:rPr>
+            </w:pPr>
+            <w:r>
+              <w:rPr>
+                <w:color w:val="3366FF"/>
+                <w:sz w:val="20"/>
+                <w:szCs w:val="20"/>
+                <w:lang w:eastAsia="ja-JP"/>
+              </w:rPr>
+              <w:t>N/A</w:t>
+            </w:r>
+          </w:p>
+        </w:tc>
+        <w:tc>
+          <w:tcPr>
             <w:tcW w:w="1350" w:type="dxa"/>
           </w:tcPr>
           <w:p>
             <w:pPr>
               <w:rPr>
                 <w:color w:val="3366FF"/>
-              </w:rPr>
-            </w:pPr>
-            <w:r>
-              <w:rPr>
-                <w:rFonts w:ascii="Segoe UI Symbol" w:hAnsi="Segoe UI Symbol" w:hint="eastAsia"/>
-                <w:color w:val="3366FF"/>
+                <w:sz w:val="20"/>
+                <w:szCs w:val="20"/>
+              </w:rPr>
+            </w:pPr>
+            <w:r>
+              <w:rPr>
+                <w:rFonts w:ascii="Segoe UI Symbol" w:hAnsi="Segoe UI Symbol" w:cs="Segoe UI Symbol"/>
+                <w:color w:val="3366FF"/>
+                <w:sz w:val="20"/>
+                <w:szCs w:val="20"/>
                 <w:lang w:eastAsia="ja-JP"/>
               </w:rPr>
-              <w:t>N/A</w:t>
-            </w:r>
-          </w:p>
-        </w:tc>
-        <w:tc>
-          <w:tcPr>
-            <w:tcW w:w="1417" w:type="dxa"/>
-          </w:tcPr>
-          <w:p>
-            <w:pPr>
-              <w:rPr>
-                <w:color w:val="3366FF"/>
-              </w:rPr>
-            </w:pPr>
-            <w:r>
-              <w:rPr>
-                <w:rFonts w:ascii="Segoe UI Symbol" w:hAnsi="Segoe UI Symbol" w:hint="eastAsia"/>
-                <w:color w:val="3366FF"/>
+              <w:t>★★</w:t>
+            </w:r>
+          </w:p>
+        </w:tc>
+        <w:tc>
+          <w:tcPr>
+            <w:tcW w:w="1350" w:type="dxa"/>
+          </w:tcPr>
+          <w:p>
+            <w:pPr>
+              <w:rPr>
+                <w:color w:val="3366FF"/>
+                <w:sz w:val="20"/>
+                <w:szCs w:val="20"/>
+              </w:rPr>
+            </w:pPr>
+            <w:r>
+              <w:rPr>
+                <w:rFonts w:ascii="Segoe UI Symbol" w:hAnsi="Segoe UI Symbol" w:cs="Segoe UI Symbol"/>
+                <w:color w:val="3366FF"/>
+                <w:sz w:val="20"/>
+                <w:szCs w:val="20"/>
                 <w:lang w:eastAsia="ja-JP"/>
               </w:rPr>
               <w:t>★★</w:t>
@@ -1138,62 +1274,54 @@
         </w:tc>
         <w:tc>
           <w:tcPr>
-            <w:tcW w:w="1553" w:type="dxa"/>
-          </w:tcPr>
-          <w:p>
-            <w:pPr>
-              <w:rPr>
-                <w:color w:val="3366FF"/>
-              </w:rPr>
-            </w:pPr>
-            <w:r>
-              <w:rPr>
-                <w:rFonts w:ascii="Segoe UI Symbol" w:hAnsi="Segoe UI Symbol" w:hint="eastAsia"/>
-                <w:color w:val="3366FF"/>
+            <w:tcW w:w="1260" w:type="dxa"/>
+          </w:tcPr>
+          <w:p>
+            <w:pPr>
+              <w:rPr>
+                <w:color w:val="3366FF"/>
+                <w:sz w:val="20"/>
+                <w:szCs w:val="20"/>
+              </w:rPr>
+            </w:pPr>
+            <w:r>
+              <w:rPr>
+                <w:rFonts w:ascii="Segoe UI Symbol" w:hAnsi="Segoe UI Symbol" w:cs="Segoe UI Symbol"/>
+                <w:color w:val="3366FF"/>
+                <w:sz w:val="20"/>
+                <w:szCs w:val="20"/>
                 <w:lang w:eastAsia="ja-JP"/>
               </w:rPr>
-              <w:t>★★</w:t>
-            </w:r>
-          </w:p>
-        </w:tc>
-        <w:tc>
-          <w:tcPr>
-            <w:tcW w:w="1417" w:type="dxa"/>
-          </w:tcPr>
-          <w:p>
-            <w:pPr>
-              <w:rPr>
-                <w:color w:val="3366FF"/>
-              </w:rPr>
-            </w:pPr>
-            <w:r>
-              <w:rPr>
-                <w:rFonts w:ascii="Segoe UI Symbol" w:hAnsi="Segoe UI Symbol" w:hint="eastAsia"/>
-                <w:color w:val="3366FF"/>
+              <w:t>★</w:t>
+            </w:r>
+          </w:p>
+        </w:tc>
+        <w:tc>
+          <w:tcPr>
+            <w:tcW w:w="810" w:type="dxa"/>
+          </w:tcPr>
+          <w:p>
+            <w:pPr>
+              <w:rPr>
+                <w:sz w:val="20"/>
+                <w:szCs w:val="20"/>
+              </w:rPr>
+            </w:pPr>
+            <w:r>
+              <w:rPr>
+                <w:rFonts w:ascii="Segoe UI Symbol" w:hAnsi="Segoe UI Symbol" w:cs="Segoe UI Symbol"/>
+                <w:color w:val="3366FF"/>
+                <w:sz w:val="20"/>
+                <w:szCs w:val="20"/>
                 <w:lang w:eastAsia="ja-JP"/>
               </w:rPr>
               <w:t>★</w:t>
             </w:r>
-          </w:p>
-        </w:tc>
-        <w:tc>
-          <w:tcPr>
-            <w:tcW w:w="990" w:type="dxa"/>
-          </w:tcPr>
-          <w:p>
-            <w:r>
-              <w:rPr>
-                <w:rFonts w:ascii="Segoe UI Symbol" w:hAnsi="Segoe UI Symbol" w:cs="Segoe UI Symbol" w:hint="eastAsia"/>
-                <w:color w:val="3366FF"/>
-                <w:lang w:eastAsia="ja-JP"/>
-              </w:rPr>
-              <w:t>★</w:t>
-            </w:r>
-            <w:r>
-              <w:rPr>
-                <w:color w:val="3366FF"/>
-                <w:sz w:val="28"/>
-                <w:szCs w:val="28"/>
+            <w:r>
+              <w:rPr>
+                <w:color w:val="3366FF"/>
+                <w:sz w:val="20"/>
+                <w:szCs w:val="20"/>
               </w:rPr>
               <w:t>1.6</w:t>
             </w:r>
@@ -1203,17 +1331,21 @@
       <w:tr>
         <w:tc>
           <w:tcPr>
-            <w:tcW w:w="1913" w:type="dxa"/>
-          </w:tcPr>
-          <w:p>
-            <w:pPr>
-              <w:rPr>
-                <w:b/>
-              </w:rPr>
-            </w:pPr>
-            <w:r>
-              <w:rPr>
-                <w:b/>
+            <w:tcW w:w="1440" w:type="dxa"/>
+          </w:tcPr>
+          <w:p>
+            <w:pPr>
+              <w:rPr>
+                <w:b/>
+                <w:sz w:val="20"/>
+                <w:szCs w:val="20"/>
+              </w:rPr>
+            </w:pPr>
+            <w:r>
+              <w:rPr>
+                <w:b/>
+                <w:sz w:val="20"/>
+                <w:szCs w:val="20"/>
               </w:rPr>
               <w:t>SmartReceipts</w:t>
             </w:r>
@@ -1221,18 +1353,22 @@
         </w:tc>
         <w:tc>
           <w:tcPr>
-            <w:tcW w:w="1440" w:type="dxa"/>
-          </w:tcPr>
-          <w:p>
-            <w:pPr>
-              <w:rPr>
-                <w:color w:val="3366FF"/>
-              </w:rPr>
-            </w:pPr>
-            <w:r>
-              <w:rPr>
-                <w:rFonts w:ascii="Segoe UI Symbol" w:hAnsi="Segoe UI Symbol" w:hint="eastAsia"/>
-                <w:color w:val="3366FF"/>
+            <w:tcW w:w="1260" w:type="dxa"/>
+          </w:tcPr>
+          <w:p>
+            <w:pPr>
+              <w:rPr>
+                <w:color w:val="3366FF"/>
+                <w:sz w:val="20"/>
+                <w:szCs w:val="20"/>
+              </w:rPr>
+            </w:pPr>
+            <w:r>
+              <w:rPr>
+                <w:rFonts w:ascii="Segoe UI Symbol" w:hAnsi="Segoe UI Symbol" w:cs="Segoe UI Symbol"/>
+                <w:color w:val="3366FF"/>
+                <w:sz w:val="20"/>
+                <w:szCs w:val="20"/>
                 <w:lang w:eastAsia="ja-JP"/>
               </w:rPr>
               <w:t>★★★★★</w:t>
@@ -1241,18 +1377,21 @@
         </w:tc>
         <w:tc>
           <w:tcPr>
-            <w:tcW w:w="1530" w:type="dxa"/>
-          </w:tcPr>
-          <w:p>
-            <w:pPr>
-              <w:rPr>
-                <w:color w:val="3366FF"/>
-              </w:rPr>
-            </w:pPr>
-            <w:r>
-              <w:rPr>
-                <w:rFonts w:ascii="Segoe UI Symbol" w:hAnsi="Segoe UI Symbol" w:hint="eastAsia"/>
-                <w:color w:val="3366FF"/>
+            <w:tcW w:w="1710" w:type="dxa"/>
+          </w:tcPr>
+          <w:p>
+            <w:pPr>
+              <w:rPr>
+                <w:color w:val="3366FF"/>
+                <w:sz w:val="20"/>
+                <w:szCs w:val="20"/>
+              </w:rPr>
+            </w:pPr>
+            <w:r>
+              <w:rPr>
+                <w:color w:val="3366FF"/>
+                <w:sz w:val="20"/>
+                <w:szCs w:val="20"/>
                 <w:lang w:eastAsia="ja-JP"/>
               </w:rPr>
               <w:t>N/A</w:t>
@@ -1261,38 +1400,94 @@
         </w:tc>
         <w:tc>
           <w:tcPr>
+            <w:tcW w:w="1080" w:type="dxa"/>
+          </w:tcPr>
+          <w:p>
+            <w:pPr>
+              <w:rPr>
+                <w:color w:val="3366FF"/>
+                <w:sz w:val="20"/>
+                <w:szCs w:val="20"/>
+              </w:rPr>
+            </w:pPr>
+            <w:r>
+              <w:rPr>
+                <w:rFonts w:ascii="Segoe UI Symbol" w:hAnsi="Segoe UI Symbol" w:cs="Segoe UI Symbol"/>
+                <w:color w:val="3366FF"/>
+                <w:sz w:val="20"/>
+                <w:szCs w:val="20"/>
+                <w:lang w:eastAsia="ja-JP"/>
+              </w:rPr>
+              <w:t>★★★★</w:t>
+            </w:r>
+          </w:p>
+        </w:tc>
+        <w:tc>
+          <w:tcPr>
             <w:tcW w:w="1350" w:type="dxa"/>
           </w:tcPr>
           <w:p>
             <w:pPr>
               <w:rPr>
                 <w:color w:val="3366FF"/>
-              </w:rPr>
-            </w:pPr>
-            <w:r>
-              <w:rPr>
-                <w:rFonts w:ascii="Segoe UI Symbol" w:hAnsi="Segoe UI Symbol" w:hint="eastAsia"/>
-                <w:color w:val="3366FF"/>
+                <w:sz w:val="20"/>
+                <w:szCs w:val="20"/>
+              </w:rPr>
+            </w:pPr>
+            <w:r>
+              <w:rPr>
+                <w:rFonts w:ascii="Segoe UI Symbol" w:hAnsi="Segoe UI Symbol" w:cs="Segoe UI Symbol"/>
+                <w:color w:val="3366FF"/>
+                <w:sz w:val="20"/>
+                <w:szCs w:val="20"/>
                 <w:lang w:eastAsia="ja-JP"/>
               </w:rPr>
+              <w:t>★★★★★</w:t>
+            </w:r>
+          </w:p>
+        </w:tc>
+        <w:tc>
+          <w:tcPr>
+            <w:tcW w:w="1350" w:type="dxa"/>
+          </w:tcPr>
+          <w:p>
+            <w:pPr>
+              <w:rPr>
+                <w:color w:val="3366FF"/>
+                <w:sz w:val="20"/>
+                <w:szCs w:val="20"/>
+              </w:rPr>
+            </w:pPr>
+            <w:r>
+              <w:rPr>
+                <w:rFonts w:ascii="Segoe UI Symbol" w:hAnsi="Segoe UI Symbol" w:cs="Segoe UI Symbol"/>
+                <w:color w:val="3366FF"/>
+                <w:sz w:val="20"/>
+                <w:szCs w:val="20"/>
+                <w:lang w:eastAsia="ja-JP"/>
+              </w:rPr>
               <w:t>★★★★</w:t>
             </w:r>
           </w:p>
         </w:tc>
         <w:tc>
           <w:tcPr>
-            <w:tcW w:w="1417" w:type="dxa"/>
-          </w:tcPr>
-          <w:p>
-            <w:pPr>
-              <w:rPr>
-                <w:color w:val="3366FF"/>
-              </w:rPr>
-            </w:pPr>
-            <w:r>
-              <w:rPr>
-                <w:rFonts w:ascii="Segoe UI Symbol" w:hAnsi="Segoe UI Symbol" w:hint="eastAsia"/>
-                <w:color w:val="3366FF"/>
+            <w:tcW w:w="1260" w:type="dxa"/>
+          </w:tcPr>
+          <w:p>
+            <w:pPr>
+              <w:rPr>
+                <w:color w:val="3366FF"/>
+                <w:sz w:val="20"/>
+                <w:szCs w:val="20"/>
+              </w:rPr>
+            </w:pPr>
+            <w:r>
+              <w:rPr>
+                <w:rFonts w:ascii="Segoe UI Symbol" w:hAnsi="Segoe UI Symbol" w:cs="Segoe UI Symbol"/>
+                <w:color w:val="3366FF"/>
+                <w:sz w:val="20"/>
+                <w:szCs w:val="20"/>
                 <w:lang w:eastAsia="ja-JP"/>
               </w:rPr>
               <w:t>★★★★★</w:t>
@@ -1301,62 +1496,30 @@
         </w:tc>
         <w:tc>
           <w:tcPr>
-            <w:tcW w:w="1553" w:type="dxa"/>
-          </w:tcPr>
-          <w:p>
-            <w:pPr>
-              <w:rPr>
-                <w:color w:val="3366FF"/>
-              </w:rPr>
-            </w:pPr>
-            <w:r>
-              <w:rPr>
-                <w:rFonts w:ascii="Segoe UI Symbol" w:hAnsi="Segoe UI Symbol" w:hint="eastAsia"/>
-                <w:color w:val="3366FF"/>
+            <w:tcW w:w="810" w:type="dxa"/>
+          </w:tcPr>
+          <w:p>
+            <w:pPr>
+              <w:rPr>
+                <w:sz w:val="20"/>
+                <w:szCs w:val="20"/>
+              </w:rPr>
+            </w:pPr>
+            <w:r>
+              <w:rPr>
+                <w:rFonts w:ascii="Segoe UI Symbol" w:hAnsi="Segoe UI Symbol" w:cs="Segoe UI Symbol"/>
+                <w:color w:val="3366FF"/>
+                <w:sz w:val="20"/>
+                <w:szCs w:val="20"/>
                 <w:lang w:eastAsia="ja-JP"/>
               </w:rPr>
-              <w:t>★★★★</w:t>
-            </w:r>
-          </w:p>
-        </w:tc>
-        <w:tc>
-          <w:tcPr>
-            <w:tcW w:w="1417" w:type="dxa"/>
-          </w:tcPr>
-          <w:p>
-            <w:pPr>
-              <w:rPr>
-                <w:color w:val="3366FF"/>
-              </w:rPr>
-            </w:pPr>
-            <w:r>
-              <w:rPr>
-                <w:rFonts w:ascii="Segoe UI Symbol" w:hAnsi="Segoe UI Symbol" w:hint="eastAsia"/>
-                <w:color w:val="3366FF"/>
-                <w:lang w:eastAsia="ja-JP"/>
-              </w:rPr>
-              <w:t>★★★★★</w:t>
-            </w:r>
-          </w:p>
-        </w:tc>
-        <w:tc>
-          <w:tcPr>
-            <w:tcW w:w="990" w:type="dxa"/>
-          </w:tcPr>
-          <w:p>
-            <w:r>
-              <w:rPr>
-                <w:rFonts w:ascii="Segoe UI Symbol" w:hAnsi="Segoe UI Symbol" w:cs="Segoe UI Symbol" w:hint="eastAsia"/>
-                <w:color w:val="3366FF"/>
-                <w:lang w:eastAsia="ja-JP"/>
-              </w:rPr>
               <w:t>★</w:t>
             </w:r>
             <w:r>
               <w:rPr>
                 <w:color w:val="3366FF"/>
-                <w:sz w:val="28"/>
-                <w:szCs w:val="28"/>
+                <w:sz w:val="20"/>
+                <w:szCs w:val="20"/>
               </w:rPr>
               <w:t>3.8</w:t>
             </w:r>
@@ -1366,17 +1529,21 @@
       <w:tr>
         <w:tc>
           <w:tcPr>
-            <w:tcW w:w="1913" w:type="dxa"/>
-          </w:tcPr>
-          <w:p>
-            <w:pPr>
-              <w:rPr>
-                <w:b/>
-              </w:rPr>
-            </w:pPr>
-            <w:r>
-              <w:rPr>
-                <w:b/>
+            <w:tcW w:w="1440" w:type="dxa"/>
+          </w:tcPr>
+          <w:p>
+            <w:pPr>
+              <w:rPr>
+                <w:b/>
+                <w:sz w:val="20"/>
+                <w:szCs w:val="20"/>
+              </w:rPr>
+            </w:pPr>
+            <w:r>
+              <w:rPr>
+                <w:b/>
+                <w:sz w:val="20"/>
+                <w:szCs w:val="20"/>
               </w:rPr>
               <w:t>Receipts</w:t>
             </w:r>
@@ -1384,18 +1551,22 @@
         </w:tc>
         <w:tc>
           <w:tcPr>
-            <w:tcW w:w="1440" w:type="dxa"/>
-          </w:tcPr>
-          <w:p>
-            <w:pPr>
-              <w:rPr>
-                <w:color w:val="3366FF"/>
-              </w:rPr>
-            </w:pPr>
-            <w:r>
-              <w:rPr>
-                <w:rFonts w:ascii="Segoe UI Symbol" w:hAnsi="Segoe UI Symbol" w:hint="eastAsia"/>
-                <w:color w:val="3366FF"/>
+            <w:tcW w:w="1260" w:type="dxa"/>
+          </w:tcPr>
+          <w:p>
+            <w:pPr>
+              <w:rPr>
+                <w:color w:val="3366FF"/>
+                <w:sz w:val="20"/>
+                <w:szCs w:val="20"/>
+              </w:rPr>
+            </w:pPr>
+            <w:r>
+              <w:rPr>
+                <w:rFonts w:ascii="Segoe UI Symbol" w:hAnsi="Segoe UI Symbol" w:cs="Segoe UI Symbol"/>
+                <w:color w:val="3366FF"/>
+                <w:sz w:val="20"/>
+                <w:szCs w:val="20"/>
                 <w:lang w:eastAsia="ja-JP"/>
               </w:rPr>
               <w:t>★★★★</w:t>
@@ -1404,18 +1575,21 @@
         </w:tc>
         <w:tc>
           <w:tcPr>
-            <w:tcW w:w="1530" w:type="dxa"/>
-          </w:tcPr>
-          <w:p>
-            <w:pPr>
-              <w:rPr>
-                <w:color w:val="3366FF"/>
-              </w:rPr>
-            </w:pPr>
-            <w:r>
-              <w:rPr>
-                <w:rFonts w:ascii="Segoe UI Symbol" w:hAnsi="Segoe UI Symbol" w:hint="eastAsia"/>
-                <w:color w:val="3366FF"/>
+            <w:tcW w:w="1710" w:type="dxa"/>
+          </w:tcPr>
+          <w:p>
+            <w:pPr>
+              <w:rPr>
+                <w:color w:val="3366FF"/>
+                <w:sz w:val="20"/>
+                <w:szCs w:val="20"/>
+              </w:rPr>
+            </w:pPr>
+            <w:r>
+              <w:rPr>
+                <w:color w:val="3366FF"/>
+                <w:sz w:val="20"/>
+                <w:szCs w:val="20"/>
                 <w:lang w:eastAsia="ja-JP"/>
               </w:rPr>
               <w:t>N/A</w:t>
@@ -1424,18 +1598,46 @@
         </w:tc>
         <w:tc>
           <w:tcPr>
+            <w:tcW w:w="1080" w:type="dxa"/>
+          </w:tcPr>
+          <w:p>
+            <w:pPr>
+              <w:rPr>
+                <w:color w:val="3366FF"/>
+                <w:sz w:val="20"/>
+                <w:szCs w:val="20"/>
+              </w:rPr>
+            </w:pPr>
+            <w:r>
+              <w:rPr>
+                <w:rFonts w:ascii="Segoe UI Symbol" w:hAnsi="Segoe UI Symbol" w:cs="Segoe UI Symbol"/>
+                <w:color w:val="3366FF"/>
+                <w:sz w:val="20"/>
+                <w:szCs w:val="20"/>
+                <w:lang w:eastAsia="ja-JP"/>
+              </w:rPr>
+              <w:t>★★★★★</w:t>
+            </w:r>
+          </w:p>
+        </w:tc>
+        <w:tc>
+          <w:tcPr>
             <w:tcW w:w="1350" w:type="dxa"/>
           </w:tcPr>
           <w:p>
             <w:pPr>
               <w:rPr>
                 <w:color w:val="3366FF"/>
-              </w:rPr>
-            </w:pPr>
-            <w:r>
-              <w:rPr>
-                <w:rFonts w:ascii="Segoe UI Symbol" w:hAnsi="Segoe UI Symbol" w:hint="eastAsia"/>
-                <w:color w:val="3366FF"/>
+                <w:sz w:val="20"/>
+                <w:szCs w:val="20"/>
+              </w:rPr>
+            </w:pPr>
+            <w:r>
+              <w:rPr>
+                <w:rFonts w:ascii="Segoe UI Symbol" w:hAnsi="Segoe UI Symbol" w:cs="Segoe UI Symbol"/>
+                <w:color w:val="3366FF"/>
+                <w:sz w:val="20"/>
+                <w:szCs w:val="20"/>
                 <w:lang w:eastAsia="ja-JP"/>
               </w:rPr>
               <w:t>★★★★★</w:t>
@@ -1444,18 +1646,22 @@
         </w:tc>
         <w:tc>
           <w:tcPr>
-            <w:tcW w:w="1417" w:type="dxa"/>
-          </w:tcPr>
-          <w:p>
-            <w:pPr>
-              <w:rPr>
-                <w:color w:val="3366FF"/>
-              </w:rPr>
-            </w:pPr>
-            <w:r>
-              <w:rPr>
-                <w:rFonts w:ascii="Segoe UI Symbol" w:hAnsi="Segoe UI Symbol" w:hint="eastAsia"/>
-                <w:color w:val="3366FF"/>
+            <w:tcW w:w="1350" w:type="dxa"/>
+          </w:tcPr>
+          <w:p>
+            <w:pPr>
+              <w:rPr>
+                <w:color w:val="3366FF"/>
+                <w:sz w:val="20"/>
+                <w:szCs w:val="20"/>
+              </w:rPr>
+            </w:pPr>
+            <w:r>
+              <w:rPr>
+                <w:rFonts w:ascii="Segoe UI Symbol" w:hAnsi="Segoe UI Symbol" w:cs="Segoe UI Symbol"/>
+                <w:color w:val="3366FF"/>
+                <w:sz w:val="20"/>
+                <w:szCs w:val="20"/>
                 <w:lang w:eastAsia="ja-JP"/>
               </w:rPr>
               <w:t>★★★★★</w:t>
@@ -1464,18 +1670,22 @@
         </w:tc>
         <w:tc>
           <w:tcPr>
-            <w:tcW w:w="1553" w:type="dxa"/>
-          </w:tcPr>
-          <w:p>
-            <w:pPr>
-              <w:rPr>
-                <w:color w:val="3366FF"/>
-              </w:rPr>
-            </w:pPr>
-            <w:r>
-              <w:rPr>
-                <w:rFonts w:ascii="Segoe UI Symbol" w:hAnsi="Segoe UI Symbol" w:hint="eastAsia"/>
-                <w:color w:val="3366FF"/>
+            <w:tcW w:w="1260" w:type="dxa"/>
+          </w:tcPr>
+          <w:p>
+            <w:pPr>
+              <w:rPr>
+                <w:color w:val="3366FF"/>
+                <w:sz w:val="20"/>
+                <w:szCs w:val="20"/>
+              </w:rPr>
+            </w:pPr>
+            <w:r>
+              <w:rPr>
+                <w:rFonts w:ascii="Segoe UI Symbol" w:hAnsi="Segoe UI Symbol" w:cs="Segoe UI Symbol"/>
+                <w:color w:val="3366FF"/>
+                <w:sz w:val="20"/>
+                <w:szCs w:val="20"/>
                 <w:lang w:eastAsia="ja-JP"/>
               </w:rPr>
               <w:t>★★★★★</w:t>
@@ -1484,42 +1694,30 @@
         </w:tc>
         <w:tc>
           <w:tcPr>
-            <w:tcW w:w="1417" w:type="dxa"/>
-          </w:tcPr>
-          <w:p>
-            <w:pPr>
-              <w:rPr>
-                <w:color w:val="3366FF"/>
-              </w:rPr>
-            </w:pPr>
-            <w:r>
-              <w:rPr>
-                <w:rFonts w:ascii="Segoe UI Symbol" w:hAnsi="Segoe UI Symbol" w:hint="eastAsia"/>
-                <w:color w:val="3366FF"/>
+            <w:tcW w:w="810" w:type="dxa"/>
+          </w:tcPr>
+          <w:p>
+            <w:pPr>
+              <w:rPr>
+                <w:sz w:val="20"/>
+                <w:szCs w:val="20"/>
+              </w:rPr>
+            </w:pPr>
+            <w:r>
+              <w:rPr>
+                <w:rFonts w:ascii="Segoe UI Symbol" w:hAnsi="Segoe UI Symbol" w:cs="Segoe UI Symbol"/>
+                <w:color w:val="3366FF"/>
+                <w:sz w:val="20"/>
+                <w:szCs w:val="20"/>
                 <w:lang w:eastAsia="ja-JP"/>
               </w:rPr>
-              <w:t>★★★★★</w:t>
-            </w:r>
-          </w:p>
-        </w:tc>
-        <w:tc>
-          <w:tcPr>
-            <w:tcW w:w="990" w:type="dxa"/>
-          </w:tcPr>
-          <w:p>
-            <w:r>
-              <w:rPr>
-                <w:rFonts w:ascii="Segoe UI Symbol" w:hAnsi="Segoe UI Symbol" w:cs="Segoe UI Symbol" w:hint="eastAsia"/>
-                <w:color w:val="3366FF"/>
-                <w:lang w:eastAsia="ja-JP"/>
-              </w:rPr>
               <w:t>★</w:t>
             </w:r>
             <w:r>
               <w:rPr>
                 <w:color w:val="3366FF"/>
-                <w:sz w:val="28"/>
-                <w:szCs w:val="28"/>
+                <w:sz w:val="20"/>
+                <w:szCs w:val="20"/>
               </w:rPr>
               <w:t>4</w:t>
             </w:r>
@@ -1529,17 +1727,21 @@
       <w:tr>
         <w:tc>
           <w:tcPr>
-            <w:tcW w:w="1913" w:type="dxa"/>
-          </w:tcPr>
-          <w:p>
-            <w:pPr>
-              <w:rPr>
-                <w:b/>
-              </w:rPr>
-            </w:pPr>
-            <w:r>
-              <w:rPr>
-                <w:b/>
+            <w:tcW w:w="1440" w:type="dxa"/>
+          </w:tcPr>
+          <w:p>
+            <w:pPr>
+              <w:rPr>
+                <w:b/>
+                <w:sz w:val="20"/>
+                <w:szCs w:val="20"/>
+              </w:rPr>
+            </w:pPr>
+            <w:r>
+              <w:rPr>
+                <w:b/>
+                <w:sz w:val="20"/>
+                <w:szCs w:val="20"/>
               </w:rPr>
               <w:t>GoogleDrive</w:t>
             </w:r>
@@ -1547,18 +1749,22 @@
         </w:tc>
         <w:tc>
           <w:tcPr>
-            <w:tcW w:w="1440" w:type="dxa"/>
-          </w:tcPr>
-          <w:p>
-            <w:pPr>
-              <w:rPr>
-                <w:color w:val="3366FF"/>
-              </w:rPr>
-            </w:pPr>
-            <w:r>
-              <w:rPr>
-                <w:rFonts w:ascii="Segoe UI Symbol" w:hAnsi="Segoe UI Symbol" w:hint="eastAsia"/>
-                <w:color w:val="3366FF"/>
+            <w:tcW w:w="1260" w:type="dxa"/>
+          </w:tcPr>
+          <w:p>
+            <w:pPr>
+              <w:rPr>
+                <w:color w:val="3366FF"/>
+                <w:sz w:val="20"/>
+                <w:szCs w:val="20"/>
+              </w:rPr>
+            </w:pPr>
+            <w:r>
+              <w:rPr>
+                <w:rFonts w:ascii="Segoe UI Symbol" w:hAnsi="Segoe UI Symbol" w:cs="Segoe UI Symbol"/>
+                <w:color w:val="3366FF"/>
+                <w:sz w:val="20"/>
+                <w:szCs w:val="20"/>
                 <w:lang w:eastAsia="ja-JP"/>
               </w:rPr>
               <w:t>★★★★★</w:t>
@@ -1567,18 +1773,22 @@
         </w:tc>
         <w:tc>
           <w:tcPr>
-            <w:tcW w:w="1530" w:type="dxa"/>
-          </w:tcPr>
-          <w:p>
-            <w:pPr>
-              <w:rPr>
-                <w:color w:val="3366FF"/>
-              </w:rPr>
-            </w:pPr>
-            <w:r>
-              <w:rPr>
-                <w:rFonts w:ascii="Segoe UI Symbol" w:hAnsi="Segoe UI Symbol" w:hint="eastAsia"/>
-                <w:color w:val="3366FF"/>
+            <w:tcW w:w="1710" w:type="dxa"/>
+          </w:tcPr>
+          <w:p>
+            <w:pPr>
+              <w:rPr>
+                <w:color w:val="3366FF"/>
+                <w:sz w:val="20"/>
+                <w:szCs w:val="20"/>
+              </w:rPr>
+            </w:pPr>
+            <w:r>
+              <w:rPr>
+                <w:rFonts w:ascii="Segoe UI Symbol" w:hAnsi="Segoe UI Symbol" w:cs="Segoe UI Symbol"/>
+                <w:color w:val="3366FF"/>
+                <w:sz w:val="20"/>
+                <w:szCs w:val="20"/>
                 <w:lang w:eastAsia="ja-JP"/>
               </w:rPr>
               <w:t>★★★★★</w:t>
@@ -1587,46 +1797,110 @@
         </w:tc>
         <w:tc>
           <w:tcPr>
+            <w:tcW w:w="1080" w:type="dxa"/>
+          </w:tcPr>
+          <w:p>
+            <w:pPr>
+              <w:rPr>
+                <w:color w:val="3366FF"/>
+                <w:sz w:val="20"/>
+                <w:szCs w:val="20"/>
+              </w:rPr>
+            </w:pPr>
+            <w:r>
+              <w:rPr>
+                <w:color w:val="3366FF"/>
+                <w:sz w:val="20"/>
+                <w:szCs w:val="20"/>
+                <w:lang w:eastAsia="ja-JP"/>
+              </w:rPr>
+              <w:t>N/A</w:t>
+            </w:r>
+          </w:p>
+        </w:tc>
+        <w:tc>
+          <w:tcPr>
             <w:tcW w:w="1350" w:type="dxa"/>
           </w:tcPr>
           <w:p>
             <w:pPr>
               <w:rPr>
                 <w:color w:val="3366FF"/>
-              </w:rPr>
-            </w:pPr>
-            <w:r>
-              <w:rPr>
-                <w:rFonts w:ascii="Segoe UI Symbol" w:hAnsi="Segoe UI Symbol" w:hint="eastAsia"/>
-                <w:color w:val="3366FF"/>
+                <w:sz w:val="20"/>
+                <w:szCs w:val="20"/>
+              </w:rPr>
+            </w:pPr>
+            <w:r>
+              <w:rPr>
+                <w:rFonts w:ascii="Segoe UI Symbol" w:hAnsi="Segoe UI Symbol" w:cs="Segoe UI Symbol"/>
+                <w:color w:val="3366FF"/>
+                <w:sz w:val="20"/>
+                <w:szCs w:val="20"/>
                 <w:lang w:eastAsia="ja-JP"/>
               </w:rPr>
+              <w:t>★★</w:t>
+            </w:r>
+            <w:r>
+              <w:rPr>
+                <w:color w:val="3366FF"/>
+                <w:sz w:val="20"/>
+                <w:szCs w:val="20"/>
+                <w:lang w:eastAsia="ja-JP"/>
+              </w:rPr>
+              <w:t>½</w:t>
+            </w:r>
+          </w:p>
+        </w:tc>
+        <w:tc>
+          <w:tcPr>
+            <w:tcW w:w="1350" w:type="dxa"/>
+          </w:tcPr>
+          <w:p>
+            <w:pPr>
+              <w:rPr>
+                <w:color w:val="3366FF"/>
+                <w:sz w:val="20"/>
+                <w:szCs w:val="20"/>
+              </w:rPr>
+            </w:pPr>
+            <w:r>
+              <w:rPr>
+                <w:color w:val="3366FF"/>
+                <w:sz w:val="20"/>
+                <w:szCs w:val="20"/>
+                <w:lang w:eastAsia="ja-JP"/>
+              </w:rPr>
               <w:t>N/A</w:t>
             </w:r>
           </w:p>
         </w:tc>
         <w:tc>
           <w:tcPr>
-            <w:tcW w:w="1417" w:type="dxa"/>
-          </w:tcPr>
-          <w:p>
-            <w:pPr>
-              <w:rPr>
-                <w:color w:val="3366FF"/>
-              </w:rPr>
-            </w:pPr>
-            <w:r>
-              <w:rPr>
-                <w:rFonts w:ascii="Segoe UI Symbol" w:hAnsi="Segoe UI Symbol" w:hint="eastAsia"/>
-                <w:color w:val="3366FF"/>
+            <w:tcW w:w="1260" w:type="dxa"/>
+          </w:tcPr>
+          <w:p>
+            <w:pPr>
+              <w:rPr>
+                <w:color w:val="3366FF"/>
+                <w:sz w:val="20"/>
+                <w:szCs w:val="20"/>
+              </w:rPr>
+            </w:pPr>
+            <w:r>
+              <w:rPr>
+                <w:rFonts w:ascii="Segoe UI Symbol" w:hAnsi="Segoe UI Symbol" w:cs="Segoe UI Symbol"/>
+                <w:color w:val="3366FF"/>
+                <w:sz w:val="20"/>
+                <w:szCs w:val="20"/>
                 <w:lang w:eastAsia="ja-JP"/>
               </w:rPr>
               <w:t>★★</w:t>
             </w:r>
             <w:r>
               <w:rPr>
-                <w:rFonts w:ascii="Segoe UI Symbol" w:hAnsi="Segoe UI Symbol"/>
-                <w:color w:val="3366FF"/>
+                <w:color w:val="3366FF"/>
+                <w:sz w:val="20"/>
+                <w:szCs w:val="20"/>
                 <w:lang w:eastAsia="ja-JP"/>
               </w:rPr>
               <w:t>½</w:t>
@@ -1635,70 +1909,30 @@
         </w:tc>
         <w:tc>
           <w:tcPr>
-            <w:tcW w:w="1553" w:type="dxa"/>
-          </w:tcPr>
-          <w:p>
-            <w:pPr>
-              <w:rPr>
-                <w:color w:val="3366FF"/>
-              </w:rPr>
-            </w:pPr>
-            <w:r>
-              <w:rPr>
-                <w:rFonts w:ascii="Segoe UI Symbol" w:hAnsi="Segoe UI Symbol" w:hint="eastAsia"/>
-                <w:color w:val="3366FF"/>
+            <w:tcW w:w="810" w:type="dxa"/>
+          </w:tcPr>
+          <w:p>
+            <w:pPr>
+              <w:rPr>
+                <w:sz w:val="20"/>
+                <w:szCs w:val="20"/>
+              </w:rPr>
+            </w:pPr>
+            <w:r>
+              <w:rPr>
+                <w:rFonts w:ascii="Segoe UI Symbol" w:hAnsi="Segoe UI Symbol" w:cs="Segoe UI Symbol"/>
+                <w:color w:val="3366FF"/>
+                <w:sz w:val="20"/>
+                <w:szCs w:val="20"/>
                 <w:lang w:eastAsia="ja-JP"/>
               </w:rPr>
-              <w:t>N/A</w:t>
-            </w:r>
-          </w:p>
-        </w:tc>
-        <w:tc>
-          <w:tcPr>
-            <w:tcW w:w="1417" w:type="dxa"/>
-          </w:tcPr>
-          <w:p>
-            <w:pPr>
-              <w:rPr>
-                <w:color w:val="3366FF"/>
-              </w:rPr>
-            </w:pPr>
-            <w:r>
-              <w:rPr>
-                <w:rFonts w:ascii="Segoe UI Symbol" w:hAnsi="Segoe UI Symbol" w:hint="eastAsia"/>
-                <w:color w:val="3366FF"/>
-                <w:lang w:eastAsia="ja-JP"/>
-              </w:rPr>
-              <w:t>★★</w:t>
-            </w:r>
-            <w:r>
-              <w:rPr>
-                <w:rFonts w:ascii="Segoe UI Symbol" w:hAnsi="Segoe UI Symbol"/>
-                <w:color w:val="3366FF"/>
-                <w:lang w:eastAsia="ja-JP"/>
-              </w:rPr>
-              <w:t>½</w:t>
-            </w:r>
-          </w:p>
-        </w:tc>
-        <w:tc>
-          <w:tcPr>
-            <w:tcW w:w="990" w:type="dxa"/>
-          </w:tcPr>
-          <w:p>
-            <w:r>
-              <w:rPr>
-                <w:rFonts w:ascii="Segoe UI Symbol" w:hAnsi="Segoe UI Symbol" w:cs="Segoe UI Symbol" w:hint="eastAsia"/>
-                <w:color w:val="3366FF"/>
-                <w:lang w:eastAsia="ja-JP"/>
-              </w:rPr>
               <w:t>★</w:t>
             </w:r>
             <w:r>
               <w:rPr>
                 <w:color w:val="3366FF"/>
-                <w:sz w:val="28"/>
-                <w:szCs w:val="28"/>
+                <w:sz w:val="20"/>
+                <w:szCs w:val="20"/>
               </w:rPr>
               <w:t>2.5</w:t>
             </w:r>
@@ -1709,20 +1943,22 @@
     <w:p>
       <w:pPr>
         <w:rPr>
-          <w:rFonts w:ascii="Cambria Math" w:eastAsia="MS Mincho" w:hAnsi="Cambria Math" w:hint="eastAsia"/>
-        </w:rPr>
-      </w:pPr>
-    </w:p>
-    <w:p>
-      <w:pPr>
-        <w:rPr>
           <w:rFonts w:eastAsia="MS Mincho"/>
-        </w:rPr>
-      </w:pPr>
-      <w:r>
+          <w:sz w:val="20"/>
+          <w:szCs w:val="20"/>
+        </w:rPr>
+      </w:pPr>
+    </w:p>
+    <w:p>
+      <w:pPr>
         <w:rPr>
           <w:rFonts w:eastAsia="MS Mincho"/>
         </w:rPr>
+      </w:pPr>
+      <w:r>
+        <w:rPr>
+          <w:rFonts w:eastAsia="MS Mincho"/>
+        </w:rPr>
         <w:t>The highest rated apps here are Receipts and SmartReceipts, but the major feature both of them lack is Automatic Optical Character Recognition.  Our goal is to create an app that includes that in addition to the other features compared here.</w:t>
       </w:r>
     </w:p>
@@ -1738,184 +1974,184 @@
           <w:rFonts w:eastAsia="MS Mincho"/>
           <w:b/>
         </w:rPr>
+        <w:t>Target Market</w:t>
+      </w:r>
+    </w:p>
+    <w:p>
+      <w:pPr>
+        <w:rPr>
+          <w:rFonts w:eastAsia="MS Mincho"/>
+        </w:rPr>
+      </w:pPr>
+      <w:r>
+        <w:rPr>
+          <w:rFonts w:eastAsia="MS Mincho"/>
+        </w:rPr>
+        <w:t xml:space="preserve">By providing a solution that allows receipts to be quickly </w:t>
+      </w:r>
+      <w:r>
+        <w:rPr>
+          <w:rFonts w:eastAsia="MS Mincho"/>
+        </w:rPr>
+        <w:t xml:space="preserve">photographed, </w:t>
+      </w:r>
+      <w:r>
+        <w:rPr>
+          <w:rFonts w:eastAsia="MS Mincho"/>
+        </w:rPr>
+        <w:t>scanned and entered and provid</w:t>
+      </w:r>
+      <w:r>
+        <w:rPr>
+          <w:rFonts w:eastAsia="MS Mincho"/>
+        </w:rPr>
+        <w:t>e a good variety of reports, our</w:t>
+      </w:r>
+      <w:r>
+        <w:rPr>
+          <w:rFonts w:eastAsia="MS Mincho"/>
+        </w:rPr>
+        <w:t xml:space="preserve"> app will be especially useful for anyone with a significant need to track expenses and loo</w:t>
+      </w:r>
+      <w:r>
+        <w:rPr>
+          <w:rFonts w:eastAsia="MS Mincho"/>
+        </w:rPr>
+        <w:t>k for way to save money while minimizing the time they have to spend to track expenses</w:t>
+      </w:r>
+      <w:r>
+        <w:rPr>
+          <w:rFonts w:eastAsia="MS Mincho"/>
+        </w:rPr>
+        <w:t>.  This includes parents trying to pay down mortgage debt while raising a young family, or people recovering from</w:t>
+      </w:r>
+      <w:r>
+        <w:rPr>
+          <w:rFonts w:eastAsia="MS Mincho"/>
+        </w:rPr>
+        <w:t xml:space="preserve"> </w:t>
+      </w:r>
+      <w:r>
+        <w:rPr>
+          <w:rFonts w:eastAsia="MS Mincho"/>
+        </w:rPr>
+        <w:t>a layoff and trying to rebuild their savings nest egg</w:t>
+      </w:r>
+      <w:r>
+        <w:rPr>
+          <w:rFonts w:eastAsia="MS Mincho"/>
+        </w:rPr>
+        <w:t xml:space="preserve">.  </w:t>
+      </w:r>
+      <w:r>
+        <w:t xml:space="preserve">Other people do so temporarily as a learning </w:t>
+      </w:r>
+      <w:r>
+        <w:t>exercise (</w:t>
+      </w:r>
+      <w:r>
+        <w:t xml:space="preserve">i.e., some teachers of personal finance courses will tell students to very carefully track their spending for a period of time so they can learn from the data they gather).  </w:t>
+      </w:r>
+    </w:p>
+    <w:p>
+      <w:pPr>
+        <w:rPr>
+          <w:b/>
+        </w:rPr>
+      </w:pPr>
+      <w:r>
+        <w:rPr>
+          <w:b/>
+        </w:rPr>
+        <w:t>Distinct Features</w:t>
+      </w:r>
+    </w:p>
+    <w:p>
+      <w:r>
+        <w:t>The intent of this project is to include a combination of features that the existing apps that were studied do not offer</w:t>
+      </w:r>
+      <w:r>
+        <w:t xml:space="preserve"> in just one app.  Some of them have some of the individual </w:t>
+      </w:r>
+      <w:r>
+        <w:t>features</w:t>
+      </w:r>
+      <w:r>
+        <w:t xml:space="preserve"> but our combination of features will be different.  </w:t>
+      </w:r>
+      <w:r>
+        <w:t>This will consist of:</w:t>
+      </w:r>
+    </w:p>
+    <w:p>
+      <w:r>
+        <w:t xml:space="preserve">1) </w:t>
+      </w:r>
+      <w:r>
+        <w:rPr>
+          <w:lang w:val="en-CA"/>
+        </w:rPr>
+        <w:t>Photographing</w:t>
+      </w:r>
+      <w:r>
+        <w:t xml:space="preserve"> receipts</w:t>
+      </w:r>
+    </w:p>
+    <w:p>
+      <w:r>
+        <w:t xml:space="preserve">2) </w:t>
+      </w:r>
+      <w:r>
+        <w:rPr>
+          <w:lang w:val="en-CA"/>
+        </w:rPr>
+        <w:t>Putting</w:t>
+      </w:r>
+      <w:r>
+        <w:t xml:space="preserve"> the </w:t>
+      </w:r>
+      <w:r>
+        <w:rPr>
+          <w:lang w:val="en-CA"/>
+        </w:rPr>
+        <w:t>photographed</w:t>
+      </w:r>
+      <w:r>
+        <w:t xml:space="preserve"> receipts </w:t>
+      </w:r>
+      <w:r>
+        <w:t>through an O.C.R. engine and letting</w:t>
+      </w:r>
+      <w:r>
+        <w:t xml:space="preserve"> the user </w:t>
+      </w:r>
+      <w:r>
+        <w:t>correct any errors.  This will allow the data to be captured quickly, without a requirement for the service provider to supply human intervention which is very time consuming and increases the cost of an app.</w:t>
+      </w:r>
+    </w:p>
+    <w:p>
+      <w:r>
+        <w:t xml:space="preserve">3) </w:t>
+      </w:r>
+      <w:r>
+        <w:rPr>
+          <w:lang w:val="en-CA"/>
+        </w:rPr>
+        <w:t>Viewing</w:t>
+      </w:r>
+      <w:r>
+        <w:t xml:space="preserve"> the gathered</w:t>
+      </w:r>
+      <w:r>
+        <w:t xml:space="preserve"> data on the device and</w:t>
+      </w:r>
+      <w:r>
+        <w:t xml:space="preserve"> on a web app</w:t>
+      </w:r>
+    </w:p>
+    <w:p>
+      <w:r>
         <w:lastRenderedPageBreak/>
-        <w:t>Target Market</w:t>
-      </w:r>
-    </w:p>
-    <w:p>
-      <w:pPr>
-        <w:rPr>
-          <w:rFonts w:eastAsia="MS Mincho"/>
-        </w:rPr>
-      </w:pPr>
-      <w:r>
-        <w:rPr>
-          <w:rFonts w:eastAsia="MS Mincho"/>
-        </w:rPr>
-        <w:t xml:space="preserve">By providing a solution that allows receipts to be quickly </w:t>
-      </w:r>
-      <w:r>
-        <w:rPr>
-          <w:rFonts w:eastAsia="MS Mincho"/>
-        </w:rPr>
-        <w:t xml:space="preserve">photographed, </w:t>
-      </w:r>
-      <w:r>
-        <w:rPr>
-          <w:rFonts w:eastAsia="MS Mincho"/>
-        </w:rPr>
-        <w:t>scanned and entered and provid</w:t>
-      </w:r>
-      <w:r>
-        <w:rPr>
-          <w:rFonts w:eastAsia="MS Mincho"/>
-        </w:rPr>
-        <w:t>e a good variety of reports, our</w:t>
-      </w:r>
-      <w:r>
-        <w:rPr>
-          <w:rFonts w:eastAsia="MS Mincho"/>
-        </w:rPr>
-        <w:t xml:space="preserve"> app will be especially useful for anyone with a significant need to track expenses and loo</w:t>
-      </w:r>
-      <w:r>
-        <w:rPr>
-          <w:rFonts w:eastAsia="MS Mincho"/>
-        </w:rPr>
-        <w:t>k for way to save money while minimizing the time they have to spend to track expenses</w:t>
-      </w:r>
-      <w:r>
-        <w:rPr>
-          <w:rFonts w:eastAsia="MS Mincho"/>
-        </w:rPr>
-        <w:t>.  This includes parents trying to pay down mortgage debt while raising a young family, or people recovering from</w:t>
-      </w:r>
-      <w:r>
-        <w:rPr>
-          <w:rFonts w:eastAsia="MS Mincho"/>
-        </w:rPr>
-        <w:t xml:space="preserve"> </w:t>
-      </w:r>
-      <w:r>
-        <w:rPr>
-          <w:rFonts w:eastAsia="MS Mincho"/>
-        </w:rPr>
-        <w:t>a layoff and trying to rebuild their savings nest egg</w:t>
-      </w:r>
-      <w:r>
-        <w:rPr>
-          <w:rFonts w:eastAsia="MS Mincho"/>
-        </w:rPr>
-        <w:t xml:space="preserve">.  </w:t>
-      </w:r>
-      <w:r>
-        <w:t xml:space="preserve">Other people do so temporarily as a learning </w:t>
-      </w:r>
-      <w:r>
-        <w:t>exercise (</w:t>
-      </w:r>
-      <w:r>
-        <w:t xml:space="preserve">i.e., some teachers of personal finance courses will tell students to very carefully track their spending for a period of time so they can learn from the data they gather).  </w:t>
-      </w:r>
-    </w:p>
-    <w:p>
-      <w:pPr>
-        <w:rPr>
-          <w:b/>
-        </w:rPr>
-      </w:pPr>
-      <w:r>
-        <w:rPr>
-          <w:b/>
-        </w:rPr>
-        <w:t>Distinct Features</w:t>
-      </w:r>
-    </w:p>
-    <w:p>
-      <w:r>
-        <w:t>The intent of this project is to include a combination of features that the existing apps that were studied do not offer</w:t>
-      </w:r>
-      <w:r>
-        <w:t xml:space="preserve"> in just one app.  Some of them have some of the individual </w:t>
-      </w:r>
-      <w:r>
-        <w:t>features</w:t>
-      </w:r>
-      <w:r>
-        <w:t xml:space="preserve"> but our combination of features will be different.  </w:t>
-      </w:r>
-      <w:r>
-        <w:t>This will consist of:</w:t>
-      </w:r>
-    </w:p>
-    <w:p>
-      <w:r>
-        <w:t xml:space="preserve">1) </w:t>
-      </w:r>
-      <w:r>
-        <w:rPr>
-          <w:lang w:val="en-CA"/>
-        </w:rPr>
-        <w:t>Photographing</w:t>
-      </w:r>
-      <w:r>
-        <w:t xml:space="preserve"> receipts</w:t>
-      </w:r>
-    </w:p>
-    <w:p>
-      <w:r>
-        <w:t xml:space="preserve">2) </w:t>
-      </w:r>
-      <w:r>
-        <w:rPr>
-          <w:lang w:val="en-CA"/>
-        </w:rPr>
-        <w:t>Putting</w:t>
-      </w:r>
-      <w:r>
-        <w:t xml:space="preserve"> the </w:t>
-      </w:r>
-      <w:r>
-        <w:rPr>
-          <w:lang w:val="en-CA"/>
-        </w:rPr>
-        <w:t>photographed</w:t>
-      </w:r>
-      <w:r>
-        <w:t xml:space="preserve"> receipts </w:t>
-      </w:r>
-      <w:r>
-        <w:t>through an O.C.R. engine and letting</w:t>
-      </w:r>
-      <w:r>
-        <w:t xml:space="preserve"> the user </w:t>
-      </w:r>
-      <w:r>
-        <w:t>correct any errors.  This will allow the data to be captured quickly, without a requirement for the service provider to supply human intervention which is very time consuming and increases the cost of an app.</w:t>
-      </w:r>
-    </w:p>
-    <w:p>
-      <w:r>
-        <w:t xml:space="preserve">3) </w:t>
-      </w:r>
-      <w:r>
-        <w:rPr>
-          <w:lang w:val="en-CA"/>
-        </w:rPr>
-        <w:t>Viewing</w:t>
-      </w:r>
-      <w:r>
-        <w:t xml:space="preserve"> the gathered</w:t>
-      </w:r>
-      <w:r>
-        <w:t xml:space="preserve"> data on the device and</w:t>
-      </w:r>
-      <w:r>
-        <w:t xml:space="preserve"> on a web app</w:t>
-      </w:r>
-    </w:p>
-    <w:p>
-      <w:r>
         <w:t xml:space="preserve">4) </w:t>
       </w:r>
       <w:r>
@@ -2620,6 +2856,186 @@
     </w:p>
     <w:p>
       <w:pPr>
+        <w:pStyle w:val="ListParagraph"/>
+      </w:pPr>
+    </w:p>
+    <w:p>
+      <w:pPr>
+        <w:pStyle w:val="ListParagraph"/>
+      </w:pPr>
+    </w:p>
+    <w:p>
+      <w:pPr>
+        <w:pStyle w:val="ListParagraph"/>
+      </w:pPr>
+    </w:p>
+    <w:p>
+      <w:pPr>
+        <w:pStyle w:val="ListParagraph"/>
+      </w:pPr>
+    </w:p>
+    <w:p>
+      <w:pPr>
+        <w:pStyle w:val="ListParagraph"/>
+      </w:pPr>
+    </w:p>
+    <w:p>
+      <w:pPr>
+        <w:pStyle w:val="ListParagraph"/>
+      </w:pPr>
+    </w:p>
+    <w:p>
+      <w:pPr>
+        <w:pStyle w:val="ListParagraph"/>
+      </w:pPr>
+    </w:p>
+    <w:p>
+      <w:pPr>
+        <w:pStyle w:val="ListParagraph"/>
+      </w:pPr>
+    </w:p>
+    <w:p>
+      <w:pPr>
+        <w:pStyle w:val="ListParagraph"/>
+      </w:pPr>
+    </w:p>
+    <w:p>
+      <w:pPr>
+        <w:pStyle w:val="ListParagraph"/>
+      </w:pPr>
+    </w:p>
+    <w:p>
+      <w:pPr>
+        <w:pStyle w:val="ListParagraph"/>
+      </w:pPr>
+    </w:p>
+    <w:p>
+      <w:pPr>
+        <w:pStyle w:val="ListParagraph"/>
+      </w:pPr>
+    </w:p>
+    <w:p>
+      <w:pPr>
+        <w:pStyle w:val="ListParagraph"/>
+      </w:pPr>
+    </w:p>
+    <w:p>
+      <w:pPr>
+        <w:pStyle w:val="ListParagraph"/>
+      </w:pPr>
+    </w:p>
+    <w:p>
+      <w:pPr>
+        <w:pStyle w:val="ListParagraph"/>
+      </w:pPr>
+    </w:p>
+    <w:p>
+      <w:pPr>
+        <w:pStyle w:val="ListParagraph"/>
+      </w:pPr>
+    </w:p>
+    <w:p>
+      <w:pPr>
+        <w:pStyle w:val="ListParagraph"/>
+      </w:pPr>
+    </w:p>
+    <w:p>
+      <w:pPr>
+        <w:pStyle w:val="ListParagraph"/>
+      </w:pPr>
+    </w:p>
+    <w:p>
+      <w:pPr>
+        <w:pStyle w:val="ListParagraph"/>
+      </w:pPr>
+    </w:p>
+    <w:p>
+      <w:pPr>
+        <w:pStyle w:val="ListParagraph"/>
+      </w:pPr>
+    </w:p>
+    <w:p>
+      <w:pPr>
+        <w:pStyle w:val="ListParagraph"/>
+      </w:pPr>
+    </w:p>
+    <w:p>
+      <w:pPr>
+        <w:pStyle w:val="ListParagraph"/>
+      </w:pPr>
+    </w:p>
+    <w:p>
+      <w:pPr>
+        <w:pStyle w:val="ListParagraph"/>
+      </w:pPr>
+    </w:p>
+    <w:p>
+      <w:pPr>
+        <w:pStyle w:val="ListParagraph"/>
+      </w:pPr>
+    </w:p>
+    <w:p>
+      <w:pPr>
+        <w:pStyle w:val="ListParagraph"/>
+      </w:pPr>
+    </w:p>
+    <w:p>
+      <w:pPr>
+        <w:pStyle w:val="ListParagraph"/>
+      </w:pPr>
+    </w:p>
+    <w:p>
+      <w:pPr>
+        <w:pStyle w:val="ListParagraph"/>
+      </w:pPr>
+    </w:p>
+    <w:p>
+      <w:pPr>
+        <w:pStyle w:val="ListParagraph"/>
+      </w:pPr>
+    </w:p>
+    <w:p>
+      <w:pPr>
+        <w:pStyle w:val="ListParagraph"/>
+      </w:pPr>
+    </w:p>
+    <w:p>
+      <w:pPr>
+        <w:pStyle w:val="ListParagraph"/>
+      </w:pPr>
+    </w:p>
+    <w:p>
+      <w:pPr>
+        <w:pStyle w:val="ListParagraph"/>
+      </w:pPr>
+    </w:p>
+    <w:p>
+      <w:pPr>
+        <w:pStyle w:val="ListParagraph"/>
+      </w:pPr>
+    </w:p>
+    <w:p>
+      <w:pPr>
+        <w:pStyle w:val="ListParagraph"/>
+      </w:pPr>
+    </w:p>
+    <w:p>
+      <w:pPr>
+        <w:pStyle w:val="ListParagraph"/>
+      </w:pPr>
+    </w:p>
+    <w:p>
+      <w:pPr>
+        <w:pStyle w:val="ListParagraph"/>
+      </w:pPr>
+    </w:p>
+    <w:p>
+      <w:pPr>
+        <w:pStyle w:val="ListParagraph"/>
+      </w:pPr>
+    </w:p>
+    <w:p>
+      <w:pPr>
         <w:rPr>
           <w:rFonts w:eastAsia="MS Mincho"/>
           <w:b/>
@@ -2630,18 +3046,29 @@
           <w:rFonts w:eastAsia="MS Mincho"/>
           <w:b/>
         </w:rPr>
+        <w:lastRenderedPageBreak/>
         <w:t>Appendix</w:t>
       </w:r>
+      <w:r>
+        <w:rPr>
+          <w:rFonts w:eastAsia="MS Mincho"/>
+          <w:b/>
+        </w:rPr>
+        <w:t xml:space="preserve"> – Detailed Comments on existing apps.  </w:t>
+      </w:r>
+      <w:bookmarkStart w:id="0" w:name="_GoBack"/>
+      <w:bookmarkEnd w:id="0"/>
     </w:p>
     <w:tbl>
       <w:tblPr>
         <w:tblStyle w:val="TableGrid2"/>
         <w:tblW w:w="0" w:type="auto"/>
-        <w:tblLook w:val="04A0"/>
+        <w:tblLayout w:type="fixed"/>
+        <w:tblLook w:val="04A0" w:firstRow="1" w:lastRow="0" w:firstColumn="1" w:lastColumn="0" w:noHBand="0" w:noVBand="1"/>
       </w:tblPr>
       <w:tblGrid>
         <w:gridCol w:w="3510"/>
-        <w:gridCol w:w="7506"/>
+        <w:gridCol w:w="6655"/>
       </w:tblGrid>
       <w:tr>
         <w:tc>
@@ -2664,7 +3091,7 @@
         </w:tc>
         <w:tc>
           <w:tcPr>
-            <w:tcW w:w="7506" w:type="dxa"/>
+            <w:tcW w:w="6655" w:type="dxa"/>
           </w:tcPr>
           <w:p>
             <w:r>
@@ -2694,7 +3121,7 @@
         </w:tc>
         <w:tc>
           <w:tcPr>
-            <w:tcW w:w="7506" w:type="dxa"/>
+            <w:tcW w:w="6655" w:type="dxa"/>
           </w:tcPr>
           <w:p>
             <w:r>
@@ -2724,7 +3151,7 @@
         </w:tc>
         <w:tc>
           <w:tcPr>
-            <w:tcW w:w="7506" w:type="dxa"/>
+            <w:tcW w:w="6655" w:type="dxa"/>
           </w:tcPr>
           <w:p>
             <w:r>
@@ -2754,7 +3181,7 @@
         </w:tc>
         <w:tc>
           <w:tcPr>
-            <w:tcW w:w="7506" w:type="dxa"/>
+            <w:tcW w:w="6655" w:type="dxa"/>
           </w:tcPr>
           <w:p>
             <w:r>
@@ -2784,7 +3211,7 @@
         </w:tc>
         <w:tc>
           <w:tcPr>
-            <w:tcW w:w="7506" w:type="dxa"/>
+            <w:tcW w:w="6655" w:type="dxa"/>
           </w:tcPr>
           <w:p>
             <w:r>
@@ -2814,7 +3241,7 @@
         </w:tc>
         <w:tc>
           <w:tcPr>
-            <w:tcW w:w="7506" w:type="dxa"/>
+            <w:tcW w:w="6655" w:type="dxa"/>
           </w:tcPr>
           <w:p>
             <w:r>
@@ -2844,7 +3271,7 @@
         </w:tc>
         <w:tc>
           <w:tcPr>
-            <w:tcW w:w="7506" w:type="dxa"/>
+            <w:tcW w:w="6655" w:type="dxa"/>
           </w:tcPr>
           <w:p>
             <w:hyperlink r:id="rId15" w:history="1">
@@ -2883,7 +3310,7 @@
         </w:tc>
         <w:tc>
           <w:tcPr>
-            <w:tcW w:w="7506" w:type="dxa"/>
+            <w:tcW w:w="6655" w:type="dxa"/>
           </w:tcPr>
           <w:p>
             <w:r>
@@ -2904,11 +3331,12 @@
       <w:tblPr>
         <w:tblStyle w:val="TableGrid2"/>
         <w:tblW w:w="0" w:type="auto"/>
-        <w:tblLook w:val="04A0"/>
+        <w:tblLayout w:type="fixed"/>
+        <w:tblLook w:val="04A0" w:firstRow="1" w:lastRow="0" w:firstColumn="1" w:lastColumn="0" w:noHBand="0" w:noVBand="1"/>
       </w:tblPr>
       <w:tblGrid>
         <w:gridCol w:w="3510"/>
-        <w:gridCol w:w="7506"/>
+        <w:gridCol w:w="6655"/>
       </w:tblGrid>
       <w:tr>
         <w:tc>
@@ -2931,7 +3359,7 @@
         </w:tc>
         <w:tc>
           <w:tcPr>
-            <w:tcW w:w="7506" w:type="dxa"/>
+            <w:tcW w:w="6655" w:type="dxa"/>
           </w:tcPr>
           <w:p>
             <w:r>
@@ -2961,7 +3389,7 @@
         </w:tc>
         <w:tc>
           <w:tcPr>
-            <w:tcW w:w="7506" w:type="dxa"/>
+            <w:tcW w:w="6655" w:type="dxa"/>
           </w:tcPr>
           <w:p>
             <w:r>
@@ -2991,7 +3419,7 @@
         </w:tc>
         <w:tc>
           <w:tcPr>
-            <w:tcW w:w="7506" w:type="dxa"/>
+            <w:tcW w:w="6655" w:type="dxa"/>
           </w:tcPr>
           <w:p>
             <w:r>
@@ -3021,7 +3449,7 @@
         </w:tc>
         <w:tc>
           <w:tcPr>
-            <w:tcW w:w="7506" w:type="dxa"/>
+            <w:tcW w:w="6655" w:type="dxa"/>
           </w:tcPr>
           <w:p>
             <w:r>
@@ -3051,7 +3479,7 @@
         </w:tc>
         <w:tc>
           <w:tcPr>
-            <w:tcW w:w="7506" w:type="dxa"/>
+            <w:tcW w:w="6655" w:type="dxa"/>
           </w:tcPr>
           <w:p>
             <w:r>
@@ -3081,7 +3509,7 @@
         </w:tc>
         <w:tc>
           <w:tcPr>
-            <w:tcW w:w="7506" w:type="dxa"/>
+            <w:tcW w:w="6655" w:type="dxa"/>
           </w:tcPr>
           <w:p>
             <w:r>
@@ -3111,7 +3539,7 @@
         </w:tc>
         <w:tc>
           <w:tcPr>
-            <w:tcW w:w="7506" w:type="dxa"/>
+            <w:tcW w:w="6655" w:type="dxa"/>
           </w:tcPr>
           <w:p>
             <w:hyperlink r:id="rId16" w:history="1">
@@ -3150,7 +3578,7 @@
         </w:tc>
         <w:tc>
           <w:tcPr>
-            <w:tcW w:w="7506" w:type="dxa"/>
+            <w:tcW w:w="6655" w:type="dxa"/>
           </w:tcPr>
           <w:p>
             <w:r>
@@ -3177,18 +3605,18 @@
     <w:tbl>
       <w:tblPr>
         <w:tblStyle w:val="TableGrid2"/>
-        <w:tblW w:w="10795" w:type="dxa"/>
+        <w:tblW w:w="10165" w:type="dxa"/>
         <w:tblLayout w:type="fixed"/>
-        <w:tblLook w:val="04A0"/>
+        <w:tblLook w:val="04A0" w:firstRow="1" w:lastRow="0" w:firstColumn="1" w:lastColumn="0" w:noHBand="0" w:noVBand="1"/>
       </w:tblPr>
       <w:tblGrid>
-        <w:gridCol w:w="3505"/>
-        <w:gridCol w:w="7290"/>
+        <w:gridCol w:w="1975"/>
+        <w:gridCol w:w="8190"/>
       </w:tblGrid>
       <w:tr>
         <w:tc>
           <w:tcPr>
-            <w:tcW w:w="3505" w:type="dxa"/>
+            <w:tcW w:w="1975" w:type="dxa"/>
           </w:tcPr>
           <w:p>
             <w:pPr>
@@ -3206,7 +3634,7 @@
         </w:tc>
         <w:tc>
           <w:tcPr>
-            <w:tcW w:w="7290" w:type="dxa"/>
+            <w:tcW w:w="8190" w:type="dxa"/>
           </w:tcPr>
           <w:p>
             <w:r>
@@ -3218,7 +3646,7 @@
       <w:tr>
         <w:tc>
           <w:tcPr>
-            <w:tcW w:w="3505" w:type="dxa"/>
+            <w:tcW w:w="1975" w:type="dxa"/>
           </w:tcPr>
           <w:p>
             <w:pPr>
@@ -3236,7 +3664,7 @@
         </w:tc>
         <w:tc>
           <w:tcPr>
-            <w:tcW w:w="7290" w:type="dxa"/>
+            <w:tcW w:w="8190" w:type="dxa"/>
           </w:tcPr>
           <w:p>
             <w:r>
@@ -3253,7 +3681,7 @@
       <w:tr>
         <w:tc>
           <w:tcPr>
-            <w:tcW w:w="3505" w:type="dxa"/>
+            <w:tcW w:w="1975" w:type="dxa"/>
           </w:tcPr>
           <w:p>
             <w:pPr>
@@ -3271,7 +3699,7 @@
         </w:tc>
         <w:tc>
           <w:tcPr>
-            <w:tcW w:w="7290" w:type="dxa"/>
+            <w:tcW w:w="8190" w:type="dxa"/>
           </w:tcPr>
           <w:p>
             <w:r>
@@ -3283,25 +3711,26 @@
       <w:tr>
         <w:tc>
           <w:tcPr>
-            <w:tcW w:w="3505" w:type="dxa"/>
-          </w:tcPr>
-          <w:p>
-            <w:pPr>
-              <w:rPr>
-                <w:b/>
-              </w:rPr>
-            </w:pPr>
-            <w:r>
-              <w:rPr>
-                <w:b/>
-              </w:rPr>
+            <w:tcW w:w="1975" w:type="dxa"/>
+          </w:tcPr>
+          <w:p>
+            <w:pPr>
+              <w:rPr>
+                <w:b/>
+              </w:rPr>
+            </w:pPr>
+            <w:r>
+              <w:rPr>
+                <w:b/>
+              </w:rPr>
+              <w:lastRenderedPageBreak/>
               <w:t>Reports</w:t>
             </w:r>
           </w:p>
         </w:tc>
         <w:tc>
           <w:tcPr>
-            <w:tcW w:w="7290" w:type="dxa"/>
+            <w:tcW w:w="8190" w:type="dxa"/>
           </w:tcPr>
           <w:p>
             <w:r>
@@ -3313,7 +3742,7 @@
       <w:tr>
         <w:tc>
           <w:tcPr>
-            <w:tcW w:w="3505" w:type="dxa"/>
+            <w:tcW w:w="1975" w:type="dxa"/>
           </w:tcPr>
           <w:p>
             <w:pPr>
@@ -3331,7 +3760,7 @@
         </w:tc>
         <w:tc>
           <w:tcPr>
-            <w:tcW w:w="7290" w:type="dxa"/>
+            <w:tcW w:w="8190" w:type="dxa"/>
           </w:tcPr>
           <w:p>
             <w:r>
@@ -3343,7 +3772,7 @@
       <w:tr>
         <w:tc>
           <w:tcPr>
-            <w:tcW w:w="3505" w:type="dxa"/>
+            <w:tcW w:w="1975" w:type="dxa"/>
           </w:tcPr>
           <w:p>
             <w:pPr>
@@ -3361,7 +3790,7 @@
         </w:tc>
         <w:tc>
           <w:tcPr>
-            <w:tcW w:w="7290" w:type="dxa"/>
+            <w:tcW w:w="8190" w:type="dxa"/>
           </w:tcPr>
           <w:p>
             <w:r>
@@ -3373,7 +3802,7 @@
       <w:tr>
         <w:tc>
           <w:tcPr>
-            <w:tcW w:w="3505" w:type="dxa"/>
+            <w:tcW w:w="1975" w:type="dxa"/>
           </w:tcPr>
           <w:p>
             <w:pPr>
@@ -3391,7 +3820,7 @@
         </w:tc>
         <w:tc>
           <w:tcPr>
-            <w:tcW w:w="7290" w:type="dxa"/>
+            <w:tcW w:w="8190" w:type="dxa"/>
           </w:tcPr>
           <w:p>
             <w:hyperlink r:id="rId17" w:history="1">
@@ -3417,7 +3846,7 @@
       <w:tr>
         <w:tc>
           <w:tcPr>
-            <w:tcW w:w="3505" w:type="dxa"/>
+            <w:tcW w:w="1975" w:type="dxa"/>
           </w:tcPr>
           <w:p>
             <w:pPr>
@@ -3435,7 +3864,7 @@
         </w:tc>
         <w:tc>
           <w:tcPr>
-            <w:tcW w:w="7290" w:type="dxa"/>
+            <w:tcW w:w="8190" w:type="dxa"/>
           </w:tcPr>
           <w:p>
             <w:r>
@@ -3462,13 +3891,13 @@
     <w:tbl>
       <w:tblPr>
         <w:tblStyle w:val="TableGrid2"/>
-        <w:tblW w:w="10795" w:type="dxa"/>
+        <w:tblW w:w="10165" w:type="dxa"/>
         <w:tblLayout w:type="fixed"/>
-        <w:tblLook w:val="04A0"/>
+        <w:tblLook w:val="04A0" w:firstRow="1" w:lastRow="0" w:firstColumn="1" w:lastColumn="0" w:noHBand="0" w:noVBand="1"/>
       </w:tblPr>
       <w:tblGrid>
         <w:gridCol w:w="3505"/>
-        <w:gridCol w:w="7290"/>
+        <w:gridCol w:w="6660"/>
       </w:tblGrid>
       <w:tr>
         <w:tc>
@@ -3491,7 +3920,7 @@
         </w:tc>
         <w:tc>
           <w:tcPr>
-            <w:tcW w:w="7290" w:type="dxa"/>
+            <w:tcW w:w="6660" w:type="dxa"/>
           </w:tcPr>
           <w:p>
             <w:r>
@@ -3521,7 +3950,7 @@
         </w:tc>
         <w:tc>
           <w:tcPr>
-            <w:tcW w:w="7290" w:type="dxa"/>
+            <w:tcW w:w="6660" w:type="dxa"/>
           </w:tcPr>
           <w:p>
             <w:r>
@@ -3554,7 +3983,7 @@
         </w:tc>
         <w:tc>
           <w:tcPr>
-            <w:tcW w:w="7290" w:type="dxa"/>
+            <w:tcW w:w="6660" w:type="dxa"/>
           </w:tcPr>
           <w:p>
             <w:r>
@@ -3584,7 +4013,7 @@
         </w:tc>
         <w:tc>
           <w:tcPr>
-            <w:tcW w:w="7290" w:type="dxa"/>
+            <w:tcW w:w="6660" w:type="dxa"/>
           </w:tcPr>
           <w:p>
             <w:r>
@@ -3620,7 +4049,7 @@
         </w:tc>
         <w:tc>
           <w:tcPr>
-            <w:tcW w:w="7290" w:type="dxa"/>
+            <w:tcW w:w="6660" w:type="dxa"/>
           </w:tcPr>
           <w:p>
             <w:r>
@@ -3650,7 +4079,7 @@
         </w:tc>
         <w:tc>
           <w:tcPr>
-            <w:tcW w:w="7290" w:type="dxa"/>
+            <w:tcW w:w="6660" w:type="dxa"/>
           </w:tcPr>
           <w:p>
             <w:r>
@@ -3680,7 +4109,7 @@
         </w:tc>
         <w:tc>
           <w:tcPr>
-            <w:tcW w:w="7290" w:type="dxa"/>
+            <w:tcW w:w="6660" w:type="dxa"/>
           </w:tcPr>
           <w:p>
             <w:hyperlink r:id="rId18" w:history="1">
@@ -3688,19 +4117,7 @@
                 <w:rPr>
                   <w:rStyle w:val="Hyperlink"/>
                 </w:rPr>
-                <w:t>Smar</w:t>
-              </w:r>
-              <w:r>
-                <w:rPr>
-                  <w:rStyle w:val="Hyperlink"/>
-                </w:rPr>
-                <w:t>t</w:t>
-              </w:r>
-              <w:r>
-                <w:rPr>
-                  <w:rStyle w:val="Hyperlink"/>
-                </w:rPr>
-                <w:t>Receipts</w:t>
+                <w:t>SmartReceipts</w:t>
               </w:r>
             </w:hyperlink>
             <w:r>
@@ -3730,7 +4147,7 @@
         </w:tc>
         <w:tc>
           <w:tcPr>
-            <w:tcW w:w="7290" w:type="dxa"/>
+            <w:tcW w:w="6660" w:type="dxa"/>
           </w:tcPr>
           <w:p>
             <w:r>
@@ -3750,13 +4167,13 @@
     <w:tbl>
       <w:tblPr>
         <w:tblStyle w:val="TableGrid2"/>
-        <w:tblW w:w="10795" w:type="dxa"/>
+        <w:tblW w:w="10165" w:type="dxa"/>
         <w:tblLayout w:type="fixed"/>
-        <w:tblLook w:val="04A0"/>
+        <w:tblLook w:val="04A0" w:firstRow="1" w:lastRow="0" w:firstColumn="1" w:lastColumn="0" w:noHBand="0" w:noVBand="1"/>
       </w:tblPr>
       <w:tblGrid>
         <w:gridCol w:w="3505"/>
-        <w:gridCol w:w="7290"/>
+        <w:gridCol w:w="6660"/>
       </w:tblGrid>
       <w:tr>
         <w:tc>
@@ -3779,7 +4196,7 @@
         </w:tc>
         <w:tc>
           <w:tcPr>
-            <w:tcW w:w="7290" w:type="dxa"/>
+            <w:tcW w:w="6660" w:type="dxa"/>
           </w:tcPr>
           <w:p>
             <w:r>
@@ -3809,7 +4226,7 @@
         </w:tc>
         <w:tc>
           <w:tcPr>
-            <w:tcW w:w="7290" w:type="dxa"/>
+            <w:tcW w:w="6660" w:type="dxa"/>
           </w:tcPr>
           <w:p>
             <w:r>
@@ -3839,7 +4256,7 @@
         </w:tc>
         <w:tc>
           <w:tcPr>
-            <w:tcW w:w="7290" w:type="dxa"/>
+            <w:tcW w:w="6660" w:type="dxa"/>
           </w:tcPr>
           <w:p>
             <w:r>
@@ -3869,7 +4286,7 @@
         </w:tc>
         <w:tc>
           <w:tcPr>
-            <w:tcW w:w="7290" w:type="dxa"/>
+            <w:tcW w:w="6660" w:type="dxa"/>
           </w:tcPr>
           <w:p>
             <w:r>
@@ -3899,7 +4316,7 @@
         </w:tc>
         <w:tc>
           <w:tcPr>
-            <w:tcW w:w="7290" w:type="dxa"/>
+            <w:tcW w:w="6660" w:type="dxa"/>
           </w:tcPr>
           <w:p>
             <w:r>
@@ -3929,7 +4346,7 @@
         </w:tc>
         <w:tc>
           <w:tcPr>
-            <w:tcW w:w="7290" w:type="dxa"/>
+            <w:tcW w:w="6660" w:type="dxa"/>
           </w:tcPr>
           <w:p>
             <w:r>
@@ -3959,7 +4376,7 @@
         </w:tc>
         <w:tc>
           <w:tcPr>
-            <w:tcW w:w="7290" w:type="dxa"/>
+            <w:tcW w:w="6660" w:type="dxa"/>
           </w:tcPr>
           <w:p>
             <w:hyperlink r:id="rId19" w:history="1">
@@ -4011,7 +4428,7 @@
         </w:tc>
         <w:tc>
           <w:tcPr>
-            <w:tcW w:w="7290" w:type="dxa"/>
+            <w:tcW w:w="6660" w:type="dxa"/>
           </w:tcPr>
           <w:p>
             <w:r>
@@ -4038,17 +4455,17 @@
     <w:tbl>
       <w:tblPr>
         <w:tblStyle w:val="TableGrid2"/>
-        <w:tblW w:w="0" w:type="auto"/>
-        <w:tblLook w:val="04A0"/>
+        <w:tblW w:w="10165" w:type="dxa"/>
+        <w:tblLook w:val="04A0" w:firstRow="1" w:lastRow="0" w:firstColumn="1" w:lastColumn="0" w:noHBand="0" w:noVBand="1"/>
       </w:tblPr>
       <w:tblGrid>
-        <w:gridCol w:w="3510"/>
-        <w:gridCol w:w="7506"/>
+        <w:gridCol w:w="3145"/>
+        <w:gridCol w:w="7020"/>
       </w:tblGrid>
       <w:tr>
         <w:tc>
           <w:tcPr>
-            <w:tcW w:w="3510" w:type="dxa"/>
+            <w:tcW w:w="3145" w:type="dxa"/>
           </w:tcPr>
           <w:p>
             <w:pPr>
@@ -4066,7 +4483,7 @@
         </w:tc>
         <w:tc>
           <w:tcPr>
-            <w:tcW w:w="7506" w:type="dxa"/>
+            <w:tcW w:w="7020" w:type="dxa"/>
           </w:tcPr>
           <w:p>
             <w:r>
@@ -4078,25 +4495,26 @@
       <w:tr>
         <w:tc>
           <w:tcPr>
-            <w:tcW w:w="3510" w:type="dxa"/>
-          </w:tcPr>
-          <w:p>
-            <w:pPr>
-              <w:rPr>
-                <w:b/>
-              </w:rPr>
-            </w:pPr>
-            <w:r>
-              <w:rPr>
-                <w:b/>
-              </w:rPr>
+            <w:tcW w:w="3145" w:type="dxa"/>
+          </w:tcPr>
+          <w:p>
+            <w:pPr>
+              <w:rPr>
+                <w:b/>
+              </w:rPr>
+            </w:pPr>
+            <w:r>
+              <w:rPr>
+                <w:b/>
+              </w:rPr>
+              <w:lastRenderedPageBreak/>
               <w:t>Ease of installation</w:t>
             </w:r>
           </w:p>
         </w:tc>
         <w:tc>
           <w:tcPr>
-            <w:tcW w:w="7506" w:type="dxa"/>
+            <w:tcW w:w="7020" w:type="dxa"/>
           </w:tcPr>
           <w:p>
             <w:r>
@@ -4108,7 +4526,7 @@
       <w:tr>
         <w:tc>
           <w:tcPr>
-            <w:tcW w:w="3510" w:type="dxa"/>
+            <w:tcW w:w="3145" w:type="dxa"/>
           </w:tcPr>
           <w:p>
             <w:pPr>
@@ -4126,7 +4544,7 @@
         </w:tc>
         <w:tc>
           <w:tcPr>
-            <w:tcW w:w="7506" w:type="dxa"/>
+            <w:tcW w:w="7020" w:type="dxa"/>
           </w:tcPr>
           <w:p>
             <w:r>
@@ -4138,7 +4556,7 @@
       <w:tr>
         <w:tc>
           <w:tcPr>
-            <w:tcW w:w="3510" w:type="dxa"/>
+            <w:tcW w:w="3145" w:type="dxa"/>
           </w:tcPr>
           <w:p>
             <w:pPr>
@@ -4156,7 +4574,7 @@
         </w:tc>
         <w:tc>
           <w:tcPr>
-            <w:tcW w:w="7506" w:type="dxa"/>
+            <w:tcW w:w="7020" w:type="dxa"/>
           </w:tcPr>
           <w:p>
             <w:r>
@@ -4168,7 +4586,7 @@
       <w:tr>
         <w:tc>
           <w:tcPr>
-            <w:tcW w:w="3510" w:type="dxa"/>
+            <w:tcW w:w="3145" w:type="dxa"/>
           </w:tcPr>
           <w:p>
             <w:pPr>
@@ -4186,7 +4604,7 @@
         </w:tc>
         <w:tc>
           <w:tcPr>
-            <w:tcW w:w="7506" w:type="dxa"/>
+            <w:tcW w:w="7020" w:type="dxa"/>
           </w:tcPr>
           <w:p>
             <w:r>
@@ -4198,7 +4616,7 @@
       <w:tr>
         <w:tc>
           <w:tcPr>
-            <w:tcW w:w="3510" w:type="dxa"/>
+            <w:tcW w:w="3145" w:type="dxa"/>
           </w:tcPr>
           <w:p>
             <w:pPr>
@@ -4216,7 +4634,7 @@
         </w:tc>
         <w:tc>
           <w:tcPr>
-            <w:tcW w:w="7506" w:type="dxa"/>
+            <w:tcW w:w="7020" w:type="dxa"/>
           </w:tcPr>
           <w:p/>
         </w:tc>
@@ -4224,7 +4642,7 @@
       <w:tr>
         <w:tc>
           <w:tcPr>
-            <w:tcW w:w="3510" w:type="dxa"/>
+            <w:tcW w:w="3145" w:type="dxa"/>
           </w:tcPr>
           <w:p>
             <w:pPr>
@@ -4242,7 +4660,7 @@
         </w:tc>
         <w:tc>
           <w:tcPr>
-            <w:tcW w:w="7506" w:type="dxa"/>
+            <w:tcW w:w="7020" w:type="dxa"/>
           </w:tcPr>
           <w:p>
             <w:hyperlink r:id="rId21" w:history="1">
@@ -4263,7 +4681,7 @@
       <w:tr>
         <w:tc>
           <w:tcPr>
-            <w:tcW w:w="3510" w:type="dxa"/>
+            <w:tcW w:w="3145" w:type="dxa"/>
           </w:tcPr>
           <w:p>
             <w:pPr>
@@ -4281,7 +4699,7 @@
         </w:tc>
         <w:tc>
           <w:tcPr>
-            <w:tcW w:w="7506" w:type="dxa"/>
+            <w:tcW w:w="7020" w:type="dxa"/>
           </w:tcPr>
           <w:p>
             <w:r>
@@ -4293,8 +4711,8 @@
     </w:tbl>
     <w:p/>
     <w:sectPr>
-      <w:pgSz w:w="12240" w:h="20160" w:code="5"/>
-      <w:pgMar w:top="720" w:right="720" w:bottom="720" w:left="720" w:header="720" w:footer="720" w:gutter="0"/>
+      <w:pgSz w:w="12240" w:h="15840" w:code="1"/>
+      <w:pgMar w:top="1440" w:right="1440" w:bottom="1440" w:left="1440" w:header="720" w:footer="720" w:gutter="0"/>
       <w:cols w:space="720"/>
       <w:docGrid w:linePitch="360"/>
     </w:sectPr>
@@ -4303,8 +4721,8 @@
 </file>
 
 <file path=word/numbering.xml><?xml version="1.0" encoding="utf-8"?>
-<w:numbering xmlns:ve="http://schemas.openxmlformats.org/markup-compatibility/2006" xmlns:o="urn:schemas-microsoft-com:office:office" xmlns:r="http://schemas.openxmlformats.org/officeDocument/2006/relationships" xmlns:m="http://schemas.openxmlformats.org/officeDocument/2006/math" xmlns:v="urn:schemas-microsoft-com:vml" xmlns:wp="http://schemas.openxmlformats.org/drawingml/2006/wordprocessingDrawing" xmlns:w10="urn:schemas-microsoft-com:office:word" xmlns:w="http://schemas.openxmlformats.org/wordprocessingml/2006/main" xmlns:wne="http://schemas.microsoft.com/office/word/2006/wordml">
-  <w:abstractNum w:abstractNumId="0">
+<w:numbering xmlns:wpc="http://schemas.microsoft.com/office/word/2010/wordprocessingCanvas" xmlns:mc="http://schemas.openxmlformats.org/markup-compatibility/2006" xmlns:o="urn:schemas-microsoft-com:office:office" xmlns:r="http://schemas.openxmlformats.org/officeDocument/2006/relationships" xmlns:m="http://schemas.openxmlformats.org/officeDocument/2006/math" xmlns:v="urn:schemas-microsoft-com:vml" xmlns:wp14="http://schemas.microsoft.com/office/word/2010/wordprocessingDrawing" xmlns:wp="http://schemas.openxmlformats.org/drawingml/2006/wordprocessingDrawing" xmlns:w10="urn:schemas-microsoft-com:office:word" xmlns:w="http://schemas.openxmlformats.org/wordprocessingml/2006/main" xmlns:w14="http://schemas.microsoft.com/office/word/2010/wordml" xmlns:w15="http://schemas.microsoft.com/office/word/2012/wordml" xmlns:wpg="http://schemas.microsoft.com/office/word/2010/wordprocessingGroup" xmlns:wpi="http://schemas.microsoft.com/office/word/2010/wordprocessingInk" xmlns:wne="http://schemas.microsoft.com/office/word/2006/wordml" xmlns:wps="http://schemas.microsoft.com/office/word/2010/wordprocessingShape" mc:Ignorable="w14 w15 wp14">
+  <w:abstractNum w:abstractNumId="0" w15:restartNumberingAfterBreak="0">
     <w:nsid w:val="12E86F98"/>
     <w:multiLevelType w:val="hybridMultilevel"/>
     <w:tmpl w:val="D7B86178"/>
@@ -4417,7 +4835,7 @@
       </w:rPr>
     </w:lvl>
   </w:abstractNum>
-  <w:abstractNum w:abstractNumId="1">
+  <w:abstractNum w:abstractNumId="1" w15:restartNumberingAfterBreak="0">
     <w:nsid w:val="2D6E1759"/>
     <w:multiLevelType w:val="hybridMultilevel"/>
     <w:tmpl w:val="5B6CB16C"/>
@@ -4503,7 +4921,7 @@
       </w:pPr>
     </w:lvl>
   </w:abstractNum>
-  <w:abstractNum w:abstractNumId="2">
+  <w:abstractNum w:abstractNumId="2" w15:restartNumberingAfterBreak="0">
     <w:nsid w:val="399D0D2D"/>
     <w:multiLevelType w:val="hybridMultilevel"/>
     <w:tmpl w:val="3384B8CC"/>
@@ -4616,7 +5034,7 @@
       </w:rPr>
     </w:lvl>
   </w:abstractNum>
-  <w:abstractNum w:abstractNumId="3">
+  <w:abstractNum w:abstractNumId="3" w15:restartNumberingAfterBreak="0">
     <w:nsid w:val="4CCF643E"/>
     <w:multiLevelType w:val="hybridMultilevel"/>
     <w:tmpl w:val="35AC8A8A"/>
@@ -4721,7 +5139,7 @@
 </file>
 
 <file path=word/styles.xml><?xml version="1.0" encoding="utf-8"?>
-<w:styles xmlns:r="http://schemas.openxmlformats.org/officeDocument/2006/relationships" xmlns:w="http://schemas.openxmlformats.org/wordprocessingml/2006/main">
+<w:styles xmlns:mc="http://schemas.openxmlformats.org/markup-compatibility/2006" xmlns:r="http://schemas.openxmlformats.org/officeDocument/2006/relationships" xmlns:w="http://schemas.openxmlformats.org/wordprocessingml/2006/main" xmlns:w14="http://schemas.microsoft.com/office/word/2010/wordml" xmlns:w15="http://schemas.microsoft.com/office/word/2012/wordml" mc:Ignorable="w14 w15">
   <w:docDefaults>
     <w:rPrDefault>
       <w:rPr>
@@ -4737,144 +5155,378 @@
       </w:pPr>
     </w:pPrDefault>
   </w:docDefaults>
-  <w:latentStyles w:defLockedState="0" w:defUIPriority="99" w:defSemiHidden="1" w:defUnhideWhenUsed="1" w:defQFormat="0" w:count="267">
-    <w:lsdException w:name="Normal" w:semiHidden="0" w:uiPriority="0" w:unhideWhenUsed="0" w:qFormat="1"/>
-    <w:lsdException w:name="heading 1" w:semiHidden="0" w:uiPriority="9" w:unhideWhenUsed="0" w:qFormat="1"/>
-    <w:lsdException w:name="heading 2" w:uiPriority="9" w:qFormat="1"/>
-    <w:lsdException w:name="heading 3" w:uiPriority="9" w:qFormat="1"/>
-    <w:lsdException w:name="heading 4" w:uiPriority="9" w:qFormat="1"/>
-    <w:lsdException w:name="heading 5" w:uiPriority="9" w:qFormat="1"/>
-    <w:lsdException w:name="heading 6" w:uiPriority="9" w:qFormat="1"/>
-    <w:lsdException w:name="heading 7" w:uiPriority="9" w:qFormat="1"/>
-    <w:lsdException w:name="heading 8" w:uiPriority="9" w:qFormat="1"/>
-    <w:lsdException w:name="heading 9" w:uiPriority="9" w:qFormat="1"/>
-    <w:lsdException w:name="toc 1" w:uiPriority="39"/>
-    <w:lsdException w:name="toc 2" w:uiPriority="39"/>
-    <w:lsdException w:name="toc 3" w:uiPriority="39"/>
-    <w:lsdException w:name="toc 4" w:uiPriority="39"/>
-    <w:lsdException w:name="toc 5" w:uiPriority="39"/>
-    <w:lsdException w:name="toc 6" w:uiPriority="39"/>
-    <w:lsdException w:name="toc 7" w:uiPriority="39"/>
-    <w:lsdException w:name="toc 8" w:uiPriority="39"/>
-    <w:lsdException w:name="toc 9" w:uiPriority="39"/>
-    <w:lsdException w:name="caption" w:uiPriority="35" w:qFormat="1"/>
-    <w:lsdException w:name="Title" w:semiHidden="0" w:uiPriority="10" w:unhideWhenUsed="0" w:qFormat="1"/>
-    <w:lsdException w:name="Default Paragraph Font" w:uiPriority="1"/>
-    <w:lsdException w:name="Subtitle" w:semiHidden="0" w:uiPriority="11" w:unhideWhenUsed="0" w:qFormat="1"/>
-    <w:lsdException w:name="Strong" w:semiHidden="0" w:uiPriority="22" w:unhideWhenUsed="0" w:qFormat="1"/>
-    <w:lsdException w:name="Emphasis" w:semiHidden="0" w:uiPriority="20" w:unhideWhenUsed="0" w:qFormat="1"/>
-    <w:lsdException w:name="Table Grid" w:semiHidden="0" w:uiPriority="39" w:unhideWhenUsed="0"/>
-    <w:lsdException w:name="Placeholder Text" w:unhideWhenUsed="0"/>
-    <w:lsdException w:name="No Spacing" w:semiHidden="0" w:uiPriority="1" w:unhideWhenUsed="0" w:qFormat="1"/>
-    <w:lsdException w:name="Light Shading" w:semiHidden="0" w:uiPriority="60" w:unhideWhenUsed="0"/>
-    <w:lsdException w:name="Light List" w:semiHidden="0" w:uiPriority="61" w:unhideWhenUsed="0"/>
-    <w:lsdException w:name="Light Grid" w:semiHidden="0" w:uiPriority="62" w:unhideWhenUsed="0"/>
-    <w:lsdException w:name="Medium Shading 1" w:semiHidden="0" w:uiPriority="63" w:unhideWhenUsed="0"/>
-    <w:lsdException w:name="Medium Shading 2" w:semiHidden="0" w:uiPriority="64" w:unhideWhenUsed="0"/>
-    <w:lsdException w:name="Medium List 1" w:semiHidden="0" w:uiPriority="65" w:unhideWhenUsed="0"/>
-    <w:lsdException w:name="Medium List 2" w:semiHidden="0" w:uiPriority="66" w:unhideWhenUsed="0"/>
-    <w:lsdException w:name="Medium Grid 1" w:semiHidden="0" w:uiPriority="67" w:unhideWhenUsed="0"/>
-    <w:lsdException w:name="Medium Grid 2" w:semiHidden="0" w:uiPriority="68" w:unhideWhenUsed="0"/>
-    <w:lsdException w:name="Medium Grid 3" w:semiHidden="0" w:uiPriority="69" w:unhideWhenUsed="0"/>
-    <w:lsdException w:name="Dark List" w:semiHidden="0" w:uiPriority="70" w:unhideWhenUsed="0"/>
-    <w:lsdException w:name="Colorful Shading" w:semiHidden="0" w:uiPriority="71" w:unhideWhenUsed="0"/>
-    <w:lsdException w:name="Colorful List" w:semiHidden="0" w:uiPriority="72" w:unhideWhenUsed="0"/>
-    <w:lsdException w:name="Colorful Grid" w:semiHidden="0" w:uiPriority="73" w:unhideWhenUsed="0"/>
-    <w:lsdException w:name="Light Shading Accent 1" w:semiHidden="0" w:uiPriority="60" w:unhideWhenUsed="0"/>
-    <w:lsdException w:name="Light List Accent 1" w:semiHidden="0" w:uiPriority="61" w:unhideWhenUsed="0"/>
-    <w:lsdException w:name="Light Grid Accent 1" w:semiHidden="0" w:uiPriority="62" w:unhideWhenUsed="0"/>
-    <w:lsdException w:name="Medium Shading 1 Accent 1" w:semiHidden="0" w:uiPriority="63" w:unhideWhenUsed="0"/>
-    <w:lsdException w:name="Medium Shading 2 Accent 1" w:semiHidden="0" w:uiPriority="64" w:unhideWhenUsed="0"/>
-    <w:lsdException w:name="Medium List 1 Accent 1" w:semiHidden="0" w:uiPriority="65" w:unhideWhenUsed="0"/>
-    <w:lsdException w:name="Revision" w:unhideWhenUsed="0"/>
-    <w:lsdException w:name="List Paragraph" w:semiHidden="0" w:uiPriority="34" w:unhideWhenUsed="0" w:qFormat="1"/>
-    <w:lsdException w:name="Quote" w:semiHidden="0" w:uiPriority="29" w:unhideWhenUsed="0" w:qFormat="1"/>
-    <w:lsdException w:name="Intense Quote" w:semiHidden="0" w:uiPriority="30" w:unhideWhenUsed="0" w:qFormat="1"/>
-    <w:lsdException w:name="Medium List 2 Accent 1" w:semiHidden="0" w:uiPriority="66" w:unhideWhenUsed="0"/>
-    <w:lsdException w:name="Medium Grid 1 Accent 1" w:semiHidden="0" w:uiPriority="67" w:unhideWhenUsed="0"/>
-    <w:lsdException w:name="Medium Grid 2 Accent 1" w:semiHidden="0" w:uiPriority="68" w:unhideWhenUsed="0"/>
-    <w:lsdException w:name="Medium Grid 3 Accent 1" w:semiHidden="0" w:uiPriority="69" w:unhideWhenUsed="0"/>
-    <w:lsdException w:name="Dark List Accent 1" w:semiHidden="0" w:uiPriority="70" w:unhideWhenUsed="0"/>
-    <w:lsdException w:name="Colorful Shading Accent 1" w:semiHidden="0" w:uiPriority="71" w:unhideWhenUsed="0"/>
-    <w:lsdException w:name="Colorful List Accent 1" w:semiHidden="0" w:uiPriority="72" w:unhideWhenUsed="0"/>
-    <w:lsdException w:name="Colorful Grid Accent 1" w:semiHidden="0" w:uiPriority="73" w:unhideWhenUsed="0"/>
-    <w:lsdException w:name="Light Shading Accent 2" w:semiHidden="0" w:uiPriority="60" w:unhideWhenUsed="0"/>
-    <w:lsdException w:name="Light List Accent 2" w:semiHidden="0" w:uiPriority="61" w:unhideWhenUsed="0"/>
-    <w:lsdException w:name="Light Grid Accent 2" w:semiHidden="0" w:uiPriority="62" w:unhideWhenUsed="0"/>
-    <w:lsdException w:name="Medium Shading 1 Accent 2" w:semiHidden="0" w:uiPriority="63" w:unhideWhenUsed="0"/>
-    <w:lsdException w:name="Medium Shading 2 Accent 2" w:semiHidden="0" w:uiPriority="64" w:unhideWhenUsed="0"/>
-    <w:lsdException w:name="Medium List 1 Accent 2" w:semiHidden="0" w:uiPriority="65" w:unhideWhenUsed="0"/>
-    <w:lsdException w:name="Medium List 2 Accent 2" w:semiHidden="0" w:uiPriority="66" w:unhideWhenUsed="0"/>
-    <w:lsdException w:name="Medium Grid 1 Accent 2" w:semiHidden="0" w:uiPriority="67" w:unhideWhenUsed="0"/>
-    <w:lsdException w:name="Medium Grid 2 Accent 2" w:semiHidden="0" w:uiPriority="68" w:unhideWhenUsed="0"/>
-    <w:lsdException w:name="Medium Grid 3 Accent 2" w:semiHidden="0" w:uiPriority="69" w:unhideWhenUsed="0"/>
-    <w:lsdException w:name="Dark List Accent 2" w:semiHidden="0" w:uiPriority="70" w:unhideWhenUsed="0"/>
-    <w:lsdException w:name="Colorful Shading Accent 2" w:semiHidden="0" w:uiPriority="71" w:unhideWhenUsed="0"/>
-    <w:lsdException w:name="Colorful List Accent 2" w:semiHidden="0" w:uiPriority="72" w:unhideWhenUsed="0"/>
-    <w:lsdException w:name="Colorful Grid Accent 2" w:semiHidden="0" w:uiPriority="73" w:unhideWhenUsed="0"/>
-    <w:lsdException w:name="Light Shading Accent 3" w:semiHidden="0" w:uiPriority="60" w:unhideWhenUsed="0"/>
-    <w:lsdException w:name="Light List Accent 3" w:semiHidden="0" w:uiPriority="61" w:unhideWhenUsed="0"/>
-    <w:lsdException w:name="Light Grid Accent 3" w:semiHidden="0" w:uiPriority="62" w:unhideWhenUsed="0"/>
-    <w:lsdException w:name="Medium Shading 1 Accent 3" w:semiHidden="0" w:uiPriority="63" w:unhideWhenUsed="0"/>
-    <w:lsdException w:name="Medium Shading 2 Accent 3" w:semiHidden="0" w:uiPriority="64" w:unhideWhenUsed="0"/>
-    <w:lsdException w:name="Medium List 1 Accent 3" w:semiHidden="0" w:uiPriority="65" w:unhideWhenUsed="0"/>
-    <w:lsdException w:name="Medium List 2 Accent 3" w:semiHidden="0" w:uiPriority="66" w:unhideWhenUsed="0"/>
-    <w:lsdException w:name="Medium Grid 1 Accent 3" w:semiHidden="0" w:uiPriority="67" w:unhideWhenUsed="0"/>
-    <w:lsdException w:name="Medium Grid 2 Accent 3" w:semiHidden="0" w:uiPriority="68" w:unhideWhenUsed="0"/>
-    <w:lsdException w:name="Medium Grid 3 Accent 3" w:semiHidden="0" w:uiPriority="69" w:unhideWhenUsed="0"/>
-    <w:lsdException w:name="Dark List Accent 3" w:semiHidden="0" w:uiPriority="70" w:unhideWhenUsed="0"/>
-    <w:lsdException w:name="Colorful Shading Accent 3" w:semiHidden="0" w:uiPriority="71" w:unhideWhenUsed="0"/>
-    <w:lsdException w:name="Colorful List Accent 3" w:semiHidden="0" w:uiPriority="72" w:unhideWhenUsed="0"/>
-    <w:lsdException w:name="Colorful Grid Accent 3" w:semiHidden="0" w:uiPriority="73" w:unhideWhenUsed="0"/>
-    <w:lsdException w:name="Light Shading Accent 4" w:semiHidden="0" w:uiPriority="60" w:unhideWhenUsed="0"/>
-    <w:lsdException w:name="Light List Accent 4" w:semiHidden="0" w:uiPriority="61" w:unhideWhenUsed="0"/>
-    <w:lsdException w:name="Light Grid Accent 4" w:semiHidden="0" w:uiPriority="62" w:unhideWhenUsed="0"/>
-    <w:lsdException w:name="Medium Shading 1 Accent 4" w:semiHidden="0" w:uiPriority="63" w:unhideWhenUsed="0"/>
-    <w:lsdException w:name="Medium Shading 2 Accent 4" w:semiHidden="0" w:uiPriority="64" w:unhideWhenUsed="0"/>
-    <w:lsdException w:name="Medium List 1 Accent 4" w:semiHidden="0" w:uiPriority="65" w:unhideWhenUsed="0"/>
-    <w:lsdException w:name="Medium List 2 Accent 4" w:semiHidden="0" w:uiPriority="66" w:unhideWhenUsed="0"/>
-    <w:lsdException w:name="Medium Grid 1 Accent 4" w:semiHidden="0" w:uiPriority="67" w:unhideWhenUsed="0"/>
-    <w:lsdException w:name="Medium Grid 2 Accent 4" w:semiHidden="0" w:uiPriority="68" w:unhideWhenUsed="0"/>
-    <w:lsdException w:name="Medium Grid 3 Accent 4" w:semiHidden="0" w:uiPriority="69" w:unhideWhenUsed="0"/>
-    <w:lsdException w:name="Dark List Accent 4" w:semiHidden="0" w:uiPriority="70" w:unhideWhenUsed="0"/>
-    <w:lsdException w:name="Colorful Shading Accent 4" w:semiHidden="0" w:uiPriority="71" w:unhideWhenUsed="0"/>
-    <w:lsdException w:name="Colorful List Accent 4" w:semiHidden="0" w:uiPriority="72" w:unhideWhenUsed="0"/>
-    <w:lsdException w:name="Colorful Grid Accent 4" w:semiHidden="0" w:uiPriority="73" w:unhideWhenUsed="0"/>
-    <w:lsdException w:name="Light Shading Accent 5" w:semiHidden="0" w:uiPriority="60" w:unhideWhenUsed="0"/>
-    <w:lsdException w:name="Light List Accent 5" w:semiHidden="0" w:uiPriority="61" w:unhideWhenUsed="0"/>
-    <w:lsdException w:name="Light Grid Accent 5" w:semiHidden="0" w:uiPriority="62" w:unhideWhenUsed="0"/>
-    <w:lsdException w:name="Medium Shading 1 Accent 5" w:semiHidden="0" w:uiPriority="63" w:unhideWhenUsed="0"/>
-    <w:lsdException w:name="Medium Shading 2 Accent 5" w:semiHidden="0" w:uiPriority="64" w:unhideWhenUsed="0"/>
-    <w:lsdException w:name="Medium List 1 Accent 5" w:semiHidden="0" w:uiPriority="65" w:unhideWhenUsed="0"/>
-    <w:lsdException w:name="Medium List 2 Accent 5" w:semiHidden="0" w:uiPriority="66" w:unhideWhenUsed="0"/>
-    <w:lsdException w:name="Medium Grid 1 Accent 5" w:semiHidden="0" w:uiPriority="67" w:unhideWhenUsed="0"/>
-    <w:lsdException w:name="Medium Grid 2 Accent 5" w:semiHidden="0" w:uiPriority="68" w:unhideWhenUsed="0"/>
-    <w:lsdException w:name="Medium Grid 3 Accent 5" w:semiHidden="0" w:uiPriority="69" w:unhideWhenUsed="0"/>
-    <w:lsdException w:name="Dark List Accent 5" w:semiHidden="0" w:uiPriority="70" w:unhideWhenUsed="0"/>
-    <w:lsdException w:name="Colorful Shading Accent 5" w:semiHidden="0" w:uiPriority="71" w:unhideWhenUsed="0"/>
-    <w:lsdException w:name="Colorful List Accent 5" w:semiHidden="0" w:uiPriority="72" w:unhideWhenUsed="0"/>
-    <w:lsdException w:name="Colorful Grid Accent 5" w:semiHidden="0" w:uiPriority="73" w:unhideWhenUsed="0"/>
-    <w:lsdException w:name="Light Shading Accent 6" w:semiHidden="0" w:uiPriority="60" w:unhideWhenUsed="0"/>
-    <w:lsdException w:name="Light List Accent 6" w:semiHidden="0" w:uiPriority="61" w:unhideWhenUsed="0"/>
-    <w:lsdException w:name="Light Grid Accent 6" w:semiHidden="0" w:uiPriority="62" w:unhideWhenUsed="0"/>
-    <w:lsdException w:name="Medium Shading 1 Accent 6" w:semiHidden="0" w:uiPriority="63" w:unhideWhenUsed="0"/>
-    <w:lsdException w:name="Medium Shading 2 Accent 6" w:semiHidden="0" w:uiPriority="64" w:unhideWhenUsed="0"/>
-    <w:lsdException w:name="Medium List 1 Accent 6" w:semiHidden="0" w:uiPriority="65" w:unhideWhenUsed="0"/>
-    <w:lsdException w:name="Medium List 2 Accent 6" w:semiHidden="0" w:uiPriority="66" w:unhideWhenUsed="0"/>
-    <w:lsdException w:name="Medium Grid 1 Accent 6" w:semiHidden="0" w:uiPriority="67" w:unhideWhenUsed="0"/>
-    <w:lsdException w:name="Medium Grid 2 Accent 6" w:semiHidden="0" w:uiPriority="68" w:unhideWhenUsed="0"/>
-    <w:lsdException w:name="Medium Grid 3 Accent 6" w:semiHidden="0" w:uiPriority="69" w:unhideWhenUsed="0"/>
-    <w:lsdException w:name="Dark List Accent 6" w:semiHidden="0" w:uiPriority="70" w:unhideWhenUsed="0"/>
-    <w:lsdException w:name="Colorful Shading Accent 6" w:semiHidden="0" w:uiPriority="71" w:unhideWhenUsed="0"/>
-    <w:lsdException w:name="Colorful List Accent 6" w:semiHidden="0" w:uiPriority="72" w:unhideWhenUsed="0"/>
-    <w:lsdException w:name="Colorful Grid Accent 6" w:semiHidden="0" w:uiPriority="73" w:unhideWhenUsed="0"/>
-    <w:lsdException w:name="Subtle Emphasis" w:semiHidden="0" w:uiPriority="19" w:unhideWhenUsed="0" w:qFormat="1"/>
-    <w:lsdException w:name="Intense Emphasis" w:semiHidden="0" w:uiPriority="21" w:unhideWhenUsed="0" w:qFormat="1"/>
-    <w:lsdException w:name="Subtle Reference" w:semiHidden="0" w:uiPriority="31" w:unhideWhenUsed="0" w:qFormat="1"/>
-    <w:lsdException w:name="Intense Reference" w:semiHidden="0" w:uiPriority="32" w:unhideWhenUsed="0" w:qFormat="1"/>
-    <w:lsdException w:name="Book Title" w:semiHidden="0" w:uiPriority="33" w:unhideWhenUsed="0" w:qFormat="1"/>
-    <w:lsdException w:name="Bibliography" w:uiPriority="37"/>
-    <w:lsdException w:name="TOC Heading" w:uiPriority="39" w:qFormat="1"/>
+  <w:latentStyles w:defLockedState="0" w:defUIPriority="99" w:defSemiHidden="0" w:defUnhideWhenUsed="0" w:defQFormat="0" w:count="371">
+    <w:lsdException w:name="Normal" w:uiPriority="0" w:qFormat="1"/>
+    <w:lsdException w:name="heading 1" w:uiPriority="9" w:qFormat="1"/>
+    <w:lsdException w:name="heading 2" w:semiHidden="1" w:uiPriority="9" w:unhideWhenUsed="1" w:qFormat="1"/>
+    <w:lsdException w:name="heading 3" w:semiHidden="1" w:uiPriority="9" w:unhideWhenUsed="1" w:qFormat="1"/>
+    <w:lsdException w:name="heading 4" w:semiHidden="1" w:uiPriority="9" w:unhideWhenUsed="1" w:qFormat="1"/>
+    <w:lsdException w:name="heading 5" w:semiHidden="1" w:uiPriority="9" w:unhideWhenUsed="1" w:qFormat="1"/>
+    <w:lsdException w:name="heading 6" w:semiHidden="1" w:uiPriority="9" w:unhideWhenUsed="1" w:qFormat="1"/>
+    <w:lsdException w:name="heading 7" w:semiHidden="1" w:uiPriority="9" w:unhideWhenUsed="1" w:qFormat="1"/>
+    <w:lsdException w:name="heading 8" w:semiHidden="1" w:uiPriority="9" w:unhideWhenUsed="1" w:qFormat="1"/>
+    <w:lsdException w:name="heading 9" w:semiHidden="1" w:uiPriority="9" w:unhideWhenUsed="1" w:qFormat="1"/>
+    <w:lsdException w:name="index 1" w:semiHidden="1" w:unhideWhenUsed="1"/>
+    <w:lsdException w:name="index 2" w:semiHidden="1" w:unhideWhenUsed="1"/>
+    <w:lsdException w:name="index 3" w:semiHidden="1" w:unhideWhenUsed="1"/>
+    <w:lsdException w:name="index 4" w:semiHidden="1" w:unhideWhenUsed="1"/>
+    <w:lsdException w:name="index 5" w:semiHidden="1" w:unhideWhenUsed="1"/>
+    <w:lsdException w:name="index 6" w:semiHidden="1" w:unhideWhenUsed="1"/>
+    <w:lsdException w:name="index 7" w:semiHidden="1" w:unhideWhenUsed="1"/>
+    <w:lsdException w:name="index 8" w:semiHidden="1" w:unhideWhenUsed="1"/>
+    <w:lsdException w:name="index 9" w:semiHidden="1" w:unhideWhenUsed="1"/>
+    <w:lsdException w:name="toc 1" w:semiHidden="1" w:uiPriority="39" w:unhideWhenUsed="1"/>
+    <w:lsdException w:name="toc 2" w:semiHidden="1" w:uiPriority="39" w:unhideWhenUsed="1"/>
+    <w:lsdException w:name="toc 3" w:semiHidden="1" w:uiPriority="39" w:unhideWhenUsed="1"/>
+    <w:lsdException w:name="toc 4" w:semiHidden="1" w:uiPriority="39" w:unhideWhenUsed="1"/>
+    <w:lsdException w:name="toc 5" w:semiHidden="1" w:uiPriority="39" w:unhideWhenUsed="1"/>
+    <w:lsdException w:name="toc 6" w:semiHidden="1" w:uiPriority="39" w:unhideWhenUsed="1"/>
+    <w:lsdException w:name="toc 7" w:semiHidden="1" w:uiPriority="39" w:unhideWhenUsed="1"/>
+    <w:lsdException w:name="toc 8" w:semiHidden="1" w:uiPriority="39" w:unhideWhenUsed="1"/>
+    <w:lsdException w:name="toc 9" w:semiHidden="1" w:uiPriority="39" w:unhideWhenUsed="1"/>
+    <w:lsdException w:name="Normal Indent" w:semiHidden="1" w:unhideWhenUsed="1"/>
+    <w:lsdException w:name="footnote text" w:semiHidden="1" w:unhideWhenUsed="1"/>
+    <w:lsdException w:name="annotation text" w:semiHidden="1" w:unhideWhenUsed="1"/>
+    <w:lsdException w:name="header" w:semiHidden="1" w:unhideWhenUsed="1"/>
+    <w:lsdException w:name="footer" w:semiHidden="1" w:unhideWhenUsed="1"/>
+    <w:lsdException w:name="index heading" w:semiHidden="1" w:unhideWhenUsed="1"/>
+    <w:lsdException w:name="caption" w:semiHidden="1" w:uiPriority="35" w:unhideWhenUsed="1" w:qFormat="1"/>
+    <w:lsdException w:name="table of figures" w:semiHidden="1" w:unhideWhenUsed="1"/>
+    <w:lsdException w:name="envelope address" w:semiHidden="1" w:unhideWhenUsed="1"/>
+    <w:lsdException w:name="envelope return" w:semiHidden="1" w:unhideWhenUsed="1"/>
+    <w:lsdException w:name="footnote reference" w:semiHidden="1" w:unhideWhenUsed="1"/>
+    <w:lsdException w:name="annotation reference" w:semiHidden="1" w:unhideWhenUsed="1"/>
+    <w:lsdException w:name="line number" w:semiHidden="1" w:unhideWhenUsed="1"/>
+    <w:lsdException w:name="page number" w:semiHidden="1" w:unhideWhenUsed="1"/>
+    <w:lsdException w:name="endnote reference" w:semiHidden="1" w:unhideWhenUsed="1"/>
+    <w:lsdException w:name="endnote text" w:semiHidden="1" w:unhideWhenUsed="1"/>
+    <w:lsdException w:name="table of authorities" w:semiHidden="1" w:unhideWhenUsed="1"/>
+    <w:lsdException w:name="macro" w:semiHidden="1" w:unhideWhenUsed="1"/>
+    <w:lsdException w:name="toa heading" w:semiHidden="1" w:unhideWhenUsed="1"/>
+    <w:lsdException w:name="List" w:semiHidden="1" w:unhideWhenUsed="1"/>
+    <w:lsdException w:name="List Bullet" w:semiHidden="1" w:unhideWhenUsed="1"/>
+    <w:lsdException w:name="List Number" w:semiHidden="1" w:unhideWhenUsed="1"/>
+    <w:lsdException w:name="List 2" w:semiHidden="1" w:unhideWhenUsed="1"/>
+    <w:lsdException w:name="List 3" w:semiHidden="1" w:unhideWhenUsed="1"/>
+    <w:lsdException w:name="List 4" w:semiHidden="1" w:unhideWhenUsed="1"/>
+    <w:lsdException w:name="List 5" w:semiHidden="1" w:unhideWhenUsed="1"/>
+    <w:lsdException w:name="List Bullet 2" w:semiHidden="1" w:unhideWhenUsed="1"/>
+    <w:lsdException w:name="List Bullet 3" w:semiHidden="1" w:unhideWhenUsed="1"/>
+    <w:lsdException w:name="List Bullet 4" w:semiHidden="1" w:unhideWhenUsed="1"/>
+    <w:lsdException w:name="List Bullet 5" w:semiHidden="1" w:unhideWhenUsed="1"/>
+    <w:lsdException w:name="List Number 2" w:semiHidden="1" w:unhideWhenUsed="1"/>
+    <w:lsdException w:name="List Number 3" w:semiHidden="1" w:unhideWhenUsed="1"/>
+    <w:lsdException w:name="List Number 4" w:semiHidden="1" w:unhideWhenUsed="1"/>
+    <w:lsdException w:name="List Number 5" w:semiHidden="1" w:unhideWhenUsed="1"/>
+    <w:lsdException w:name="Title" w:uiPriority="10" w:qFormat="1"/>
+    <w:lsdException w:name="Closing" w:semiHidden="1" w:unhideWhenUsed="1"/>
+    <w:lsdException w:name="Signature" w:semiHidden="1" w:unhideWhenUsed="1"/>
+    <w:lsdException w:name="Default Paragraph Font" w:semiHidden="1" w:uiPriority="1" w:unhideWhenUsed="1"/>
+    <w:lsdException w:name="Body Text" w:semiHidden="1" w:unhideWhenUsed="1"/>
+    <w:lsdException w:name="Body Text Indent" w:semiHidden="1" w:unhideWhenUsed="1"/>
+    <w:lsdException w:name="List Continue" w:semiHidden="1" w:unhideWhenUsed="1"/>
+    <w:lsdException w:name="List Continue 2" w:semiHidden="1" w:unhideWhenUsed="1"/>
+    <w:lsdException w:name="List Continue 3" w:semiHidden="1" w:unhideWhenUsed="1"/>
+    <w:lsdException w:name="List Continue 4" w:semiHidden="1" w:unhideWhenUsed="1"/>
+    <w:lsdException w:name="List Continue 5" w:semiHidden="1" w:unhideWhenUsed="1"/>
+    <w:lsdException w:name="Message Header" w:semiHidden="1" w:unhideWhenUsed="1"/>
+    <w:lsdException w:name="Subtitle" w:uiPriority="11" w:qFormat="1"/>
+    <w:lsdException w:name="Salutation" w:semiHidden="1" w:unhideWhenUsed="1"/>
+    <w:lsdException w:name="Date" w:semiHidden="1" w:unhideWhenUsed="1"/>
+    <w:lsdException w:name="Body Text First Indent" w:semiHidden="1" w:unhideWhenUsed="1"/>
+    <w:lsdException w:name="Body Text First Indent 2" w:semiHidden="1" w:unhideWhenUsed="1"/>
+    <w:lsdException w:name="Note Heading" w:semiHidden="1" w:unhideWhenUsed="1"/>
+    <w:lsdException w:name="Body Text 2" w:semiHidden="1" w:unhideWhenUsed="1"/>
+    <w:lsdException w:name="Body Text 3" w:semiHidden="1" w:unhideWhenUsed="1"/>
+    <w:lsdException w:name="Body Text Indent 2" w:semiHidden="1" w:unhideWhenUsed="1"/>
+    <w:lsdException w:name="Body Text Indent 3" w:semiHidden="1" w:unhideWhenUsed="1"/>
+    <w:lsdException w:name="Block Text" w:semiHidden="1" w:unhideWhenUsed="1"/>
+    <w:lsdException w:name="Hyperlink" w:semiHidden="1" w:unhideWhenUsed="1"/>
+    <w:lsdException w:name="FollowedHyperlink" w:semiHidden="1" w:unhideWhenUsed="1"/>
+    <w:lsdException w:name="Strong" w:uiPriority="22" w:qFormat="1"/>
+    <w:lsdException w:name="Emphasis" w:uiPriority="20" w:qFormat="1"/>
+    <w:lsdException w:name="Document Map" w:semiHidden="1" w:unhideWhenUsed="1"/>
+    <w:lsdException w:name="Plain Text" w:semiHidden="1" w:unhideWhenUsed="1"/>
+    <w:lsdException w:name="E-mail Signature" w:semiHidden="1" w:unhideWhenUsed="1"/>
+    <w:lsdException w:name="HTML Top of Form" w:semiHidden="1" w:unhideWhenUsed="1"/>
+    <w:lsdException w:name="HTML Bottom of Form" w:semiHidden="1" w:unhideWhenUsed="1"/>
+    <w:lsdException w:name="Normal (Web)" w:semiHidden="1" w:unhideWhenUsed="1"/>
+    <w:lsdException w:name="HTML Acronym" w:semiHidden="1" w:unhideWhenUsed="1"/>
+    <w:lsdException w:name="HTML Address" w:semiHidden="1" w:unhideWhenUsed="1"/>
+    <w:lsdException w:name="HTML Cite" w:semiHidden="1" w:unhideWhenUsed="1"/>
+    <w:lsdException w:name="HTML Code" w:semiHidden="1" w:unhideWhenUsed="1"/>
+    <w:lsdException w:name="HTML Definition" w:semiHidden="1" w:unhideWhenUsed="1"/>
+    <w:lsdException w:name="HTML Keyboard" w:semiHidden="1" w:unhideWhenUsed="1"/>
+    <w:lsdException w:name="HTML Preformatted" w:semiHidden="1" w:unhideWhenUsed="1"/>
+    <w:lsdException w:name="HTML Sample" w:semiHidden="1" w:unhideWhenUsed="1"/>
+    <w:lsdException w:name="HTML Typewriter" w:semiHidden="1" w:unhideWhenUsed="1"/>
+    <w:lsdException w:name="HTML Variable" w:semiHidden="1" w:unhideWhenUsed="1"/>
+    <w:lsdException w:name="Normal Table" w:semiHidden="1" w:unhideWhenUsed="1"/>
+    <w:lsdException w:name="annotation subject" w:semiHidden="1" w:unhideWhenUsed="1"/>
+    <w:lsdException w:name="No List" w:semiHidden="1" w:unhideWhenUsed="1"/>
+    <w:lsdException w:name="Outline List 1" w:semiHidden="1" w:unhideWhenUsed="1"/>
+    <w:lsdException w:name="Outline List 2" w:semiHidden="1" w:unhideWhenUsed="1"/>
+    <w:lsdException w:name="Outline List 3" w:semiHidden="1" w:unhideWhenUsed="1"/>
+    <w:lsdException w:name="Table Simple 1" w:semiHidden="1" w:unhideWhenUsed="1"/>
+    <w:lsdException w:name="Table Simple 2" w:semiHidden="1" w:unhideWhenUsed="1"/>
+    <w:lsdException w:name="Table Simple 3" w:semiHidden="1" w:unhideWhenUsed="1"/>
+    <w:lsdException w:name="Table Classic 1" w:semiHidden="1" w:unhideWhenUsed="1"/>
+    <w:lsdException w:name="Table Classic 2" w:semiHidden="1" w:unhideWhenUsed="1"/>
+    <w:lsdException w:name="Table Classic 3" w:semiHidden="1" w:unhideWhenUsed="1"/>
+    <w:lsdException w:name="Table Classic 4" w:semiHidden="1" w:unhideWhenUsed="1"/>
+    <w:lsdException w:name="Table Colorful 1" w:semiHidden="1" w:unhideWhenUsed="1"/>
+    <w:lsdException w:name="Table Colorful 2" w:semiHidden="1" w:unhideWhenUsed="1"/>
+    <w:lsdException w:name="Table Colorful 3" w:semiHidden="1" w:unhideWhenUsed="1"/>
+    <w:lsdException w:name="Table Columns 1" w:semiHidden="1" w:unhideWhenUsed="1"/>
+    <w:lsdException w:name="Table Columns 2" w:semiHidden="1" w:unhideWhenUsed="1"/>
+    <w:lsdException w:name="Table Columns 3" w:semiHidden="1" w:unhideWhenUsed="1"/>
+    <w:lsdException w:name="Table Columns 4" w:semiHidden="1" w:unhideWhenUsed="1"/>
+    <w:lsdException w:name="Table Columns 5" w:semiHidden="1" w:unhideWhenUsed="1"/>
+    <w:lsdException w:name="Table Grid 1" w:semiHidden="1" w:unhideWhenUsed="1"/>
+    <w:lsdException w:name="Table Grid 2" w:semiHidden="1" w:unhideWhenUsed="1"/>
+    <w:lsdException w:name="Table Grid 3" w:semiHidden="1" w:unhideWhenUsed="1"/>
+    <w:lsdException w:name="Table Grid 4" w:semiHidden="1" w:unhideWhenUsed="1"/>
+    <w:lsdException w:name="Table Grid 5" w:semiHidden="1" w:unhideWhenUsed="1"/>
+    <w:lsdException w:name="Table Grid 6" w:semiHidden="1" w:unhideWhenUsed="1"/>
+    <w:lsdException w:name="Table Grid 7" w:semiHidden="1" w:unhideWhenUsed="1"/>
+    <w:lsdException w:name="Table Grid 8" w:semiHidden="1" w:unhideWhenUsed="1"/>
+    <w:lsdException w:name="Table List 1" w:semiHidden="1" w:unhideWhenUsed="1"/>
+    <w:lsdException w:name="Table List 2" w:semiHidden="1" w:unhideWhenUsed="1"/>
+    <w:lsdException w:name="Table List 3" w:semiHidden="1" w:unhideWhenUsed="1"/>
+    <w:lsdException w:name="Table List 4" w:semiHidden="1" w:unhideWhenUsed="1"/>
+    <w:lsdException w:name="Table List 5" w:semiHidden="1" w:unhideWhenUsed="1"/>
+    <w:lsdException w:name="Table List 6" w:semiHidden="1" w:unhideWhenUsed="1"/>
+    <w:lsdException w:name="Table List 7" w:semiHidden="1" w:unhideWhenUsed="1"/>
+    <w:lsdException w:name="Table List 8" w:semiHidden="1" w:unhideWhenUsed="1"/>
+    <w:lsdException w:name="Table 3D effects 1" w:semiHidden="1" w:unhideWhenUsed="1"/>
+    <w:lsdException w:name="Table 3D effects 2" w:semiHidden="1" w:unhideWhenUsed="1"/>
+    <w:lsdException w:name="Table 3D effects 3" w:semiHidden="1" w:unhideWhenUsed="1"/>
+    <w:lsdException w:name="Table Contemporary" w:semiHidden="1" w:unhideWhenUsed="1"/>
+    <w:lsdException w:name="Table Elegant" w:semiHidden="1" w:unhideWhenUsed="1"/>
+    <w:lsdException w:name="Table Professional" w:semiHidden="1" w:unhideWhenUsed="1"/>
+    <w:lsdException w:name="Table Subtle 1" w:semiHidden="1" w:unhideWhenUsed="1"/>
+    <w:lsdException w:name="Table Subtle 2" w:semiHidden="1" w:unhideWhenUsed="1"/>
+    <w:lsdException w:name="Table Web 1" w:semiHidden="1" w:unhideWhenUsed="1"/>
+    <w:lsdException w:name="Table Web 2" w:semiHidden="1" w:unhideWhenUsed="1"/>
+    <w:lsdException w:name="Table Web 3" w:semiHidden="1" w:unhideWhenUsed="1"/>
+    <w:lsdException w:name="Balloon Text" w:semiHidden="1" w:unhideWhenUsed="1"/>
+    <w:lsdException w:name="Table Grid" w:uiPriority="39"/>
+    <w:lsdException w:name="Table Theme" w:semiHidden="1" w:unhideWhenUsed="1"/>
+    <w:lsdException w:name="Placeholder Text" w:semiHidden="1"/>
+    <w:lsdException w:name="No Spacing" w:uiPriority="1" w:qFormat="1"/>
+    <w:lsdException w:name="Light Shading" w:uiPriority="60"/>
+    <w:lsdException w:name="Light List" w:uiPriority="61"/>
+    <w:lsdException w:name="Light Grid" w:uiPriority="62"/>
+    <w:lsdException w:name="Medium Shading 1" w:uiPriority="63"/>
+    <w:lsdException w:name="Medium Shading 2" w:uiPriority="64"/>
+    <w:lsdException w:name="Medium List 1" w:uiPriority="65"/>
+    <w:lsdException w:name="Medium List 2" w:uiPriority="66"/>
+    <w:lsdException w:name="Medium Grid 1" w:uiPriority="67"/>
+    <w:lsdException w:name="Medium Grid 2" w:uiPriority="68"/>
+    <w:lsdException w:name="Medium Grid 3" w:uiPriority="69"/>
+    <w:lsdException w:name="Dark List" w:uiPriority="70"/>
+    <w:lsdException w:name="Colorful Shading" w:uiPriority="71"/>
+    <w:lsdException w:name="Colorful List" w:uiPriority="72"/>
+    <w:lsdException w:name="Colorful Grid" w:uiPriority="73"/>
+    <w:lsdException w:name="Light Shading Accent 1" w:uiPriority="60"/>
+    <w:lsdException w:name="Light List Accent 1" w:uiPriority="61"/>
+    <w:lsdException w:name="Light Grid Accent 1" w:uiPriority="62"/>
+    <w:lsdException w:name="Medium Shading 1 Accent 1" w:uiPriority="63"/>
+    <w:lsdException w:name="Medium Shading 2 Accent 1" w:uiPriority="64"/>
+    <w:lsdException w:name="Medium List 1 Accent 1" w:uiPriority="65"/>
+    <w:lsdException w:name="Revision" w:semiHidden="1"/>
+    <w:lsdException w:name="List Paragraph" w:uiPriority="34" w:qFormat="1"/>
+    <w:lsdException w:name="Quote" w:uiPriority="29" w:qFormat="1"/>
+    <w:lsdException w:name="Intense Quote" w:uiPriority="30" w:qFormat="1"/>
+    <w:lsdException w:name="Medium List 2 Accent 1" w:uiPriority="66"/>
+    <w:lsdException w:name="Medium Grid 1 Accent 1" w:uiPriority="67"/>
+    <w:lsdException w:name="Medium Grid 2 Accent 1" w:uiPriority="68"/>
+    <w:lsdException w:name="Medium Grid 3 Accent 1" w:uiPriority="69"/>
+    <w:lsdException w:name="Dark List Accent 1" w:uiPriority="70"/>
+    <w:lsdException w:name="Colorful Shading Accent 1" w:uiPriority="71"/>
+    <w:lsdException w:name="Colorful List Accent 1" w:uiPriority="72"/>
+    <w:lsdException w:name="Colorful Grid Accent 1" w:uiPriority="73"/>
+    <w:lsdException w:name="Light Shading Accent 2" w:uiPriority="60"/>
+    <w:lsdException w:name="Light List Accent 2" w:uiPriority="61"/>
+    <w:lsdException w:name="Light Grid Accent 2" w:uiPriority="62"/>
+    <w:lsdException w:name="Medium Shading 1 Accent 2" w:uiPriority="63"/>
+    <w:lsdException w:name="Medium Shading 2 Accent 2" w:uiPriority="64"/>
+    <w:lsdException w:name="Medium List 1 Accent 2" w:uiPriority="65"/>
+    <w:lsdException w:name="Medium List 2 Accent 2" w:uiPriority="66"/>
+    <w:lsdException w:name="Medium Grid 1 Accent 2" w:uiPriority="67"/>
+    <w:lsdException w:name="Medium Grid 2 Accent 2" w:uiPriority="68"/>
+    <w:lsdException w:name="Medium Grid 3 Accent 2" w:uiPriority="69"/>
+    <w:lsdException w:name="Dark List Accent 2" w:uiPriority="70"/>
+    <w:lsdException w:name="Colorful Shading Accent 2" w:uiPriority="71"/>
+    <w:lsdException w:name="Colorful List Accent 2" w:uiPriority="72"/>
+    <w:lsdException w:name="Colorful Grid Accent 2" w:uiPriority="73"/>
+    <w:lsdException w:name="Light Shading Accent 3" w:uiPriority="60"/>
+    <w:lsdException w:name="Light List Accent 3" w:uiPriority="61"/>
+    <w:lsdException w:name="Light Grid Accent 3" w:uiPriority="62"/>
+    <w:lsdException w:name="Medium Shading 1 Accent 3" w:uiPriority="63"/>
+    <w:lsdException w:name="Medium Shading 2 Accent 3" w:uiPriority="64"/>
+    <w:lsdException w:name="Medium List 1 Accent 3" w:uiPriority="65"/>
+    <w:lsdException w:name="Medium List 2 Accent 3" w:uiPriority="66"/>
+    <w:lsdException w:name="Medium Grid 1 Accent 3" w:uiPriority="67"/>
+    <w:lsdException w:name="Medium Grid 2 Accent 3" w:uiPriority="68"/>
+    <w:lsdException w:name="Medium Grid 3 Accent 3" w:uiPriority="69"/>
+    <w:lsdException w:name="Dark List Accent 3" w:uiPriority="70"/>
+    <w:lsdException w:name="Colorful Shading Accent 3" w:uiPriority="71"/>
+    <w:lsdException w:name="Colorful List Accent 3" w:uiPriority="72"/>
+    <w:lsdException w:name="Colorful Grid Accent 3" w:uiPriority="73"/>
+    <w:lsdException w:name="Light Shading Accent 4" w:uiPriority="60"/>
+    <w:lsdException w:name="Light List Accent 4" w:uiPriority="61"/>
+    <w:lsdException w:name="Light Grid Accent 4" w:uiPriority="62"/>
+    <w:lsdException w:name="Medium Shading 1 Accent 4" w:uiPriority="63"/>
+    <w:lsdException w:name="Medium Shading 2 Accent 4" w:uiPriority="64"/>
+    <w:lsdException w:name="Medium List 1 Accent 4" w:uiPriority="65"/>
+    <w:lsdException w:name="Medium List 2 Accent 4" w:uiPriority="66"/>
+    <w:lsdException w:name="Medium Grid 1 Accent 4" w:uiPriority="67"/>
+    <w:lsdException w:name="Medium Grid 2 Accent 4" w:uiPriority="68"/>
+    <w:lsdException w:name="Medium Grid 3 Accent 4" w:uiPriority="69"/>
+    <w:lsdException w:name="Dark List Accent 4" w:uiPriority="70"/>
+    <w:lsdException w:name="Colorful Shading Accent 4" w:uiPriority="71"/>
+    <w:lsdException w:name="Colorful List Accent 4" w:uiPriority="72"/>
+    <w:lsdException w:name="Colorful Grid Accent 4" w:uiPriority="73"/>
+    <w:lsdException w:name="Light Shading Accent 5" w:uiPriority="60"/>
+    <w:lsdException w:name="Light List Accent 5" w:uiPriority="61"/>
+    <w:lsdException w:name="Light Grid Accent 5" w:uiPriority="62"/>
+    <w:lsdException w:name="Medium Shading 1 Accent 5" w:uiPriority="63"/>
+    <w:lsdException w:name="Medium Shading 2 Accent 5" w:uiPriority="64"/>
+    <w:lsdException w:name="Medium List 1 Accent 5" w:uiPriority="65"/>
+    <w:lsdException w:name="Medium List 2 Accent 5" w:uiPriority="66"/>
+    <w:lsdException w:name="Medium Grid 1 Accent 5" w:uiPriority="67"/>
+    <w:lsdException w:name="Medium Grid 2 Accent 5" w:uiPriority="68"/>
+    <w:lsdException w:name="Medium Grid 3 Accent 5" w:uiPriority="69"/>
+    <w:lsdException w:name="Dark List Accent 5" w:uiPriority="70"/>
+    <w:lsdException w:name="Colorful Shading Accent 5" w:uiPriority="71"/>
+    <w:lsdException w:name="Colorful List Accent 5" w:uiPriority="72"/>
+    <w:lsdException w:name="Colorful Grid Accent 5" w:uiPriority="73"/>
+    <w:lsdException w:name="Light Shading Accent 6" w:uiPriority="60"/>
+    <w:lsdException w:name="Light List Accent 6" w:uiPriority="61"/>
+    <w:lsdException w:name="Light Grid Accent 6" w:uiPriority="62"/>
+    <w:lsdException w:name="Medium Shading 1 Accent 6" w:uiPriority="63"/>
+    <w:lsdException w:name="Medium Shading 2 Accent 6" w:uiPriority="64"/>
+    <w:lsdException w:name="Medium List 1 Accent 6" w:uiPriority="65"/>
+    <w:lsdException w:name="Medium List 2 Accent 6" w:uiPriority="66"/>
+    <w:lsdException w:name="Medium Grid 1 Accent 6" w:uiPriority="67"/>
+    <w:lsdException w:name="Medium Grid 2 Accent 6" w:uiPriority="68"/>
+    <w:lsdException w:name="Medium Grid 3 Accent 6" w:uiPriority="69"/>
+    <w:lsdException w:name="Dark List Accent 6" w:uiPriority="70"/>
+    <w:lsdException w:name="Colorful Shading Accent 6" w:uiPriority="71"/>
+    <w:lsdException w:name="Colorful List Accent 6" w:uiPriority="72"/>
+    <w:lsdException w:name="Colorful Grid Accent 6" w:uiPriority="73"/>
+    <w:lsdException w:name="Subtle Emphasis" w:uiPriority="19" w:qFormat="1"/>
+    <w:lsdException w:name="Intense Emphasis" w:uiPriority="21" w:qFormat="1"/>
+    <w:lsdException w:name="Subtle Reference" w:uiPriority="31" w:qFormat="1"/>
+    <w:lsdException w:name="Intense Reference" w:uiPriority="32" w:qFormat="1"/>
+    <w:lsdException w:name="Book Title" w:uiPriority="33" w:qFormat="1"/>
+    <w:lsdException w:name="Bibliography" w:semiHidden="1" w:uiPriority="37" w:unhideWhenUsed="1"/>
+    <w:lsdException w:name="TOC Heading" w:semiHidden="1" w:uiPriority="39" w:unhideWhenUsed="1" w:qFormat="1"/>
+    <w:lsdException w:name="Plain Table 1" w:uiPriority="41"/>
+    <w:lsdException w:name="Plain Table 2" w:uiPriority="42"/>
+    <w:lsdException w:name="Plain Table 3" w:uiPriority="43"/>
+    <w:lsdException w:name="Plain Table 4" w:uiPriority="44"/>
+    <w:lsdException w:name="Plain Table 5" w:uiPriority="45"/>
+    <w:lsdException w:name="Grid Table Light" w:uiPriority="40"/>
+    <w:lsdException w:name="Grid Table 1 Light" w:uiPriority="46"/>
+    <w:lsdException w:name="Grid Table 2" w:uiPriority="47"/>
+    <w:lsdException w:name="Grid Table 3" w:uiPriority="48"/>
+    <w:lsdException w:name="Grid Table 4" w:uiPriority="49"/>
+    <w:lsdException w:name="Grid Table 5 Dark" w:uiPriority="50"/>
+    <w:lsdException w:name="Grid Table 6 Colorful" w:uiPriority="51"/>
+    <w:lsdException w:name="Grid Table 7 Colorful" w:uiPriority="52"/>
+    <w:lsdException w:name="Grid Table 1 Light Accent 1" w:uiPriority="46"/>
+    <w:lsdException w:name="Grid Table 2 Accent 1" w:uiPriority="47"/>
+    <w:lsdException w:name="Grid Table 3 Accent 1" w:uiPriority="48"/>
+    <w:lsdException w:name="Grid Table 4 Accent 1" w:uiPriority="49"/>
+    <w:lsdException w:name="Grid Table 5 Dark Accent 1" w:uiPriority="50"/>
+    <w:lsdException w:name="Grid Table 6 Colorful Accent 1" w:uiPriority="51"/>
+    <w:lsdException w:name="Grid Table 7 Colorful Accent 1" w:uiPriority="52"/>
+    <w:lsdException w:name="Grid Table 1 Light Accent 2" w:uiPriority="46"/>
+    <w:lsdException w:name="Grid Table 2 Accent 2" w:uiPriority="47"/>
+    <w:lsdException w:name="Grid Table 3 Accent 2" w:uiPriority="48"/>
+    <w:lsdException w:name="Grid Table 4 Accent 2" w:uiPriority="49"/>
+    <w:lsdException w:name="Grid Table 5 Dark Accent 2" w:uiPriority="50"/>
+    <w:lsdException w:name="Grid Table 6 Colorful Accent 2" w:uiPriority="51"/>
+    <w:lsdException w:name="Grid Table 7 Colorful Accent 2" w:uiPriority="52"/>
+    <w:lsdException w:name="Grid Table 1 Light Accent 3" w:uiPriority="46"/>
+    <w:lsdException w:name="Grid Table 2 Accent 3" w:uiPriority="47"/>
+    <w:lsdException w:name="Grid Table 3 Accent 3" w:uiPriority="48"/>
+    <w:lsdException w:name="Grid Table 4 Accent 3" w:uiPriority="49"/>
+    <w:lsdException w:name="Grid Table 5 Dark Accent 3" w:uiPriority="50"/>
+    <w:lsdException w:name="Grid Table 6 Colorful Accent 3" w:uiPriority="51"/>
+    <w:lsdException w:name="Grid Table 7 Colorful Accent 3" w:uiPriority="52"/>
+    <w:lsdException w:name="Grid Table 1 Light Accent 4" w:uiPriority="46"/>
+    <w:lsdException w:name="Grid Table 2 Accent 4" w:uiPriority="47"/>
+    <w:lsdException w:name="Grid Table 3 Accent 4" w:uiPriority="48"/>
+    <w:lsdException w:name="Grid Table 4 Accent 4" w:uiPriority="49"/>
+    <w:lsdException w:name="Grid Table 5 Dark Accent 4" w:uiPriority="50"/>
+    <w:lsdException w:name="Grid Table 6 Colorful Accent 4" w:uiPriority="51"/>
+    <w:lsdException w:name="Grid Table 7 Colorful Accent 4" w:uiPriority="52"/>
+    <w:lsdException w:name="Grid Table 1 Light Accent 5" w:uiPriority="46"/>
+    <w:lsdException w:name="Grid Table 2 Accent 5" w:uiPriority="47"/>
+    <w:lsdException w:name="Grid Table 3 Accent 5" w:uiPriority="48"/>
+    <w:lsdException w:name="Grid Table 4 Accent 5" w:uiPriority="49"/>
+    <w:lsdException w:name="Grid Table 5 Dark Accent 5" w:uiPriority="50"/>
+    <w:lsdException w:name="Grid Table 6 Colorful Accent 5" w:uiPriority="51"/>
+    <w:lsdException w:name="Grid Table 7 Colorful Accent 5" w:uiPriority="52"/>
+    <w:lsdException w:name="Grid Table 1 Light Accent 6" w:uiPriority="46"/>
+    <w:lsdException w:name="Grid Table 2 Accent 6" w:uiPriority="47"/>
+    <w:lsdException w:name="Grid Table 3 Accent 6" w:uiPriority="48"/>
+    <w:lsdException w:name="Grid Table 4 Accent 6" w:uiPriority="49"/>
+    <w:lsdException w:name="Grid Table 5 Dark Accent 6" w:uiPriority="50"/>
+    <w:lsdException w:name="Grid Table 6 Colorful Accent 6" w:uiPriority="51"/>
+    <w:lsdException w:name="Grid Table 7 Colorful Accent 6" w:uiPriority="52"/>
+    <w:lsdException w:name="List Table 1 Light" w:uiPriority="46"/>
+    <w:lsdException w:name="List Table 2" w:uiPriority="47"/>
+    <w:lsdException w:name="List Table 3" w:uiPriority="48"/>
+    <w:lsdException w:name="List Table 4" w:uiPriority="49"/>
+    <w:lsdException w:name="List Table 5 Dark" w:uiPriority="50"/>
+    <w:lsdException w:name="List Table 6 Colorful" w:uiPriority="51"/>
+    <w:lsdException w:name="List Table 7 Colorful" w:uiPriority="52"/>
+    <w:lsdException w:name="List Table 1 Light Accent 1" w:uiPriority="46"/>
+    <w:lsdException w:name="List Table 2 Accent 1" w:uiPriority="47"/>
+    <w:lsdException w:name="List Table 3 Accent 1" w:uiPriority="48"/>
+    <w:lsdException w:name="List Table 4 Accent 1" w:uiPriority="49"/>
+    <w:lsdException w:name="List Table 5 Dark Accent 1" w:uiPriority="50"/>
+    <w:lsdException w:name="List Table 6 Colorful Accent 1" w:uiPriority="51"/>
+    <w:lsdException w:name="List Table 7 Colorful Accent 1" w:uiPriority="52"/>
+    <w:lsdException w:name="List Table 1 Light Accent 2" w:uiPriority="46"/>
+    <w:lsdException w:name="List Table 2 Accent 2" w:uiPriority="47"/>
+    <w:lsdException w:name="List Table 3 Accent 2" w:uiPriority="48"/>
+    <w:lsdException w:name="List Table 4 Accent 2" w:uiPriority="49"/>
+    <w:lsdException w:name="List Table 5 Dark Accent 2" w:uiPriority="50"/>
+    <w:lsdException w:name="List Table 6 Colorful Accent 2" w:uiPriority="51"/>
+    <w:lsdException w:name="List Table 7 Colorful Accent 2" w:uiPriority="52"/>
+    <w:lsdException w:name="List Table 1 Light Accent 3" w:uiPriority="46"/>
+    <w:lsdException w:name="List Table 2 Accent 3" w:uiPriority="47"/>
+    <w:lsdException w:name="List Table 3 Accent 3" w:uiPriority="48"/>
+    <w:lsdException w:name="List Table 4 Accent 3" w:uiPriority="49"/>
+    <w:lsdException w:name="List Table 5 Dark Accent 3" w:uiPriority="50"/>
+    <w:lsdException w:name="List Table 6 Colorful Accent 3" w:uiPriority="51"/>
+    <w:lsdException w:name="List Table 7 Colorful Accent 3" w:uiPriority="52"/>
+    <w:lsdException w:name="List Table 1 Light Accent 4" w:uiPriority="46"/>
+    <w:lsdException w:name="List Table 2 Accent 4" w:uiPriority="47"/>
+    <w:lsdException w:name="List Table 3 Accent 4" w:uiPriority="48"/>
+    <w:lsdException w:name="List Table 4 Accent 4" w:uiPriority="49"/>
+    <w:lsdException w:name="List Table 5 Dark Accent 4" w:uiPriority="50"/>
+    <w:lsdException w:name="List Table 6 Colorful Accent 4" w:uiPriority="51"/>
+    <w:lsdException w:name="List Table 7 Colorful Accent 4" w:uiPriority="52"/>
+    <w:lsdException w:name="List Table 1 Light Accent 5" w:uiPriority="46"/>
+    <w:lsdException w:name="List Table 2 Accent 5" w:uiPriority="47"/>
+    <w:lsdException w:name="List Table 3 Accent 5" w:uiPriority="48"/>
+    <w:lsdException w:name="List Table 4 Accent 5" w:uiPriority="49"/>
+    <w:lsdException w:name="List Table 5 Dark Accent 5" w:uiPriority="50"/>
+    <w:lsdException w:name="List Table 6 Colorful Accent 5" w:uiPriority="51"/>
+    <w:lsdException w:name="List Table 7 Colorful Accent 5" w:uiPriority="52"/>
+    <w:lsdException w:name="List Table 1 Light Accent 6" w:uiPriority="46"/>
+    <w:lsdException w:name="List Table 2 Accent 6" w:uiPriority="47"/>
+    <w:lsdException w:name="List Table 3 Accent 6" w:uiPriority="48"/>
+    <w:lsdException w:name="List Table 4 Accent 6" w:uiPriority="49"/>
+    <w:lsdException w:name="List Table 5 Dark Accent 6" w:uiPriority="50"/>
+    <w:lsdException w:name="List Table 6 Colorful Accent 6" w:uiPriority="51"/>
+    <w:lsdException w:name="List Table 7 Colorful Accent 6" w:uiPriority="52"/>
   </w:latentStyles>
   <w:style w:type="paragraph" w:default="1" w:styleId="Normal">
     <w:name w:val="Normal"/>
@@ -4892,7 +5544,6 @@
     <w:uiPriority w:val="99"/>
     <w:semiHidden/>
     <w:unhideWhenUsed/>
-    <w:qFormat/>
     <w:tblPr>
       <w:tblInd w:w="0" w:type="dxa"/>
       <w:tblCellMar>
@@ -4918,7 +5569,6 @@
       <w:spacing w:after="0" w:line="240" w:lineRule="auto"/>
     </w:pPr>
     <w:tblPr>
-      <w:tblInd w:w="0" w:type="dxa"/>
       <w:tblBorders>
         <w:top w:val="single" w:sz="4" w:space="0" w:color="auto"/>
         <w:left w:val="single" w:sz="4" w:space="0" w:color="auto"/>
@@ -4927,12 +5577,6 @@
         <w:insideH w:val="single" w:sz="4" w:space="0" w:color="auto"/>
         <w:insideV w:val="single" w:sz="4" w:space="0" w:color="auto"/>
       </w:tblBorders>
-      <w:tblCellMar>
-        <w:top w:w="0" w:type="dxa"/>
-        <w:left w:w="108" w:type="dxa"/>
-        <w:bottom w:w="0" w:type="dxa"/>
-        <w:right w:w="108" w:type="dxa"/>
-      </w:tblCellMar>
     </w:tblPr>
   </w:style>
   <w:style w:type="character" w:styleId="Hyperlink">
@@ -4982,7 +5626,6 @@
       <w:rFonts w:eastAsia="MS Mincho"/>
     </w:rPr>
     <w:tblPr>
-      <w:tblInd w:w="0" w:type="dxa"/>
       <w:tblBorders>
         <w:top w:val="single" w:sz="4" w:space="0" w:color="auto"/>
         <w:left w:val="single" w:sz="4" w:space="0" w:color="auto"/>
@@ -4991,12 +5634,6 @@
         <w:insideH w:val="single" w:sz="4" w:space="0" w:color="auto"/>
         <w:insideV w:val="single" w:sz="4" w:space="0" w:color="auto"/>
       </w:tblBorders>
-      <w:tblCellMar>
-        <w:top w:w="0" w:type="dxa"/>
-        <w:left w:w="108" w:type="dxa"/>
-        <w:bottom w:w="0" w:type="dxa"/>
-        <w:right w:w="108" w:type="dxa"/>
-      </w:tblCellMar>
     </w:tblPr>
   </w:style>
   <w:style w:type="table" w:customStyle="1" w:styleId="TableGrid2">
@@ -5012,7 +5649,6 @@
       <w:rFonts w:eastAsia="MS Mincho"/>
     </w:rPr>
     <w:tblPr>
-      <w:tblInd w:w="0" w:type="dxa"/>
       <w:tblBorders>
         <w:top w:val="single" w:sz="4" w:space="0" w:color="auto"/>
         <w:left w:val="single" w:sz="4" w:space="0" w:color="auto"/>
@@ -5021,13 +5657,37 @@
         <w:insideH w:val="single" w:sz="4" w:space="0" w:color="auto"/>
         <w:insideV w:val="single" w:sz="4" w:space="0" w:color="auto"/>
       </w:tblBorders>
-      <w:tblCellMar>
-        <w:top w:w="0" w:type="dxa"/>
-        <w:left w:w="108" w:type="dxa"/>
-        <w:bottom w:w="0" w:type="dxa"/>
-        <w:right w:w="108" w:type="dxa"/>
-      </w:tblCellMar>
     </w:tblPr>
+  </w:style>
+  <w:style w:type="paragraph" w:styleId="BalloonText">
+    <w:name w:val="Balloon Text"/>
+    <w:basedOn w:val="Normal"/>
+    <w:link w:val="BalloonTextChar"/>
+    <w:uiPriority w:val="99"/>
+    <w:semiHidden/>
+    <w:unhideWhenUsed/>
+    <w:rsid w:val="004D6646"/>
+    <w:pPr>
+      <w:spacing w:after="0" w:line="240" w:lineRule="auto"/>
+    </w:pPr>
+    <w:rPr>
+      <w:rFonts w:ascii="Segoe UI" w:hAnsi="Segoe UI" w:cs="Segoe UI"/>
+      <w:sz w:val="18"/>
+      <w:szCs w:val="18"/>
+    </w:rPr>
+  </w:style>
+  <w:style w:type="character" w:customStyle="1" w:styleId="BalloonTextChar">
+    <w:name w:val="Balloon Text Char"/>
+    <w:basedOn w:val="DefaultParagraphFont"/>
+    <w:link w:val="BalloonText"/>
+    <w:uiPriority w:val="99"/>
+    <w:semiHidden/>
+    <w:rsid w:val="004D6646"/>
+    <w:rPr>
+      <w:rFonts w:ascii="Segoe UI" w:hAnsi="Segoe UI" w:cs="Segoe UI"/>
+      <w:sz w:val="18"/>
+      <w:szCs w:val="18"/>
+    </w:rPr>
   </w:style>
 </w:styles>
 </file>
@@ -5287,7 +5947,7 @@
   <a:extraClrSchemeLst/>
   <a:extLst>
     <a:ext uri="{05A4C25C-085E-4340-85A3-A5531E510DB2}">
-      <thm15:themeFamily xmlns="" xmlns:thm15="http://schemas.microsoft.com/office/thememl/2012/main" name="Office Theme" id="{62F939B6-93AF-4DB8-9C6B-D6C7DFDC589F}" vid="{4A3C46E8-61CC-4603-A589-7422A47A8E4A}"/>
+      <thm15:themeFamily xmlns:thm15="http://schemas.microsoft.com/office/thememl/2012/main" name="Office Theme" id="{62F939B6-93AF-4DB8-9C6B-D6C7DFDC589F}" vid="{4A3C46E8-61CC-4603-A589-7422A47A8E4A}"/>
     </a:ext>
   </a:extLst>
 </a:theme>

</xml_diff>

<commit_message>
Added page numbers to footer
</commit_message>
<xml_diff>
--- a/doc/Project Description.docx
+++ b/doc/Project Description.docx
@@ -2682,7 +2682,7 @@
           <w:numId w:val="1"/>
         </w:numPr>
       </w:pPr>
-      <w:hyperlink r:id="rId5" w:history="1">
+      <w:hyperlink r:id="rId7" w:history="1">
         <w:r>
           <w:rPr>
             <w:rStyle w:val="Hyperlink"/>
@@ -2699,7 +2699,7 @@
           <w:numId w:val="1"/>
         </w:numPr>
       </w:pPr>
-      <w:hyperlink r:id="rId6" w:history="1">
+      <w:hyperlink r:id="rId8" w:history="1">
         <w:r>
           <w:rPr>
             <w:rStyle w:val="Hyperlink"/>
@@ -2716,7 +2716,7 @@
           <w:numId w:val="1"/>
         </w:numPr>
       </w:pPr>
-      <w:hyperlink r:id="rId7" w:history="1">
+      <w:hyperlink r:id="rId9" w:history="1">
         <w:r>
           <w:rPr>
             <w:rStyle w:val="Hyperlink"/>
@@ -2733,7 +2733,7 @@
           <w:numId w:val="1"/>
         </w:numPr>
       </w:pPr>
-      <w:hyperlink r:id="rId8" w:history="1">
+      <w:hyperlink r:id="rId10" w:history="1">
         <w:r>
           <w:rPr>
             <w:rStyle w:val="Hyperlink"/>
@@ -2750,7 +2750,7 @@
           <w:numId w:val="1"/>
         </w:numPr>
       </w:pPr>
-      <w:hyperlink r:id="rId9" w:history="1">
+      <w:hyperlink r:id="rId11" w:history="1">
         <w:r>
           <w:rPr>
             <w:rStyle w:val="Hyperlink"/>
@@ -2772,7 +2772,7 @@
           <w:u w:val="none"/>
         </w:rPr>
       </w:pPr>
-      <w:hyperlink r:id="rId10" w:history="1">
+      <w:hyperlink r:id="rId12" w:history="1">
         <w:r>
           <w:rPr>
             <w:rStyle w:val="Hyperlink"/>
@@ -2789,7 +2789,7 @@
           <w:numId w:val="1"/>
         </w:numPr>
       </w:pPr>
-      <w:hyperlink r:id="rId11" w:history="1">
+      <w:hyperlink r:id="rId13" w:history="1">
         <w:r>
           <w:rPr>
             <w:rStyle w:val="Hyperlink"/>
@@ -2806,7 +2806,7 @@
           <w:numId w:val="1"/>
         </w:numPr>
       </w:pPr>
-      <w:hyperlink r:id="rId12" w:history="1">
+      <w:hyperlink r:id="rId14" w:history="1">
         <w:r>
           <w:rPr>
             <w:rStyle w:val="Hyperlink"/>
@@ -2823,7 +2823,7 @@
           <w:numId w:val="1"/>
         </w:numPr>
       </w:pPr>
-      <w:hyperlink r:id="rId13" w:history="1">
+      <w:hyperlink r:id="rId15" w:history="1">
         <w:r>
           <w:rPr>
             <w:rStyle w:val="Hyperlink"/>
@@ -2840,7 +2840,7 @@
           <w:numId w:val="1"/>
         </w:numPr>
       </w:pPr>
-      <w:hyperlink r:id="rId14" w:history="1">
+      <w:hyperlink r:id="rId16" w:history="1">
         <w:r>
           <w:rPr>
             <w:rStyle w:val="Hyperlink"/>
@@ -3056,8 +3056,6 @@
         </w:rPr>
         <w:t xml:space="preserve"> – Detailed Comments on existing apps.  </w:t>
       </w:r>
-      <w:bookmarkStart w:id="0" w:name="_GoBack"/>
-      <w:bookmarkEnd w:id="0"/>
     </w:p>
     <w:tbl>
       <w:tblPr>
@@ -3274,7 +3272,7 @@
             <w:tcW w:w="6655" w:type="dxa"/>
           </w:tcPr>
           <w:p>
-            <w:hyperlink r:id="rId15" w:history="1">
+            <w:hyperlink r:id="rId17" w:history="1">
               <w:r>
                 <w:rPr>
                   <w:color w:val="0563C1" w:themeColor="hyperlink"/>
@@ -3542,7 +3540,7 @@
             <w:tcW w:w="6655" w:type="dxa"/>
           </w:tcPr>
           <w:p>
-            <w:hyperlink r:id="rId16" w:history="1">
+            <w:hyperlink r:id="rId18" w:history="1">
               <w:r>
                 <w:rPr>
                   <w:color w:val="0563C1" w:themeColor="hyperlink"/>
@@ -3823,7 +3821,7 @@
             <w:tcW w:w="8190" w:type="dxa"/>
           </w:tcPr>
           <w:p>
-            <w:hyperlink r:id="rId17" w:history="1">
+            <w:hyperlink r:id="rId19" w:history="1">
               <w:r>
                 <w:rPr>
                   <w:color w:val="0563C1" w:themeColor="hyperlink"/>
@@ -4112,7 +4110,7 @@
             <w:tcW w:w="6660" w:type="dxa"/>
           </w:tcPr>
           <w:p>
-            <w:hyperlink r:id="rId18" w:history="1">
+            <w:hyperlink r:id="rId20" w:history="1">
               <w:r>
                 <w:rPr>
                   <w:rStyle w:val="Hyperlink"/>
@@ -4379,7 +4377,7 @@
             <w:tcW w:w="6660" w:type="dxa"/>
           </w:tcPr>
           <w:p>
-            <w:hyperlink r:id="rId19" w:history="1">
+            <w:hyperlink r:id="rId21" w:history="1">
               <w:r>
                 <w:rPr>
                   <w:color w:val="0563C1" w:themeColor="hyperlink"/>
@@ -4391,7 +4389,7 @@
             <w:r>
               <w:t>(</w:t>
             </w:r>
-            <w:hyperlink r:id="rId20" w:history="1">
+            <w:hyperlink r:id="rId22" w:history="1">
               <w:r>
                 <w:rPr>
                   <w:color w:val="0563C1" w:themeColor="hyperlink"/>
@@ -4663,7 +4661,7 @@
             <w:tcW w:w="7020" w:type="dxa"/>
           </w:tcPr>
           <w:p>
-            <w:hyperlink r:id="rId21" w:history="1">
+            <w:hyperlink r:id="rId23" w:history="1">
               <w:r>
                 <w:rPr>
                   <w:color w:val="0563C1" w:themeColor="hyperlink"/>
@@ -4711,6 +4709,12 @@
     </w:tbl>
     <w:p/>
     <w:sectPr>
+      <w:headerReference w:type="even" r:id="rId24"/>
+      <w:headerReference w:type="default" r:id="rId25"/>
+      <w:footerReference w:type="even" r:id="rId26"/>
+      <w:footerReference w:type="default" r:id="rId27"/>
+      <w:headerReference w:type="first" r:id="rId28"/>
+      <w:footerReference w:type="first" r:id="rId29"/>
       <w:pgSz w:w="12240" w:h="15840" w:code="1"/>
       <w:pgMar w:top="1440" w:right="1440" w:bottom="1440" w:left="1440" w:header="720" w:footer="720" w:gutter="0"/>
       <w:cols w:space="720"/>
@@ -4718,6 +4722,161 @@
     </w:sectPr>
   </w:body>
 </w:document>
+</file>
+
+<file path=word/endnotes.xml><?xml version="1.0" encoding="utf-8"?>
+<w:endnotes xmlns:wpc="http://schemas.microsoft.com/office/word/2010/wordprocessingCanvas" xmlns:mc="http://schemas.openxmlformats.org/markup-compatibility/2006" xmlns:o="urn:schemas-microsoft-com:office:office" xmlns:r="http://schemas.openxmlformats.org/officeDocument/2006/relationships" xmlns:m="http://schemas.openxmlformats.org/officeDocument/2006/math" xmlns:v="urn:schemas-microsoft-com:vml" xmlns:wp14="http://schemas.microsoft.com/office/word/2010/wordprocessingDrawing" xmlns:wp="http://schemas.openxmlformats.org/drawingml/2006/wordprocessingDrawing" xmlns:w10="urn:schemas-microsoft-com:office:word" xmlns:w="http://schemas.openxmlformats.org/wordprocessingml/2006/main" xmlns:w14="http://schemas.microsoft.com/office/word/2010/wordml" xmlns:w15="http://schemas.microsoft.com/office/word/2012/wordml" xmlns:wpg="http://schemas.microsoft.com/office/word/2010/wordprocessingGroup" xmlns:wpi="http://schemas.microsoft.com/office/word/2010/wordprocessingInk" xmlns:wne="http://schemas.microsoft.com/office/word/2006/wordml" xmlns:wps="http://schemas.microsoft.com/office/word/2010/wordprocessingShape" mc:Ignorable="w14 w15 wp14">
+  <w:endnote w:type="separator" w:id="-1">
+    <w:p>
+      <w:pPr>
+        <w:spacing w:after="0" w:line="240" w:lineRule="auto"/>
+      </w:pPr>
+      <w:r>
+        <w:separator/>
+      </w:r>
+    </w:p>
+  </w:endnote>
+  <w:endnote w:type="continuationSeparator" w:id="0">
+    <w:p>
+      <w:pPr>
+        <w:spacing w:after="0" w:line="240" w:lineRule="auto"/>
+      </w:pPr>
+      <w:r>
+        <w:continuationSeparator/>
+      </w:r>
+    </w:p>
+  </w:endnote>
+</w:endnotes>
+</file>
+
+<file path=word/footer1.xml><?xml version="1.0" encoding="utf-8"?>
+<w:ftr xmlns:wpc="http://schemas.microsoft.com/office/word/2010/wordprocessingCanvas" xmlns:mc="http://schemas.openxmlformats.org/markup-compatibility/2006" xmlns:o="urn:schemas-microsoft-com:office:office" xmlns:r="http://schemas.openxmlformats.org/officeDocument/2006/relationships" xmlns:m="http://schemas.openxmlformats.org/officeDocument/2006/math" xmlns:v="urn:schemas-microsoft-com:vml" xmlns:wp14="http://schemas.microsoft.com/office/word/2010/wordprocessingDrawing" xmlns:wp="http://schemas.openxmlformats.org/drawingml/2006/wordprocessingDrawing" xmlns:w10="urn:schemas-microsoft-com:office:word" xmlns:w="http://schemas.openxmlformats.org/wordprocessingml/2006/main" xmlns:w14="http://schemas.microsoft.com/office/word/2010/wordml" xmlns:w15="http://schemas.microsoft.com/office/word/2012/wordml" xmlns:wpg="http://schemas.microsoft.com/office/word/2010/wordprocessingGroup" xmlns:wpi="http://schemas.microsoft.com/office/word/2010/wordprocessingInk" xmlns:wne="http://schemas.microsoft.com/office/word/2006/wordml" xmlns:wps="http://schemas.microsoft.com/office/word/2010/wordprocessingShape" mc:Ignorable="w14 w15 wp14">
+  <w:p>
+    <w:pPr>
+      <w:pStyle w:val="Footer"/>
+    </w:pPr>
+  </w:p>
+</w:ftr>
+</file>
+
+<file path=word/footer2.xml><?xml version="1.0" encoding="utf-8"?>
+<w:ftr xmlns:wpc="http://schemas.microsoft.com/office/word/2010/wordprocessingCanvas" xmlns:mc="http://schemas.openxmlformats.org/markup-compatibility/2006" xmlns:o="urn:schemas-microsoft-com:office:office" xmlns:r="http://schemas.openxmlformats.org/officeDocument/2006/relationships" xmlns:m="http://schemas.openxmlformats.org/officeDocument/2006/math" xmlns:v="urn:schemas-microsoft-com:vml" xmlns:wp14="http://schemas.microsoft.com/office/word/2010/wordprocessingDrawing" xmlns:wp="http://schemas.openxmlformats.org/drawingml/2006/wordprocessingDrawing" xmlns:w10="urn:schemas-microsoft-com:office:word" xmlns:w="http://schemas.openxmlformats.org/wordprocessingml/2006/main" xmlns:w14="http://schemas.microsoft.com/office/word/2010/wordml" xmlns:w15="http://schemas.microsoft.com/office/word/2012/wordml" xmlns:wpg="http://schemas.microsoft.com/office/word/2010/wordprocessingGroup" xmlns:wpi="http://schemas.microsoft.com/office/word/2010/wordprocessingInk" xmlns:wne="http://schemas.microsoft.com/office/word/2006/wordml" xmlns:wps="http://schemas.microsoft.com/office/word/2010/wordprocessingShape" mc:Ignorable="w14 w15 wp14">
+  <w:sdt>
+    <w:sdtPr>
+      <w:id w:val="-1495331268"/>
+      <w:docPartObj>
+        <w:docPartGallery w:val="Page Numbers (Bottom of Page)"/>
+        <w:docPartUnique/>
+      </w:docPartObj>
+    </w:sdtPr>
+    <w:sdtEndPr>
+      <w:rPr>
+        <w:noProof/>
+      </w:rPr>
+    </w:sdtEndPr>
+    <w:sdtContent>
+      <w:bookmarkStart w:id="0" w:name="_GoBack" w:displacedByCustomXml="prev"/>
+      <w:bookmarkEnd w:id="0" w:displacedByCustomXml="prev"/>
+      <w:p>
+        <w:pPr>
+          <w:pStyle w:val="Footer"/>
+          <w:jc w:val="center"/>
+        </w:pPr>
+        <w:r>
+          <w:fldChar w:fldCharType="begin"/>
+        </w:r>
+        <w:r>
+          <w:instrText xml:space="preserve"> PAGE   \* MERGEFORMAT </w:instrText>
+        </w:r>
+        <w:r>
+          <w:fldChar w:fldCharType="separate"/>
+        </w:r>
+        <w:r>
+          <w:rPr>
+            <w:noProof/>
+          </w:rPr>
+          <w:t>1</w:t>
+        </w:r>
+        <w:r>
+          <w:rPr>
+            <w:noProof/>
+          </w:rPr>
+          <w:fldChar w:fldCharType="end"/>
+        </w:r>
+      </w:p>
+    </w:sdtContent>
+  </w:sdt>
+  <w:p>
+    <w:pPr>
+      <w:pStyle w:val="Footer"/>
+    </w:pPr>
+  </w:p>
+</w:ftr>
+</file>
+
+<file path=word/footer3.xml><?xml version="1.0" encoding="utf-8"?>
+<w:ftr xmlns:wpc="http://schemas.microsoft.com/office/word/2010/wordprocessingCanvas" xmlns:mc="http://schemas.openxmlformats.org/markup-compatibility/2006" xmlns:o="urn:schemas-microsoft-com:office:office" xmlns:r="http://schemas.openxmlformats.org/officeDocument/2006/relationships" xmlns:m="http://schemas.openxmlformats.org/officeDocument/2006/math" xmlns:v="urn:schemas-microsoft-com:vml" xmlns:wp14="http://schemas.microsoft.com/office/word/2010/wordprocessingDrawing" xmlns:wp="http://schemas.openxmlformats.org/drawingml/2006/wordprocessingDrawing" xmlns:w10="urn:schemas-microsoft-com:office:word" xmlns:w="http://schemas.openxmlformats.org/wordprocessingml/2006/main" xmlns:w14="http://schemas.microsoft.com/office/word/2010/wordml" xmlns:w15="http://schemas.microsoft.com/office/word/2012/wordml" xmlns:wpg="http://schemas.microsoft.com/office/word/2010/wordprocessingGroup" xmlns:wpi="http://schemas.microsoft.com/office/word/2010/wordprocessingInk" xmlns:wne="http://schemas.microsoft.com/office/word/2006/wordml" xmlns:wps="http://schemas.microsoft.com/office/word/2010/wordprocessingShape" mc:Ignorable="w14 w15 wp14">
+  <w:p>
+    <w:pPr>
+      <w:pStyle w:val="Footer"/>
+    </w:pPr>
+  </w:p>
+</w:ftr>
+</file>
+
+<file path=word/footnotes.xml><?xml version="1.0" encoding="utf-8"?>
+<w:footnotes xmlns:wpc="http://schemas.microsoft.com/office/word/2010/wordprocessingCanvas" xmlns:mc="http://schemas.openxmlformats.org/markup-compatibility/2006" xmlns:o="urn:schemas-microsoft-com:office:office" xmlns:r="http://schemas.openxmlformats.org/officeDocument/2006/relationships" xmlns:m="http://schemas.openxmlformats.org/officeDocument/2006/math" xmlns:v="urn:schemas-microsoft-com:vml" xmlns:wp14="http://schemas.microsoft.com/office/word/2010/wordprocessingDrawing" xmlns:wp="http://schemas.openxmlformats.org/drawingml/2006/wordprocessingDrawing" xmlns:w10="urn:schemas-microsoft-com:office:word" xmlns:w="http://schemas.openxmlformats.org/wordprocessingml/2006/main" xmlns:w14="http://schemas.microsoft.com/office/word/2010/wordml" xmlns:w15="http://schemas.microsoft.com/office/word/2012/wordml" xmlns:wpg="http://schemas.microsoft.com/office/word/2010/wordprocessingGroup" xmlns:wpi="http://schemas.microsoft.com/office/word/2010/wordprocessingInk" xmlns:wne="http://schemas.microsoft.com/office/word/2006/wordml" xmlns:wps="http://schemas.microsoft.com/office/word/2010/wordprocessingShape" mc:Ignorable="w14 w15 wp14">
+  <w:footnote w:type="separator" w:id="-1">
+    <w:p>
+      <w:pPr>
+        <w:spacing w:after="0" w:line="240" w:lineRule="auto"/>
+      </w:pPr>
+      <w:r>
+        <w:separator/>
+      </w:r>
+    </w:p>
+  </w:footnote>
+  <w:footnote w:type="continuationSeparator" w:id="0">
+    <w:p>
+      <w:pPr>
+        <w:spacing w:after="0" w:line="240" w:lineRule="auto"/>
+      </w:pPr>
+      <w:r>
+        <w:continuationSeparator/>
+      </w:r>
+    </w:p>
+  </w:footnote>
+</w:footnotes>
+</file>
+
+<file path=word/header1.xml><?xml version="1.0" encoding="utf-8"?>
+<w:hdr xmlns:wpc="http://schemas.microsoft.com/office/word/2010/wordprocessingCanvas" xmlns:mc="http://schemas.openxmlformats.org/markup-compatibility/2006" xmlns:o="urn:schemas-microsoft-com:office:office" xmlns:r="http://schemas.openxmlformats.org/officeDocument/2006/relationships" xmlns:m="http://schemas.openxmlformats.org/officeDocument/2006/math" xmlns:v="urn:schemas-microsoft-com:vml" xmlns:wp14="http://schemas.microsoft.com/office/word/2010/wordprocessingDrawing" xmlns:wp="http://schemas.openxmlformats.org/drawingml/2006/wordprocessingDrawing" xmlns:w10="urn:schemas-microsoft-com:office:word" xmlns:w="http://schemas.openxmlformats.org/wordprocessingml/2006/main" xmlns:w14="http://schemas.microsoft.com/office/word/2010/wordml" xmlns:w15="http://schemas.microsoft.com/office/word/2012/wordml" xmlns:wpg="http://schemas.microsoft.com/office/word/2010/wordprocessingGroup" xmlns:wpi="http://schemas.microsoft.com/office/word/2010/wordprocessingInk" xmlns:wne="http://schemas.microsoft.com/office/word/2006/wordml" xmlns:wps="http://schemas.microsoft.com/office/word/2010/wordprocessingShape" mc:Ignorable="w14 w15 wp14">
+  <w:p>
+    <w:pPr>
+      <w:pStyle w:val="Header"/>
+    </w:pPr>
+  </w:p>
+</w:hdr>
+</file>
+
+<file path=word/header2.xml><?xml version="1.0" encoding="utf-8"?>
+<w:hdr xmlns:wpc="http://schemas.microsoft.com/office/word/2010/wordprocessingCanvas" xmlns:mc="http://schemas.openxmlformats.org/markup-compatibility/2006" xmlns:o="urn:schemas-microsoft-com:office:office" xmlns:r="http://schemas.openxmlformats.org/officeDocument/2006/relationships" xmlns:m="http://schemas.openxmlformats.org/officeDocument/2006/math" xmlns:v="urn:schemas-microsoft-com:vml" xmlns:wp14="http://schemas.microsoft.com/office/word/2010/wordprocessingDrawing" xmlns:wp="http://schemas.openxmlformats.org/drawingml/2006/wordprocessingDrawing" xmlns:w10="urn:schemas-microsoft-com:office:word" xmlns:w="http://schemas.openxmlformats.org/wordprocessingml/2006/main" xmlns:w14="http://schemas.microsoft.com/office/word/2010/wordml" xmlns:w15="http://schemas.microsoft.com/office/word/2012/wordml" xmlns:wpg="http://schemas.microsoft.com/office/word/2010/wordprocessingGroup" xmlns:wpi="http://schemas.microsoft.com/office/word/2010/wordprocessingInk" xmlns:wne="http://schemas.microsoft.com/office/word/2006/wordml" xmlns:wps="http://schemas.microsoft.com/office/word/2010/wordprocessingShape" mc:Ignorable="w14 w15 wp14">
+  <w:p>
+    <w:pPr>
+      <w:pStyle w:val="Header"/>
+    </w:pPr>
+  </w:p>
+</w:hdr>
+</file>
+
+<file path=word/header3.xml><?xml version="1.0" encoding="utf-8"?>
+<w:hdr xmlns:wpc="http://schemas.microsoft.com/office/word/2010/wordprocessingCanvas" xmlns:mc="http://schemas.openxmlformats.org/markup-compatibility/2006" xmlns:o="urn:schemas-microsoft-com:office:office" xmlns:r="http://schemas.openxmlformats.org/officeDocument/2006/relationships" xmlns:m="http://schemas.openxmlformats.org/officeDocument/2006/math" xmlns:v="urn:schemas-microsoft-com:vml" xmlns:wp14="http://schemas.microsoft.com/office/word/2010/wordprocessingDrawing" xmlns:wp="http://schemas.openxmlformats.org/drawingml/2006/wordprocessingDrawing" xmlns:w10="urn:schemas-microsoft-com:office:word" xmlns:w="http://schemas.openxmlformats.org/wordprocessingml/2006/main" xmlns:w14="http://schemas.microsoft.com/office/word/2010/wordml" xmlns:w15="http://schemas.microsoft.com/office/word/2012/wordml" xmlns:wpg="http://schemas.microsoft.com/office/word/2010/wordprocessingGroup" xmlns:wpi="http://schemas.microsoft.com/office/word/2010/wordprocessingInk" xmlns:wne="http://schemas.microsoft.com/office/word/2006/wordml" xmlns:wps="http://schemas.microsoft.com/office/word/2010/wordprocessingShape" mc:Ignorable="w14 w15 wp14">
+  <w:p>
+    <w:pPr>
+      <w:pStyle w:val="Header"/>
+    </w:pPr>
+  </w:p>
+</w:hdr>
 </file>
 
 <file path=word/numbering.xml><?xml version="1.0" encoding="utf-8"?>
@@ -5689,6 +5848,50 @@
       <w:szCs w:val="18"/>
     </w:rPr>
   </w:style>
+  <w:style w:type="paragraph" w:styleId="Header">
+    <w:name w:val="header"/>
+    <w:basedOn w:val="Normal"/>
+    <w:link w:val="HeaderChar"/>
+    <w:uiPriority w:val="99"/>
+    <w:unhideWhenUsed/>
+    <w:rsid w:val="00ED0C8E"/>
+    <w:pPr>
+      <w:tabs>
+        <w:tab w:val="center" w:pos="4680"/>
+        <w:tab w:val="right" w:pos="9360"/>
+      </w:tabs>
+      <w:spacing w:after="0" w:line="240" w:lineRule="auto"/>
+    </w:pPr>
+  </w:style>
+  <w:style w:type="character" w:customStyle="1" w:styleId="HeaderChar">
+    <w:name w:val="Header Char"/>
+    <w:basedOn w:val="DefaultParagraphFont"/>
+    <w:link w:val="Header"/>
+    <w:uiPriority w:val="99"/>
+    <w:rsid w:val="00ED0C8E"/>
+  </w:style>
+  <w:style w:type="paragraph" w:styleId="Footer">
+    <w:name w:val="footer"/>
+    <w:basedOn w:val="Normal"/>
+    <w:link w:val="FooterChar"/>
+    <w:uiPriority w:val="99"/>
+    <w:unhideWhenUsed/>
+    <w:rsid w:val="00ED0C8E"/>
+    <w:pPr>
+      <w:tabs>
+        <w:tab w:val="center" w:pos="4680"/>
+        <w:tab w:val="right" w:pos="9360"/>
+      </w:tabs>
+      <w:spacing w:after="0" w:line="240" w:lineRule="auto"/>
+    </w:pPr>
+  </w:style>
+  <w:style w:type="character" w:customStyle="1" w:styleId="FooterChar">
+    <w:name w:val="Footer Char"/>
+    <w:basedOn w:val="DefaultParagraphFont"/>
+    <w:link w:val="Footer"/>
+    <w:uiPriority w:val="99"/>
+    <w:rsid w:val="00ED0C8E"/>
+  </w:style>
 </w:styles>
 </file>
 

</xml_diff>

<commit_message>
Small updates to project description
These changes are based on our discussion today.
</commit_message>
<xml_diff>
--- a/doc/Project Description.docx
+++ b/doc/Project Description.docx
@@ -16,6 +16,34 @@
         </w:rPr>
         <w:t>PROG8220 – Capstone Project Group 2 Project Description</w:t>
       </w:r>
+      <w:r>
+        <w:rPr>
+          <w:b/>
+          <w:lang w:val="en-CA"/>
+        </w:rPr>
+        <w:t xml:space="preserve"> </w:t>
+      </w:r>
+      <w:r>
+        <w:rPr>
+          <w:b/>
+          <w:lang w:val="en-CA"/>
+        </w:rPr>
+        <w:t>–</w:t>
+      </w:r>
+      <w:r>
+        <w:rPr>
+          <w:b/>
+          <w:lang w:val="en-CA"/>
+        </w:rPr>
+        <w:t xml:space="preserve"> </w:t>
+      </w:r>
+      <w:r>
+        <w:rPr>
+          <w:b/>
+          <w:lang w:val="en-CA"/>
+        </w:rPr>
+        <w:t>Receipt Keeper</w:t>
+      </w:r>
     </w:p>
     <w:p>
       <w:pPr>
@@ -32,9 +60,30 @@
       </w:r>
       <w:r>
         <w:rPr>
-          <w:lang w:val="en-CA"/>
-        </w:rPr>
-        <w:t>Chang Ho Choi, Sung Joe Kim, Hassan Nahhal, Nicholas Collins</w:t>
+          <w:b/>
+          <w:lang w:val="en-CA"/>
+        </w:rPr>
+        <w:t xml:space="preserve"> </w:t>
+      </w:r>
+      <w:r>
+        <w:rPr>
+          <w:lang w:val="en-CA"/>
+        </w:rPr>
+        <w:t xml:space="preserve">Chang Ho Choi, Sung Joe Kim, Hassan </w:t>
+      </w:r>
+      <w:proofErr w:type="spellStart"/>
+      <w:r>
+        <w:rPr>
+          <w:lang w:val="en-CA"/>
+        </w:rPr>
+        <w:t>Nahhal</w:t>
+      </w:r>
+      <w:proofErr w:type="spellEnd"/>
+      <w:r>
+        <w:rPr>
+          <w:lang w:val="en-CA"/>
+        </w:rPr>
+        <w:t>, Nicholas Collins</w:t>
       </w:r>
     </w:p>
     <w:p>
@@ -62,13 +111,27 @@
         <w:rPr>
           <w:lang w:val="en-CA"/>
         </w:rPr>
-        <w:t xml:space="preserve">Many existing apps for </w:t>
-      </w:r>
-      <w:r>
-        <w:rPr>
-          <w:lang w:val="en-CA"/>
-        </w:rPr>
-        <w:t xml:space="preserve"> using receipts to track</w:t>
+        <w:t xml:space="preserve">Many existing apps </w:t>
+      </w:r>
+      <w:proofErr w:type="gramStart"/>
+      <w:r>
+        <w:rPr>
+          <w:lang w:val="en-CA"/>
+        </w:rPr>
+        <w:t xml:space="preserve">for </w:t>
+      </w:r>
+      <w:r>
+        <w:rPr>
+          <w:lang w:val="en-CA"/>
+        </w:rPr>
+        <w:t xml:space="preserve"> using</w:t>
+      </w:r>
+      <w:proofErr w:type="gramEnd"/>
+      <w:r>
+        <w:rPr>
+          <w:lang w:val="en-CA"/>
+        </w:rPr>
+        <w:t xml:space="preserve"> receipts to track</w:t>
       </w:r>
       <w:r>
         <w:rPr>
@@ -100,8 +163,6 @@
         </w:rPr>
         <w:t>A</w:t>
       </w:r>
-      <w:bookmarkStart w:id="0" w:name="_GoBack"/>
-      <w:bookmarkEnd w:id="0"/>
       <w:r>
         <w:rPr>
           <w:lang w:val="en-CA"/>
@@ -303,7 +364,7 @@
         <w:rPr>
           <w:lang w:val="en-CA"/>
         </w:rPr>
-        <w:t>Our app</w:t>
+        <w:t>Receipt Keeper</w:t>
       </w:r>
       <w:r>
         <w:rPr>
@@ -327,7 +388,39 @@
         <w:rPr>
           <w:lang w:val="en-CA"/>
         </w:rPr>
-        <w:t xml:space="preserve">se O.C.R. to make gathering the data </w:t>
+        <w:t xml:space="preserve">se </w:t>
+      </w:r>
+      <w:r>
+        <w:rPr>
+          <w:lang w:val="en-CA"/>
+        </w:rPr>
+        <w:t xml:space="preserve">Optical Character </w:t>
+      </w:r>
+      <w:proofErr w:type="gramStart"/>
+      <w:r>
+        <w:rPr>
+          <w:lang w:val="en-CA"/>
+        </w:rPr>
+        <w:t>Recognition(</w:t>
+      </w:r>
+      <w:proofErr w:type="gramEnd"/>
+      <w:r>
+        <w:rPr>
+          <w:lang w:val="en-CA"/>
+        </w:rPr>
+        <w:t>O.C.R.</w:t>
+      </w:r>
+      <w:r>
+        <w:rPr>
+          <w:lang w:val="en-CA"/>
+        </w:rPr>
+        <w:t>)</w:t>
+      </w:r>
+      <w:r>
+        <w:rPr>
+          <w:lang w:val="en-CA"/>
+        </w:rPr>
+        <w:t xml:space="preserve"> to make gathering the data </w:t>
       </w:r>
       <w:r>
         <w:rPr>
@@ -375,7 +468,7 @@
         <w:rPr>
           <w:lang w:val="en-CA"/>
         </w:rPr>
-        <w:t>log in</w:t>
+        <w:t>sign up</w:t>
       </w:r>
       <w:r>
         <w:rPr>
@@ -393,7 +486,14 @@
         <w:rPr>
           <w:lang w:val="en-CA"/>
         </w:rPr>
-        <w:t xml:space="preserve">and will only ask for fees </w:t>
+        <w:t xml:space="preserve">and will only ask for </w:t>
+      </w:r>
+      <w:proofErr w:type="gramStart"/>
+      <w:r>
+        <w:rPr>
+          <w:lang w:val="en-CA"/>
+        </w:rPr>
+        <w:t xml:space="preserve">fees </w:t>
       </w:r>
       <w:r>
         <w:rPr>
@@ -405,7 +505,14 @@
         <w:rPr>
           <w:lang w:val="en-CA"/>
         </w:rPr>
-        <w:t>when users have exceeded a certain number of receipts</w:t>
+        <w:t>when</w:t>
+      </w:r>
+      <w:proofErr w:type="gramEnd"/>
+      <w:r>
+        <w:rPr>
+          <w:lang w:val="en-CA"/>
+        </w:rPr>
+        <w:t xml:space="preserve"> users have exceeded a certain number of receipts</w:t>
       </w:r>
       <w:r>
         <w:rPr>
@@ -428,7 +535,39 @@
         <w:t>formats (</w:t>
       </w:r>
       <w:r>
-        <w:t>mm-dd-yyyy or yy/dd/mm, etc.) and store names can be harder to get with O.C.R.</w:t>
+        <w:t>mm-</w:t>
+      </w:r>
+      <w:proofErr w:type="spellStart"/>
+      <w:r>
+        <w:t>dd</w:t>
+      </w:r>
+      <w:proofErr w:type="spellEnd"/>
+      <w:r>
+        <w:t>-</w:t>
+      </w:r>
+      <w:proofErr w:type="spellStart"/>
+      <w:r>
+        <w:t>yyyy</w:t>
+      </w:r>
+      <w:proofErr w:type="spellEnd"/>
+      <w:r>
+        <w:t xml:space="preserve"> or </w:t>
+      </w:r>
+      <w:proofErr w:type="spellStart"/>
+      <w:r>
+        <w:t>yy</w:t>
+      </w:r>
+      <w:proofErr w:type="spellEnd"/>
+      <w:r>
+        <w:t>/</w:t>
+      </w:r>
+      <w:proofErr w:type="spellStart"/>
+      <w:r>
+        <w:t>dd</w:t>
+      </w:r>
+      <w:proofErr w:type="spellEnd"/>
+      <w:r>
+        <w:t>/mm, etc.) and store names can be harder to get with O.C.R.</w:t>
       </w:r>
     </w:p>
     <w:p>
@@ -446,7 +585,13 @@
     </w:p>
     <w:p>
       <w:r>
-        <w:t xml:space="preserve">This app will be built to work on Android devices and will also include a web app.  This will make it easier for people to manage categories, tags and reports while having the convenience of scanning receipts wherever they are.  </w:t>
+        <w:rPr>
+          <w:lang w:val="en-CA"/>
+        </w:rPr>
+        <w:t>Receipt Keeper</w:t>
+      </w:r>
+      <w:r>
+        <w:t xml:space="preserve"> will be built to work on Android devices and will also include a web app.  This will make it easier for people to manage categories, tags and reports while having the convenience of scanning receipts wherever they are.  </w:t>
       </w:r>
     </w:p>
     <w:p>
@@ -462,7 +607,15 @@
         <w:t>To get a sense for what existing apps do, a sample of apps for scanning receipts or general document</w:t>
       </w:r>
       <w:r>
-        <w:t xml:space="preserve"> photographing and scanning with</w:t>
+        <w:t xml:space="preserve"> photographing and </w:t>
+      </w:r>
+      <w:proofErr w:type="gramStart"/>
+      <w:r>
+        <w:t>scanning</w:t>
+      </w:r>
+      <w:proofErr w:type="gramEnd"/>
+      <w:r>
+        <w:t xml:space="preserve"> with</w:t>
       </w:r>
       <w:r>
         <w:t xml:space="preserve"> Android </w:t>
@@ -679,12 +832,14 @@
                 <w:b/>
               </w:rPr>
             </w:pPr>
+            <w:proofErr w:type="spellStart"/>
             <w:r>
               <w:rPr>
                 <w:b/>
               </w:rPr>
               <w:t>Expensify</w:t>
             </w:r>
+            <w:proofErr w:type="spellEnd"/>
           </w:p>
         </w:tc>
         <w:tc>
@@ -1709,7 +1864,7 @@
     <w:p>
       <w:pPr>
         <w:rPr>
-          <w:rFonts w:ascii="Cambria Math" w:eastAsia="MS Mincho" w:hAnsi="Cambria Math" w:hint="eastAsia"/>
+          <w:rFonts w:ascii="Cambria Math" w:eastAsia="MS Mincho" w:hAnsi="Cambria Math"/>
         </w:rPr>
       </w:pPr>
     </w:p>
@@ -1770,13 +1925,20 @@
         <w:rPr>
           <w:rFonts w:eastAsia="MS Mincho"/>
         </w:rPr>
-        <w:t>e a good variety of reports, our</w:t>
+        <w:t xml:space="preserve">e a good variety of reports, </w:t>
       </w:r>
       <w:r>
         <w:rPr>
           <w:rFonts w:eastAsia="MS Mincho"/>
-        </w:rPr>
-        <w:t xml:space="preserve"> app will be especially useful for anyone with a significant need to track expenses and loo</w:t>
+          <w:lang w:val="en-CA"/>
+        </w:rPr>
+        <w:t>Receipt Keeper</w:t>
+      </w:r>
+      <w:r>
+        <w:rPr>
+          <w:rFonts w:eastAsia="MS Mincho"/>
+        </w:rPr>
+        <w:t xml:space="preserve"> will be especially useful for anyone with a significant need to track expenses and loo</w:t>
       </w:r>
       <w:r>
         <w:rPr>
@@ -2169,7 +2331,15 @@
         <w:t>The benefit of this will be</w:t>
       </w:r>
       <w:r>
-        <w:t xml:space="preserve"> users will be able to see how much they spend on these items over time, this is especially useful when buying lots of groceries that are on one long receipt.</w:t>
+        <w:t xml:space="preserve"> users will be able to see how much they spend on these items over </w:t>
+      </w:r>
+      <w:proofErr w:type="gramStart"/>
+      <w:r>
+        <w:t>time,</w:t>
+      </w:r>
+      <w:proofErr w:type="gramEnd"/>
+      <w:r>
+        <w:t xml:space="preserve"> this is especially useful when buying lots of groceries that are on one long receipt.</w:t>
       </w:r>
       <w:r>
         <w:t xml:space="preserve"> </w:t>
@@ -2248,7 +2418,15 @@
         <w:t xml:space="preserve">The benefit of this will be </w:t>
       </w:r>
       <w:r>
-        <w:t>for users who like to know how they compare to other people, this gives people ideas about whether they can save more money if other people are able to do so.  This feature could only be implemented if privacy laws are appropriately respected and users give their consent for their data being used in this way.</w:t>
+        <w:t xml:space="preserve">for users who like to know how they compare to other </w:t>
+      </w:r>
+      <w:proofErr w:type="gramStart"/>
+      <w:r>
+        <w:t>people,</w:t>
+      </w:r>
+      <w:proofErr w:type="gramEnd"/>
+      <w:r>
+        <w:t xml:space="preserve"> this gives people ideas about whether they can save more money if other people are able to do so.  This feature could only be implemented if privacy laws are appropriately respected and users give their consent for their data being used in this way.</w:t>
       </w:r>
     </w:p>
     <w:p>
@@ -2396,7 +2574,15 @@
         <w:t xml:space="preserve"> </w:t>
       </w:r>
       <w:r>
-        <w:t>let users import and export data.</w:t>
+        <w:t xml:space="preserve">let </w:t>
+      </w:r>
+      <w:proofErr w:type="gramStart"/>
+      <w:r>
+        <w:t>users</w:t>
+      </w:r>
+      <w:proofErr w:type="gramEnd"/>
+      <w:r>
+        <w:t xml:space="preserve"> import and export data.</w:t>
       </w:r>
     </w:p>
     <w:p>
@@ -2423,6 +2609,67 @@
       </w:r>
       <w:r>
         <w:t>it is another option for making backups and sharing data with other apps, which is a convenience if switching from another app.</w:t>
+      </w:r>
+    </w:p>
+    <w:p>
+      <w:pPr>
+        <w:pStyle w:val="ListParagraph"/>
+        <w:numPr>
+          <w:ilvl w:val="0"/>
+          <w:numId w:val="4"/>
+        </w:numPr>
+        <w:rPr>
+          <w:b/>
+          <w:lang w:val="en-CA"/>
+        </w:rPr>
+      </w:pPr>
+      <w:r>
+        <w:rPr>
+          <w:b/>
+          <w:lang w:val="en-CA"/>
+        </w:rPr>
+        <w:t>The app will</w:t>
+      </w:r>
+      <w:r>
+        <w:rPr>
+          <w:lang w:val="en-CA"/>
+        </w:rPr>
+        <w:t xml:space="preserve"> send reports by e-mail.  </w:t>
+      </w:r>
+      <w:bookmarkStart w:id="0" w:name="_GoBack"/>
+      <w:bookmarkEnd w:id="0"/>
+    </w:p>
+    <w:p>
+      <w:pPr>
+        <w:pStyle w:val="ListParagraph"/>
+        <w:rPr>
+          <w:lang w:val="en-CA"/>
+        </w:rPr>
+      </w:pPr>
+      <w:r>
+        <w:rPr>
+          <w:b/>
+          <w:lang w:val="en-CA"/>
+        </w:rPr>
+        <w:t>The benefit of this will be</w:t>
+      </w:r>
+      <w:r>
+        <w:rPr>
+          <w:lang w:val="en-CA"/>
+        </w:rPr>
+        <w:t xml:space="preserve"> allowing users more </w:t>
+      </w:r>
+      <w:r>
+        <w:rPr>
+          <w:lang w:val="en-CA"/>
+        </w:rPr>
+        <w:t xml:space="preserve">flexibility to easily share reports with </w:t>
+      </w:r>
+      <w:r>
+        <w:rPr>
+          <w:lang w:val="en-CA"/>
+        </w:rPr>
+        <w:t xml:space="preserve">others, make copies of reports and save them in different formats.  </w:t>
       </w:r>
     </w:p>
     <w:p>
@@ -2667,9 +2914,11 @@
             <w:tcW w:w="7506" w:type="dxa"/>
           </w:tcPr>
           <w:p>
+            <w:proofErr w:type="spellStart"/>
             <w:r>
               <w:t>Expensify</w:t>
             </w:r>
+            <w:proofErr w:type="spellEnd"/>
           </w:p>
         </w:tc>
       </w:tr>
@@ -2818,7 +3067,15 @@
           </w:tcPr>
           <w:p>
             <w:r>
-              <w:t xml:space="preserve">You can select your currency, i.e. Canadian Dollars or others, there is a long list to choose from.  </w:t>
+              <w:t xml:space="preserve">You can select your currency, i.e. Canadian Dollars or </w:t>
+            </w:r>
+            <w:proofErr w:type="gramStart"/>
+            <w:r>
+              <w:t>others,</w:t>
+            </w:r>
+            <w:proofErr w:type="gramEnd"/>
+            <w:r>
+              <w:t xml:space="preserve"> there is a long list to choose from.  </w:t>
             </w:r>
           </w:p>
         </w:tc>
@@ -2887,7 +3144,15 @@
           </w:tcPr>
           <w:p>
             <w:r>
-              <w:t xml:space="preserve">Scanning process takes time, but works well, better than other apps.  But, it only shows a total, not a breakdown with sales tax, etc.  It is not clear from their web site whether it is using human verification like Shoeboxed or not.  </w:t>
+              <w:t xml:space="preserve">Scanning process takes time, but works well, better than other apps.  But, it only shows a total, not a breakdown with sales tax, etc.  It is not clear from their web site whether it is using human verification like </w:t>
+            </w:r>
+            <w:proofErr w:type="spellStart"/>
+            <w:r>
+              <w:t>Shoeboxed</w:t>
+            </w:r>
+            <w:proofErr w:type="spellEnd"/>
+            <w:r>
+              <w:t xml:space="preserve"> or not.  </w:t>
             </w:r>
           </w:p>
         </w:tc>
@@ -3025,7 +3290,25 @@
           </w:tcPr>
           <w:p>
             <w:r>
-              <w:t>No but this is a general document scanner with OCR rather than a specific receipt scanner.</w:t>
+              <w:t>No but this is a general document scanner with O</w:t>
+            </w:r>
+            <w:r>
+              <w:t>.</w:t>
+            </w:r>
+            <w:r>
+              <w:t>C</w:t>
+            </w:r>
+            <w:r>
+              <w:t>.</w:t>
+            </w:r>
+            <w:r>
+              <w:t>R</w:t>
+            </w:r>
+            <w:r>
+              <w:t>.</w:t>
+            </w:r>
+            <w:r>
+              <w:t xml:space="preserve"> rather than a specific receipt scanner.</w:t>
             </w:r>
           </w:p>
         </w:tc>
@@ -3055,7 +3338,19 @@
           </w:tcPr>
           <w:p>
             <w:r>
-              <w:t xml:space="preserve">Can upload pdfs to Google Drive but not documents that have been scanned with OCR without upgrading and paying for premium version.  </w:t>
+              <w:t>Can upload pdfs to Google Drive but not documents that have been scanned with O</w:t>
+            </w:r>
+            <w:r>
+              <w:t>.</w:t>
+            </w:r>
+            <w:r>
+              <w:t>C</w:t>
+            </w:r>
+            <w:r>
+              <w:t>.</w:t>
+            </w:r>
+            <w:r>
+              <w:t xml:space="preserve">R without upgrading and paying for premium version.  </w:t>
             </w:r>
           </w:p>
         </w:tc>
@@ -3245,7 +3540,15 @@
           </w:p>
           <w:p>
             <w:r>
-              <w:t xml:space="preserve"> comfortable with.  AND requires you to have an account.  </w:t>
+              <w:t xml:space="preserve"> </w:t>
+            </w:r>
+            <w:proofErr w:type="gramStart"/>
+            <w:r>
+              <w:t>comfortable</w:t>
+            </w:r>
+            <w:proofErr w:type="gramEnd"/>
+            <w:r>
+              <w:t xml:space="preserve"> with.  AND requires you to have an account.  </w:t>
             </w:r>
           </w:p>
         </w:tc>
@@ -3305,7 +3608,15 @@
           </w:tcPr>
           <w:p>
             <w:r>
-              <w:t xml:space="preserve">Can’t find reports functions here.  </w:t>
+              <w:t xml:space="preserve">Can’t find </w:t>
+            </w:r>
+            <w:proofErr w:type="gramStart"/>
+            <w:r>
+              <w:t>reports</w:t>
+            </w:r>
+            <w:proofErr w:type="gramEnd"/>
+            <w:r>
+              <w:t xml:space="preserve"> functions here.  </w:t>
             </w:r>
           </w:p>
         </w:tc>
@@ -3395,6 +3706,7 @@
           </w:tcPr>
           <w:p>
             <w:hyperlink r:id="rId17" w:history="1">
+              <w:proofErr w:type="spellStart"/>
               <w:r>
                 <w:rPr>
                   <w:color w:val="0563C1" w:themeColor="hyperlink"/>
@@ -3402,6 +3714,7 @@
                 </w:rPr>
                 <w:t>Shoeboxed</w:t>
               </w:r>
+              <w:proofErr w:type="spellEnd"/>
             </w:hyperlink>
             <w:r>
               <w:t xml:space="preserve"> </w:t>
@@ -3688,19 +4001,7 @@
                 <w:rPr>
                   <w:rStyle w:val="Hyperlink"/>
                 </w:rPr>
-                <w:t>Smar</w:t>
-              </w:r>
-              <w:r>
-                <w:rPr>
-                  <w:rStyle w:val="Hyperlink"/>
-                </w:rPr>
-                <w:t>t</w:t>
-              </w:r>
-              <w:r>
-                <w:rPr>
-                  <w:rStyle w:val="Hyperlink"/>
-                </w:rPr>
-                <w:t>Receipts</w:t>
+                <w:t>SmartReceipts</w:t>
               </w:r>
             </w:hyperlink>
             <w:r>
@@ -4130,7 +4431,43 @@
           </w:tcPr>
           <w:p>
             <w:r>
-              <w:t>Yes but does not work for receipts.  When you upload a scan onto Google Drive, you can search for it based on key terms the OCR found, but I tested this with a receipt and it did not work until I opened up the receipt as a Google Doc, and then the OCR did not work well.</w:t>
+              <w:t>Yes but does not work for receipts.  When you upload a scan onto Google Drive, you can search for it based on key terms the O</w:t>
+            </w:r>
+            <w:r>
+              <w:t>.</w:t>
+            </w:r>
+            <w:r>
+              <w:t>C</w:t>
+            </w:r>
+            <w:r>
+              <w:t>.</w:t>
+            </w:r>
+            <w:r>
+              <w:t>R</w:t>
+            </w:r>
+            <w:r>
+              <w:t>.</w:t>
+            </w:r>
+            <w:r>
+              <w:t xml:space="preserve"> found, but I tested this with a receipt and it did not work until I opened up the receipt as a Google Doc, and then the O</w:t>
+            </w:r>
+            <w:r>
+              <w:t>.</w:t>
+            </w:r>
+            <w:r>
+              <w:t>C</w:t>
+            </w:r>
+            <w:r>
+              <w:t>.</w:t>
+            </w:r>
+            <w:r>
+              <w:t>R</w:t>
+            </w:r>
+            <w:r>
+              <w:t>.</w:t>
+            </w:r>
+            <w:r>
+              <w:t xml:space="preserve"> did not work well.</w:t>
             </w:r>
           </w:p>
         </w:tc>
@@ -4285,7 +4622,22 @@
           </w:tcPr>
           <w:p>
             <w:r>
-              <w:t xml:space="preserve">I tried this because it can be used to scan documents and is supposed to have OCR.  </w:t>
+              <w:t>T</w:t>
+            </w:r>
+            <w:r>
+              <w:t>ried this because it can be used to scan documents and is supposed to have O</w:t>
+            </w:r>
+            <w:r>
+              <w:t>.</w:t>
+            </w:r>
+            <w:r>
+              <w:t>C</w:t>
+            </w:r>
+            <w:r>
+              <w:t>.</w:t>
+            </w:r>
+            <w:r>
+              <w:t xml:space="preserve">R.  </w:t>
             </w:r>
           </w:p>
         </w:tc>
@@ -5287,7 +5639,7 @@
   <a:extraClrSchemeLst/>
   <a:extLst>
     <a:ext uri="{05A4C25C-085E-4340-85A3-A5531E510DB2}">
-      <thm15:themeFamily xmlns="" xmlns:thm15="http://schemas.microsoft.com/office/thememl/2012/main" name="Office Theme" id="{62F939B6-93AF-4DB8-9C6B-D6C7DFDC589F}" vid="{4A3C46E8-61CC-4603-A589-7422A47A8E4A}"/>
+      <thm15:themeFamily xmlns:thm15="http://schemas.microsoft.com/office/thememl/2012/main" xmlns="" name="Office Theme" id="{62F939B6-93AF-4DB8-9C6B-D6C7DFDC589F}" vid="{4A3C46E8-61CC-4603-A589-7422A47A8E4A}"/>
     </a:ext>
   </a:extLst>
 </a:theme>

</xml_diff>